<commit_message>
CIV-1038 only include how defendant will pay with installments (as per requirements in the ticket) to avoid duplicate information
</commit_message>
<xml_diff>
--- a/docker/docmosis/templates/CV-SPC-HRN-ENG-01361.docx
+++ b/docker/docmosis/templates/CV-SPC-HRN-ENG-01361.docx
@@ -1,6 +1,6 @@
 
 <file path=word/document.xml><?xml version="1.0" encoding="utf-8"?>
-<w:document xmlns:wpc="http://schemas.microsoft.com/office/word/2010/wordprocessingCanvas" xmlns:cx="http://schemas.microsoft.com/office/drawing/2014/chartex" xmlns:cx1="http://schemas.microsoft.com/office/drawing/2015/9/8/chartex" xmlns:cx2="http://schemas.microsoft.com/office/drawing/2015/10/21/chartex" xmlns:cx3="http://schemas.microsoft.com/office/drawing/2016/5/9/chartex" xmlns:cx4="http://schemas.microsoft.com/office/drawing/2016/5/10/chartex" xmlns:cx5="http://schemas.microsoft.com/office/drawing/2016/5/11/chartex" xmlns:cx6="http://schemas.microsoft.com/office/drawing/2016/5/12/chartex" xmlns:cx7="http://schemas.microsoft.com/office/drawing/2016/5/13/chartex" xmlns:cx8="http://schemas.microsoft.com/office/drawing/2016/5/14/chartex" xmlns:mc="http://schemas.openxmlformats.org/markup-compatibility/2006" xmlns:aink="http://schemas.microsoft.com/office/drawing/2016/ink" xmlns:am3d="http://schemas.microsoft.com/office/drawing/2017/model3d" xmlns:o="urn:schemas-microsoft-com:office:office" xmlns:r="http://schemas.openxmlformats.org/officeDocument/2006/relationships" xmlns:m="http://schemas.openxmlformats.org/officeDocument/2006/math" xmlns:v="urn:schemas-microsoft-com:vml" xmlns:wp14="http://schemas.microsoft.com/office/word/2010/wordprocessingDrawing" xmlns:wp="http://schemas.openxmlformats.org/drawingml/2006/wordprocessingDrawing" xmlns:w10="urn:schemas-microsoft-com:office:word" xmlns:w="http://schemas.openxmlformats.org/wordprocessingml/2006/main" xmlns:w14="http://schemas.microsoft.com/office/word/2010/wordml" xmlns:w15="http://schemas.microsoft.com/office/word/2012/wordml" xmlns:w16cex="http://schemas.microsoft.com/office/word/2018/wordml/cex" xmlns:w16cid="http://schemas.microsoft.com/office/word/2016/wordml/cid" xmlns:w16="http://schemas.microsoft.com/office/word/2018/wordml" xmlns:w16se="http://schemas.microsoft.com/office/word/2015/wordml/symex" xmlns:wpg="http://schemas.microsoft.com/office/word/2010/wordprocessingGroup" xmlns:wpi="http://schemas.microsoft.com/office/word/2010/wordprocessingInk" xmlns:wne="http://schemas.microsoft.com/office/word/2006/wordml" xmlns:wps="http://schemas.microsoft.com/office/word/2010/wordprocessingShape" mc:Ignorable="w14 w15 w16se w16cid w16 w16cex wp14">
+<w:document xmlns:wpc="http://schemas.microsoft.com/office/word/2010/wordprocessingCanvas" xmlns:cx="http://schemas.microsoft.com/office/drawing/2014/chartex" xmlns:cx1="http://schemas.microsoft.com/office/drawing/2015/9/8/chartex" xmlns:cx2="http://schemas.microsoft.com/office/drawing/2015/10/21/chartex" xmlns:cx3="http://schemas.microsoft.com/office/drawing/2016/5/9/chartex" xmlns:cx4="http://schemas.microsoft.com/office/drawing/2016/5/10/chartex" xmlns:cx5="http://schemas.microsoft.com/office/drawing/2016/5/11/chartex" xmlns:cx6="http://schemas.microsoft.com/office/drawing/2016/5/12/chartex" xmlns:cx7="http://schemas.microsoft.com/office/drawing/2016/5/13/chartex" xmlns:cx8="http://schemas.microsoft.com/office/drawing/2016/5/14/chartex" xmlns:mc="http://schemas.openxmlformats.org/markup-compatibility/2006" xmlns:aink="http://schemas.microsoft.com/office/drawing/2016/ink" xmlns:am3d="http://schemas.microsoft.com/office/drawing/2017/model3d" xmlns:o="urn:schemas-microsoft-com:office:office" xmlns:oel="http://schemas.microsoft.com/office/2019/extlst" xmlns:r="http://schemas.openxmlformats.org/officeDocument/2006/relationships" xmlns:m="http://schemas.openxmlformats.org/officeDocument/2006/math" xmlns:v="urn:schemas-microsoft-com:vml" xmlns:wp14="http://schemas.microsoft.com/office/word/2010/wordprocessingDrawing" xmlns:wp="http://schemas.openxmlformats.org/drawingml/2006/wordprocessingDrawing" xmlns:w10="urn:schemas-microsoft-com:office:word" xmlns:w="http://schemas.openxmlformats.org/wordprocessingml/2006/main" xmlns:w14="http://schemas.microsoft.com/office/word/2010/wordml" xmlns:w15="http://schemas.microsoft.com/office/word/2012/wordml" xmlns:w16cex="http://schemas.microsoft.com/office/word/2018/wordml/cex" xmlns:w16cid="http://schemas.microsoft.com/office/word/2016/wordml/cid" xmlns:w16="http://schemas.microsoft.com/office/word/2018/wordml" xmlns:w16sdtdh="http://schemas.microsoft.com/office/word/2020/wordml/sdtdatahash" xmlns:w16se="http://schemas.microsoft.com/office/word/2015/wordml/symex" xmlns:wpg="http://schemas.microsoft.com/office/word/2010/wordprocessingGroup" xmlns:wpi="http://schemas.microsoft.com/office/word/2010/wordprocessingInk" xmlns:wne="http://schemas.microsoft.com/office/word/2006/wordml" xmlns:wps="http://schemas.microsoft.com/office/word/2010/wordprocessingShape" mc:Ignorable="w14 w15 w16se w16cid w16 w16cex w16sdtdh wp14">
   <w:body>
     <w:p>
       <w:pPr>
@@ -3569,20 +3569,8 @@
                 <w:color w:val="0A0A0A"/>
                 <w:shd w:val="clear" w:color="auto" w:fill="FFFFFF"/>
               </w:rPr>
-              <w:t xml:space="preserve">When they say they paid this </w:t>
-            </w:r>
-            <w:proofErr w:type="gramStart"/>
-            <w:r>
-              <w:rPr>
-                <w:rFonts w:ascii="GDSTransportWebsite" w:hAnsi="GDSTransportWebsite"/>
-                <w:b/>
-                <w:bCs/>
-                <w:color w:val="0A0A0A"/>
-                <w:shd w:val="clear" w:color="auto" w:fill="FFFFFF"/>
-              </w:rPr>
-              <w:t>amount</w:t>
-            </w:r>
-            <w:proofErr w:type="gramEnd"/>
+              <w:t>When they say they paid this amount</w:t>
+            </w:r>
             <w:r>
               <w:rPr>
                 <w:rFonts w:ascii="GDSTransportWebsite" w:hAnsi="GDSTransportWebsite"/>
@@ -3620,7 +3608,6 @@
                 <w:color w:val="0A0A0A"/>
                 <w:shd w:val="clear" w:color="auto" w:fill="FFFFFF"/>
               </w:rPr>
-              <w:lastRenderedPageBreak/>
               <w:t>How they paid the amount</w:t>
             </w:r>
           </w:p>
@@ -3647,7 +3634,6 @@
                 <w:szCs w:val="21"/>
                 <w:shd w:val="clear" w:color="auto" w:fill="FFFFFF"/>
               </w:rPr>
-              <w:lastRenderedPageBreak/>
               <w:t>&lt;&lt;cs_{</w:t>
             </w:r>
             <w:proofErr w:type="spellStart"/>
@@ -3939,1816 +3925,18 @@
           </w:tcPr>
           <w:p>
             <w:pPr>
-              <w:spacing w:before="80"/>
-              <w:rPr>
-                <w:rFonts w:ascii="Arial" w:hAnsi="Arial" w:cs="Arial"/>
-                <w:sz w:val="34"/>
-                <w:szCs w:val="34"/>
+              <w:rPr>
+                <w:rFonts w:cstheme="minorHAnsi"/>
               </w:rPr>
             </w:pPr>
           </w:p>
           <w:p>
             <w:pPr>
-              <w:rPr>
-                <w:rFonts w:cstheme="minorHAnsi"/>
-                <w:b/>
-                <w:bCs/>
-              </w:rPr>
-            </w:pPr>
-            <w:r>
-              <w:rPr>
-                <w:rFonts w:cstheme="minorHAnsi"/>
-                <w:b/>
-                <w:bCs/>
-              </w:rPr>
-              <w:t>Defendant’s response to the claim</w:t>
-            </w:r>
-          </w:p>
-          <w:p>
-            <w:pPr>
-              <w:rPr>
-                <w:rFonts w:cstheme="minorHAnsi"/>
-              </w:rPr>
-            </w:pPr>
-          </w:p>
-          <w:tbl>
-            <w:tblPr>
-              <w:tblStyle w:val="TableGrid"/>
-              <w:tblW w:w="0" w:type="auto"/>
-              <w:tblBorders>
-                <w:left w:val="none" w:sz="0" w:space="0" w:color="auto"/>
-                <w:right w:val="none" w:sz="0" w:space="0" w:color="auto"/>
-                <w:insideV w:val="none" w:sz="0" w:space="0" w:color="auto"/>
-              </w:tblBorders>
-              <w:tblLayout w:type="fixed"/>
-              <w:tblLook w:val="04A0" w:firstRow="1" w:lastRow="0" w:firstColumn="1" w:lastColumn="0" w:noHBand="0" w:noVBand="1"/>
-            </w:tblPr>
-            <w:tblGrid>
-              <w:gridCol w:w="3723"/>
-              <w:gridCol w:w="5293"/>
-            </w:tblGrid>
-            <w:tr>
-              <w:tc>
-                <w:tcPr>
-                  <w:tcW w:w="3723" w:type="dxa"/>
-                  <w:tcBorders>
-                    <w:top w:val="single" w:sz="4" w:space="0" w:color="auto"/>
-                    <w:left w:val="nil"/>
-                    <w:bottom w:val="single" w:sz="4" w:space="0" w:color="auto"/>
-                    <w:right w:val="nil"/>
-                  </w:tcBorders>
-                  <w:hideMark/>
-                </w:tcPr>
-                <w:p>
-                  <w:pPr>
-                    <w:rPr>
-                      <w:rFonts w:cstheme="minorHAnsi"/>
-                      <w:sz w:val="20"/>
-                      <w:szCs w:val="20"/>
-                    </w:rPr>
-                  </w:pPr>
-                  <w:r>
-                    <w:rPr>
-                      <w:rFonts w:cstheme="minorHAnsi"/>
-                      <w:sz w:val="20"/>
-                      <w:szCs w:val="20"/>
-                    </w:rPr>
-                    <w:t>Defendant’s response</w:t>
-                  </w:r>
-                </w:p>
-              </w:tc>
-              <w:tc>
-                <w:tcPr>
-                  <w:tcW w:w="5293" w:type="dxa"/>
-                  <w:tcBorders>
-                    <w:top w:val="single" w:sz="4" w:space="0" w:color="auto"/>
-                    <w:left w:val="nil"/>
-                    <w:bottom w:val="single" w:sz="4" w:space="0" w:color="auto"/>
-                    <w:right w:val="nil"/>
-                  </w:tcBorders>
-                  <w:hideMark/>
-                </w:tcPr>
-                <w:p>
-                  <w:pPr>
-                    <w:rPr>
-                      <w:rFonts w:cstheme="minorHAnsi"/>
-                      <w:highlight w:val="yellow"/>
-                    </w:rPr>
-                  </w:pPr>
-                  <w:r>
-                    <w:rPr>
-                      <w:rStyle w:val="normaltextrun"/>
-                      <w:rFonts w:ascii="Segoe UI" w:hAnsi="Segoe UI" w:cs="Segoe UI"/>
-                      <w:color w:val="000000"/>
-                      <w:sz w:val="21"/>
-                      <w:szCs w:val="21"/>
-                      <w:shd w:val="clear" w:color="auto" w:fill="FFFFFF"/>
-                    </w:rPr>
-                    <w:t>&lt;&lt;</w:t>
-                  </w:r>
-                  <w:proofErr w:type="spellStart"/>
-                  <w:r>
-                    <w:rPr>
-                      <w:rStyle w:val="normaltextrun"/>
-                      <w:rFonts w:ascii="Segoe UI" w:hAnsi="Segoe UI" w:cs="Segoe UI"/>
-                      <w:color w:val="000000"/>
-                      <w:sz w:val="21"/>
-                      <w:szCs w:val="21"/>
-                      <w:shd w:val="clear" w:color="auto" w:fill="FFFFFF"/>
-                    </w:rPr>
-                    <w:t>commonDetails.</w:t>
-                  </w:r>
-                  <w:r>
-                    <w:rPr>
-                      <w:rStyle w:val="normaltextrun"/>
-                      <w:rFonts w:ascii="Segoe UI" w:hAnsi="Segoe UI" w:cs="Segoe UI"/>
-                      <w:color w:val="000000"/>
-                      <w:sz w:val="21"/>
-                      <w:szCs w:val="21"/>
-                      <w:shd w:val="clear" w:color="auto" w:fill="FFFFFF"/>
-                    </w:rPr>
-                    <w:t>responseTypeDisplay</w:t>
-                  </w:r>
-                  <w:proofErr w:type="spellEnd"/>
-                  <w:r>
-                    <w:rPr>
-                      <w:rStyle w:val="normaltextrun"/>
-                      <w:rFonts w:ascii="Segoe UI" w:hAnsi="Segoe UI" w:cs="Segoe UI"/>
-                      <w:color w:val="000000"/>
-                      <w:sz w:val="21"/>
-                      <w:szCs w:val="21"/>
-                      <w:shd w:val="clear" w:color="auto" w:fill="FFFFFF"/>
-                    </w:rPr>
-                    <w:t>&gt;&gt;</w:t>
-                  </w:r>
-                </w:p>
-              </w:tc>
-            </w:tr>
-            <w:tr>
-              <w:tc>
-                <w:tcPr>
-                  <w:tcW w:w="3723" w:type="dxa"/>
-                  <w:tcBorders>
-                    <w:top w:val="single" w:sz="4" w:space="0" w:color="auto"/>
-                    <w:left w:val="nil"/>
-                    <w:bottom w:val="single" w:sz="4" w:space="0" w:color="auto"/>
-                    <w:right w:val="nil"/>
-                  </w:tcBorders>
-                  <w:hideMark/>
-                </w:tcPr>
-                <w:p>
-                  <w:pPr>
-                    <w:rPr>
-                      <w:rFonts w:cstheme="minorHAnsi"/>
-                      <w:sz w:val="20"/>
-                      <w:szCs w:val="20"/>
-                    </w:rPr>
-                  </w:pPr>
-                  <w:r>
-                    <w:rPr>
-                      <w:rFonts w:cstheme="minorHAnsi"/>
-                      <w:sz w:val="20"/>
-                      <w:szCs w:val="20"/>
-                    </w:rPr>
-                    <w:t>&lt;&lt;</w:t>
-                  </w:r>
-                  <w:proofErr w:type="spellStart"/>
-                  <w:r>
-                    <w:rPr>
-                      <w:rFonts w:cstheme="minorHAnsi"/>
-                      <w:sz w:val="20"/>
-                      <w:szCs w:val="20"/>
-                    </w:rPr>
-                    <w:t>cr</w:t>
-                  </w:r>
-                  <w:proofErr w:type="spellEnd"/>
-                  <w:proofErr w:type="gramStart"/>
-                  <w:r>
-                    <w:rPr>
-                      <w:rFonts w:cstheme="minorHAnsi"/>
-                      <w:sz w:val="20"/>
-                      <w:szCs w:val="20"/>
-                    </w:rPr>
-                    <w:t>_{</w:t>
-                  </w:r>
-                  <w:proofErr w:type="spellStart"/>
-                  <w:proofErr w:type="gramEnd"/>
-                  <w:r>
-                    <w:rPr>
-                      <w:rFonts w:cstheme="minorHAnsi"/>
-                      <w:sz w:val="20"/>
-                      <w:szCs w:val="20"/>
-                    </w:rPr>
-                    <w:t>commonDetails.</w:t>
-                  </w:r>
-                  <w:r>
-                    <w:rPr>
-                      <w:rFonts w:cstheme="minorHAnsi"/>
-                      <w:sz w:val="20"/>
-                      <w:szCs w:val="20"/>
-                    </w:rPr>
-                    <w:t>responseType</w:t>
-                  </w:r>
-                  <w:proofErr w:type="spellEnd"/>
-                  <w:r>
-                    <w:rPr>
-                      <w:rFonts w:cstheme="minorHAnsi"/>
-                      <w:sz w:val="20"/>
-                      <w:szCs w:val="20"/>
-                    </w:rPr>
-                    <w:t xml:space="preserve"> == ‘FULL_DEFENCE’ || </w:t>
-                  </w:r>
-                  <w:proofErr w:type="spellStart"/>
-                  <w:r>
-                    <w:rPr>
-                      <w:rFonts w:cstheme="minorHAnsi"/>
-                      <w:sz w:val="20"/>
-                      <w:szCs w:val="20"/>
-                    </w:rPr>
-                    <w:t>commonDetails.</w:t>
-                  </w:r>
-                  <w:r>
-                    <w:rPr>
-                      <w:rFonts w:cstheme="minorHAnsi"/>
-                      <w:sz w:val="20"/>
-                      <w:szCs w:val="20"/>
-                    </w:rPr>
-                    <w:t>responseType</w:t>
-                  </w:r>
-                  <w:proofErr w:type="spellEnd"/>
-                  <w:r>
-                    <w:rPr>
-                      <w:rFonts w:cstheme="minorHAnsi"/>
-                      <w:sz w:val="20"/>
-                      <w:szCs w:val="20"/>
-                    </w:rPr>
-                    <w:t xml:space="preserve"> == ‘PART_ADMISSION’}&gt;&gt;</w:t>
-                  </w:r>
-                </w:p>
-              </w:tc>
-              <w:tc>
-                <w:tcPr>
-                  <w:tcW w:w="5293" w:type="dxa"/>
-                  <w:tcBorders>
-                    <w:top w:val="single" w:sz="4" w:space="0" w:color="auto"/>
-                    <w:left w:val="nil"/>
-                    <w:bottom w:val="single" w:sz="4" w:space="0" w:color="auto"/>
-                    <w:right w:val="nil"/>
-                  </w:tcBorders>
-                </w:tcPr>
-                <w:p>
-                  <w:pPr>
-                    <w:rPr>
-                      <w:rStyle w:val="normaltextrun"/>
-                      <w:rFonts w:ascii="Segoe UI" w:hAnsi="Segoe UI" w:cs="Segoe UI"/>
-                      <w:color w:val="000000"/>
-                      <w:sz w:val="20"/>
-                      <w:szCs w:val="20"/>
-                      <w:shd w:val="clear" w:color="auto" w:fill="FFFFFF"/>
-                    </w:rPr>
-                  </w:pPr>
-                </w:p>
-              </w:tc>
-            </w:tr>
-            <w:tr>
-              <w:tc>
-                <w:tcPr>
-                  <w:tcW w:w="3723" w:type="dxa"/>
-                  <w:tcBorders>
-                    <w:top w:val="single" w:sz="4" w:space="0" w:color="auto"/>
-                    <w:left w:val="nil"/>
-                    <w:bottom w:val="single" w:sz="4" w:space="0" w:color="auto"/>
-                    <w:right w:val="nil"/>
-                  </w:tcBorders>
-                  <w:hideMark/>
-                </w:tcPr>
-                <w:p>
-                  <w:pPr>
-                    <w:rPr>
-                      <w:rFonts w:cstheme="minorHAnsi"/>
-                      <w:sz w:val="20"/>
-                      <w:szCs w:val="20"/>
-                    </w:rPr>
-                  </w:pPr>
-                  <w:r>
-                    <w:rPr>
-                      <w:rFonts w:cstheme="minorHAnsi"/>
-                      <w:sz w:val="20"/>
-                      <w:szCs w:val="20"/>
-                    </w:rPr>
-                    <w:t>&lt;&lt;</w:t>
-                  </w:r>
-                  <w:proofErr w:type="spellStart"/>
-                  <w:r>
-                    <w:rPr>
-                      <w:rFonts w:cstheme="minorHAnsi"/>
-                      <w:sz w:val="20"/>
-                      <w:szCs w:val="20"/>
-                    </w:rPr>
-                    <w:t>cr</w:t>
-                  </w:r>
-                  <w:proofErr w:type="spellEnd"/>
-                  <w:proofErr w:type="gramStart"/>
-                  <w:r>
-                    <w:rPr>
-                      <w:rFonts w:cstheme="minorHAnsi"/>
-                      <w:sz w:val="20"/>
-                      <w:szCs w:val="20"/>
-                    </w:rPr>
-                    <w:t>_{</w:t>
-                  </w:r>
-                  <w:proofErr w:type="spellStart"/>
-                  <w:proofErr w:type="gramEnd"/>
-                  <w:r>
-                    <w:rPr>
-                      <w:rFonts w:cstheme="minorHAnsi"/>
-                      <w:sz w:val="20"/>
-                      <w:szCs w:val="20"/>
-                    </w:rPr>
-                    <w:t>commonDetails.</w:t>
-                  </w:r>
-                  <w:r>
-                    <w:rPr>
-                      <w:rFonts w:cstheme="minorHAnsi"/>
-                      <w:sz w:val="20"/>
-                      <w:szCs w:val="20"/>
-                    </w:rPr>
-                    <w:t>whyReject</w:t>
-                  </w:r>
-                  <w:proofErr w:type="spellEnd"/>
-                  <w:r>
-                    <w:rPr>
-                      <w:rFonts w:cstheme="minorHAnsi"/>
-                      <w:sz w:val="20"/>
-                      <w:szCs w:val="20"/>
-                    </w:rPr>
-                    <w:t>== ‘ALREADY_PAID’}&gt;&gt;</w:t>
-                  </w:r>
-                </w:p>
-              </w:tc>
-              <w:tc>
-                <w:tcPr>
-                  <w:tcW w:w="5293" w:type="dxa"/>
-                  <w:tcBorders>
-                    <w:top w:val="single" w:sz="4" w:space="0" w:color="auto"/>
-                    <w:left w:val="nil"/>
-                    <w:bottom w:val="single" w:sz="4" w:space="0" w:color="auto"/>
-                    <w:right w:val="nil"/>
-                  </w:tcBorders>
-                </w:tcPr>
-                <w:p>
-                  <w:pPr>
-                    <w:rPr>
-                      <w:rStyle w:val="normaltextrun"/>
-                      <w:rFonts w:ascii="Segoe UI" w:hAnsi="Segoe UI" w:cs="Segoe UI"/>
-                      <w:color w:val="000000"/>
-                      <w:sz w:val="20"/>
-                      <w:szCs w:val="20"/>
-                      <w:shd w:val="clear" w:color="auto" w:fill="FFFFFF"/>
-                    </w:rPr>
-                  </w:pPr>
-                </w:p>
-              </w:tc>
-            </w:tr>
-            <w:tr>
-              <w:tc>
-                <w:tcPr>
-                  <w:tcW w:w="3723" w:type="dxa"/>
-                  <w:tcBorders>
-                    <w:top w:val="single" w:sz="4" w:space="0" w:color="auto"/>
-                    <w:left w:val="nil"/>
-                    <w:bottom w:val="single" w:sz="4" w:space="0" w:color="auto"/>
-                    <w:right w:val="nil"/>
-                  </w:tcBorders>
-                  <w:hideMark/>
-                </w:tcPr>
-                <w:p>
-                  <w:pPr>
-                    <w:rPr>
-                      <w:rFonts w:cstheme="minorHAnsi"/>
-                      <w:sz w:val="20"/>
-                      <w:szCs w:val="20"/>
-                    </w:rPr>
-                  </w:pPr>
-                  <w:r>
-                    <w:rPr>
-                      <w:rFonts w:cstheme="minorHAnsi"/>
-                      <w:sz w:val="20"/>
-                      <w:szCs w:val="20"/>
-                    </w:rPr>
-                    <w:t>Amount paid</w:t>
-                  </w:r>
-                </w:p>
-              </w:tc>
-              <w:tc>
-                <w:tcPr>
-                  <w:tcW w:w="5293" w:type="dxa"/>
-                  <w:tcBorders>
-                    <w:top w:val="single" w:sz="4" w:space="0" w:color="auto"/>
-                    <w:left w:val="nil"/>
-                    <w:bottom w:val="single" w:sz="4" w:space="0" w:color="auto"/>
-                    <w:right w:val="nil"/>
-                  </w:tcBorders>
-                  <w:hideMark/>
-                </w:tcPr>
-                <w:p>
-                  <w:pPr>
-                    <w:rPr>
-                      <w:rStyle w:val="normaltextrun"/>
-                      <w:rFonts w:ascii="Segoe UI" w:hAnsi="Segoe UI" w:cs="Segoe UI"/>
-                      <w:color w:val="000000"/>
-                      <w:sz w:val="20"/>
-                      <w:szCs w:val="20"/>
-                      <w:shd w:val="clear" w:color="auto" w:fill="FFFFFF"/>
-                    </w:rPr>
-                  </w:pPr>
-                  <w:r>
-                    <w:rPr>
-                      <w:rStyle w:val="eop"/>
-                      <w:rFonts w:ascii="Arial" w:hAnsi="Arial" w:cs="Arial"/>
-                      <w:color w:val="000000"/>
-                      <w:sz w:val="20"/>
-                      <w:szCs w:val="20"/>
-                      <w:shd w:val="clear" w:color="auto" w:fill="FFFFFF"/>
-                    </w:rPr>
-                    <w:t>£&lt;&lt;</w:t>
-                  </w:r>
-                  <w:proofErr w:type="spellStart"/>
-                  <w:r>
-                    <w:rPr>
-                      <w:rStyle w:val="eop"/>
-                      <w:rFonts w:ascii="Arial" w:hAnsi="Arial" w:cs="Arial"/>
-                      <w:color w:val="000000"/>
-                      <w:sz w:val="20"/>
-                      <w:szCs w:val="20"/>
-                      <w:shd w:val="clear" w:color="auto" w:fill="FFFFFF"/>
-                    </w:rPr>
-                    <w:t>commonDetails.</w:t>
-                  </w:r>
-                  <w:r>
-                    <w:rPr>
-                      <w:rStyle w:val="eop"/>
-                      <w:rFonts w:ascii="Arial" w:hAnsi="Arial" w:cs="Arial"/>
-                      <w:color w:val="000000"/>
-                      <w:sz w:val="20"/>
-                      <w:szCs w:val="20"/>
-                      <w:shd w:val="clear" w:color="auto" w:fill="FFFFFF"/>
-                    </w:rPr>
-                    <w:t>howMuchWasPaid</w:t>
-                  </w:r>
-                  <w:proofErr w:type="spellEnd"/>
-                  <w:r>
-                    <w:rPr>
-                      <w:rStyle w:val="eop"/>
-                      <w:rFonts w:ascii="Arial" w:hAnsi="Arial" w:cs="Arial"/>
-                      <w:color w:val="000000"/>
-                      <w:sz w:val="20"/>
-                      <w:szCs w:val="20"/>
-                      <w:shd w:val="clear" w:color="auto" w:fill="FFFFFF"/>
-                    </w:rPr>
-                    <w:t>&gt;&gt;</w:t>
-                  </w:r>
-                </w:p>
-              </w:tc>
-            </w:tr>
-            <w:tr>
-              <w:tc>
-                <w:tcPr>
-                  <w:tcW w:w="3723" w:type="dxa"/>
-                  <w:tcBorders>
-                    <w:top w:val="single" w:sz="4" w:space="0" w:color="auto"/>
-                    <w:left w:val="nil"/>
-                    <w:bottom w:val="single" w:sz="4" w:space="0" w:color="auto"/>
-                    <w:right w:val="nil"/>
-                  </w:tcBorders>
-                  <w:hideMark/>
-                </w:tcPr>
-                <w:p>
-                  <w:pPr>
-                    <w:rPr>
-                      <w:rFonts w:cstheme="minorHAnsi"/>
-                      <w:sz w:val="20"/>
-                      <w:szCs w:val="20"/>
-                    </w:rPr>
-                  </w:pPr>
-                  <w:r>
-                    <w:rPr>
-                      <w:rFonts w:cstheme="minorHAnsi"/>
-                      <w:sz w:val="20"/>
-                      <w:szCs w:val="20"/>
-                    </w:rPr>
-                    <w:t>When they paid this amount</w:t>
-                  </w:r>
-                </w:p>
-              </w:tc>
-              <w:tc>
-                <w:tcPr>
-                  <w:tcW w:w="5293" w:type="dxa"/>
-                  <w:tcBorders>
-                    <w:top w:val="single" w:sz="4" w:space="0" w:color="auto"/>
-                    <w:left w:val="nil"/>
-                    <w:bottom w:val="single" w:sz="4" w:space="0" w:color="auto"/>
-                    <w:right w:val="nil"/>
-                  </w:tcBorders>
-                  <w:hideMark/>
-                </w:tcPr>
-                <w:p>
-                  <w:pPr>
-                    <w:rPr>
-                      <w:rStyle w:val="normaltextrun"/>
-                      <w:rFonts w:ascii="Segoe UI" w:hAnsi="Segoe UI" w:cs="Segoe UI"/>
-                      <w:color w:val="000000"/>
-                      <w:sz w:val="21"/>
-                      <w:szCs w:val="21"/>
-                      <w:shd w:val="clear" w:color="auto" w:fill="FFFFFF"/>
-                    </w:rPr>
-                  </w:pPr>
-                  <w:r>
-                    <w:rPr>
-                      <w:rStyle w:val="normaltextrun"/>
-                      <w:rFonts w:ascii="Segoe UI" w:hAnsi="Segoe UI" w:cs="Segoe UI"/>
-                      <w:color w:val="000000"/>
-                      <w:sz w:val="21"/>
-                      <w:szCs w:val="21"/>
-                      <w:shd w:val="clear" w:color="auto" w:fill="FFFFFF"/>
-                    </w:rPr>
-                    <w:t>&lt;</w:t>
-                  </w:r>
-                  <w:proofErr w:type="gramStart"/>
-                  <w:r>
-                    <w:rPr>
-                      <w:rStyle w:val="normaltextrun"/>
-                      <w:rFonts w:ascii="Segoe UI" w:hAnsi="Segoe UI" w:cs="Segoe UI"/>
-                      <w:color w:val="000000"/>
-                      <w:sz w:val="21"/>
-                      <w:szCs w:val="21"/>
-                      <w:shd w:val="clear" w:color="auto" w:fill="FFFFFF"/>
-                    </w:rPr>
-                    <w:t>&lt;{</w:t>
-                  </w:r>
-                  <w:proofErr w:type="spellStart"/>
-                  <w:proofErr w:type="gramEnd"/>
-                  <w:r>
-                    <w:rPr>
-                      <w:rStyle w:val="normaltextrun"/>
-                      <w:rFonts w:ascii="Segoe UI" w:hAnsi="Segoe UI" w:cs="Segoe UI"/>
-                      <w:color w:val="000000"/>
-                      <w:sz w:val="21"/>
-                      <w:szCs w:val="21"/>
-                      <w:shd w:val="clear" w:color="auto" w:fill="FFFFFF"/>
-                    </w:rPr>
-                    <w:t>dateFormat</w:t>
-                  </w:r>
-                  <w:proofErr w:type="spellEnd"/>
-                  <w:r>
-                    <w:rPr>
-                      <w:rStyle w:val="normaltextrun"/>
-                      <w:rFonts w:ascii="Segoe UI" w:hAnsi="Segoe UI" w:cs="Segoe UI"/>
-                      <w:color w:val="000000"/>
-                      <w:sz w:val="21"/>
-                      <w:szCs w:val="21"/>
-                      <w:shd w:val="clear" w:color="auto" w:fill="FFFFFF"/>
-                    </w:rPr>
-                    <w:t>(</w:t>
-                  </w:r>
-                  <w:proofErr w:type="spellStart"/>
-                  <w:r>
-                    <w:rPr>
-                      <w:rStyle w:val="normaltextrun"/>
-                      <w:rFonts w:ascii="Segoe UI" w:hAnsi="Segoe UI" w:cs="Segoe UI"/>
-                      <w:color w:val="000000"/>
-                      <w:sz w:val="21"/>
-                      <w:szCs w:val="21"/>
-                      <w:shd w:val="clear" w:color="auto" w:fill="FFFFFF"/>
-                    </w:rPr>
-                    <w:t>commonDetails.</w:t>
-                  </w:r>
-                  <w:r>
-                    <w:rPr>
-                      <w:rStyle w:val="normaltextrun"/>
-                      <w:rFonts w:ascii="Segoe UI" w:hAnsi="Segoe UI" w:cs="Segoe UI"/>
-                      <w:color w:val="000000"/>
-                      <w:sz w:val="21"/>
-                      <w:szCs w:val="21"/>
-                      <w:shd w:val="clear" w:color="auto" w:fill="FFFFFF"/>
-                    </w:rPr>
-                    <w:t>paymentDate</w:t>
-                  </w:r>
-                  <w:proofErr w:type="spellEnd"/>
-                  <w:r>
-                    <w:rPr>
-                      <w:rStyle w:val="normaltextrun"/>
-                      <w:rFonts w:ascii="Arial" w:hAnsi="Arial" w:cs="Arial"/>
-                      <w:color w:val="0A0A0A"/>
-                      <w:shd w:val="clear" w:color="auto" w:fill="FFFFFF"/>
-                    </w:rPr>
-                    <w:t xml:space="preserve">, </w:t>
-                  </w:r>
-                  <w:r>
-                    <w:rPr>
-                      <w:rStyle w:val="normaltextrun"/>
-                      <w:rFonts w:ascii="Arial" w:hAnsi="Arial" w:cs="Arial"/>
-                      <w:color w:val="0A0A0A"/>
-                      <w:sz w:val="20"/>
-                      <w:szCs w:val="20"/>
-                      <w:shd w:val="clear" w:color="auto" w:fill="FFFFFF"/>
-                    </w:rPr>
-                    <w:t xml:space="preserve">‘dd MMMM </w:t>
-                  </w:r>
-                  <w:proofErr w:type="spellStart"/>
-                  <w:r>
-                    <w:rPr>
-                      <w:rStyle w:val="normaltextrun"/>
-                      <w:rFonts w:ascii="Arial" w:hAnsi="Arial" w:cs="Arial"/>
-                      <w:color w:val="0A0A0A"/>
-                      <w:sz w:val="20"/>
-                      <w:szCs w:val="20"/>
-                      <w:shd w:val="clear" w:color="auto" w:fill="FFFFFF"/>
-                    </w:rPr>
-                    <w:t>yyyy</w:t>
-                  </w:r>
-                  <w:proofErr w:type="spellEnd"/>
-                  <w:r>
-                    <w:rPr>
-                      <w:rStyle w:val="normaltextrun"/>
-                      <w:rFonts w:ascii="Arial" w:hAnsi="Arial" w:cs="Arial"/>
-                      <w:color w:val="0A0A0A"/>
-                      <w:sz w:val="20"/>
-                      <w:szCs w:val="20"/>
-                      <w:shd w:val="clear" w:color="auto" w:fill="FFFFFF"/>
-                    </w:rPr>
-                    <w:t>’, 'dd-MM-</w:t>
-                  </w:r>
-                  <w:proofErr w:type="spellStart"/>
-                  <w:r>
-                    <w:rPr>
-                      <w:rStyle w:val="normaltextrun"/>
-                      <w:rFonts w:ascii="Arial" w:hAnsi="Arial" w:cs="Arial"/>
-                      <w:color w:val="0A0A0A"/>
-                      <w:sz w:val="20"/>
-                      <w:szCs w:val="20"/>
-                      <w:shd w:val="clear" w:color="auto" w:fill="FFFFFF"/>
-                    </w:rPr>
-                    <w:t>yyyy</w:t>
-                  </w:r>
-                  <w:proofErr w:type="spellEnd"/>
-                  <w:r>
-                    <w:rPr>
-                      <w:rStyle w:val="normaltextrun"/>
-                      <w:rFonts w:ascii="Arial" w:hAnsi="Arial" w:cs="Arial"/>
-                      <w:color w:val="0A0A0A"/>
-                      <w:sz w:val="20"/>
-                      <w:szCs w:val="20"/>
-                      <w:shd w:val="clear" w:color="auto" w:fill="FFFFFF"/>
-                    </w:rPr>
-                    <w:t>'</w:t>
-                  </w:r>
-                  <w:r>
-                    <w:rPr>
-                      <w:rStyle w:val="normaltextrun"/>
-                      <w:rFonts w:ascii="Arial" w:hAnsi="Arial" w:cs="Arial"/>
-                      <w:color w:val="0A0A0A"/>
-                      <w:shd w:val="clear" w:color="auto" w:fill="FFFFFF"/>
-                    </w:rPr>
-                    <w:t>)}</w:t>
-                  </w:r>
-                  <w:r>
-                    <w:rPr>
-                      <w:rStyle w:val="normaltextrun"/>
-                      <w:rFonts w:ascii="Segoe UI" w:hAnsi="Segoe UI" w:cs="Segoe UI"/>
-                      <w:color w:val="000000"/>
-                      <w:sz w:val="21"/>
-                      <w:szCs w:val="21"/>
-                      <w:shd w:val="clear" w:color="auto" w:fill="FFFFFF"/>
-                    </w:rPr>
-                    <w:t>&gt;&gt;</w:t>
-                  </w:r>
-                </w:p>
-              </w:tc>
-            </w:tr>
-            <w:tr>
-              <w:tc>
-                <w:tcPr>
-                  <w:tcW w:w="3723" w:type="dxa"/>
-                  <w:tcBorders>
-                    <w:top w:val="single" w:sz="4" w:space="0" w:color="auto"/>
-                    <w:left w:val="nil"/>
-                    <w:bottom w:val="single" w:sz="4" w:space="0" w:color="auto"/>
-                    <w:right w:val="nil"/>
-                  </w:tcBorders>
-                  <w:hideMark/>
-                </w:tcPr>
-                <w:p>
-                  <w:pPr>
-                    <w:rPr>
-                      <w:rFonts w:cstheme="minorHAnsi"/>
-                      <w:sz w:val="20"/>
-                      <w:szCs w:val="20"/>
-                    </w:rPr>
-                  </w:pPr>
-                  <w:r>
-                    <w:rPr>
-                      <w:rFonts w:cstheme="minorHAnsi"/>
-                      <w:sz w:val="20"/>
-                      <w:szCs w:val="20"/>
-                    </w:rPr>
-                    <w:t>How they paid this amount</w:t>
-                  </w:r>
-                </w:p>
-              </w:tc>
-              <w:tc>
-                <w:tcPr>
-                  <w:tcW w:w="5293" w:type="dxa"/>
-                  <w:tcBorders>
-                    <w:top w:val="single" w:sz="4" w:space="0" w:color="auto"/>
-                    <w:left w:val="nil"/>
-                    <w:bottom w:val="single" w:sz="4" w:space="0" w:color="auto"/>
-                    <w:right w:val="nil"/>
-                  </w:tcBorders>
-                  <w:hideMark/>
-                </w:tcPr>
-                <w:p>
-                  <w:pPr>
-                    <w:rPr>
-                      <w:rStyle w:val="normaltextrun"/>
-                      <w:rFonts w:ascii="Segoe UI" w:hAnsi="Segoe UI" w:cs="Segoe UI"/>
-                      <w:color w:val="000000"/>
-                      <w:sz w:val="21"/>
-                      <w:szCs w:val="21"/>
-                      <w:shd w:val="clear" w:color="auto" w:fill="FFFFFF"/>
-                    </w:rPr>
-                  </w:pPr>
-                  <w:r>
-                    <w:rPr>
-                      <w:rStyle w:val="normaltextrun"/>
-                      <w:rFonts w:ascii="Segoe UI" w:hAnsi="Segoe UI" w:cs="Segoe UI"/>
-                      <w:color w:val="000000"/>
-                      <w:sz w:val="21"/>
-                      <w:szCs w:val="21"/>
-                      <w:shd w:val="clear" w:color="auto" w:fill="FFFFFF"/>
-                    </w:rPr>
-                    <w:t>&lt;&lt;</w:t>
-                  </w:r>
-                  <w:proofErr w:type="spellStart"/>
-                  <w:r>
-                    <w:rPr>
-                      <w:rStyle w:val="normaltextrun"/>
-                      <w:rFonts w:ascii="Segoe UI" w:hAnsi="Segoe UI" w:cs="Segoe UI"/>
-                      <w:color w:val="000000"/>
-                      <w:sz w:val="21"/>
-                      <w:szCs w:val="21"/>
-                      <w:shd w:val="clear" w:color="auto" w:fill="FFFFFF"/>
-                    </w:rPr>
-                    <w:t>commonDetails.</w:t>
-                  </w:r>
-                  <w:r>
-                    <w:rPr>
-                      <w:rStyle w:val="normaltextrun"/>
-                      <w:rFonts w:ascii="Segoe UI" w:hAnsi="Segoe UI" w:cs="Segoe UI"/>
-                      <w:color w:val="000000"/>
-                      <w:sz w:val="21"/>
-                      <w:szCs w:val="21"/>
-                      <w:shd w:val="clear" w:color="auto" w:fill="FFFFFF"/>
-                    </w:rPr>
-                    <w:t>paymentHow</w:t>
-                  </w:r>
-                  <w:proofErr w:type="spellEnd"/>
-                  <w:r>
-                    <w:rPr>
-                      <w:rStyle w:val="normaltextrun"/>
-                      <w:rFonts w:ascii="Segoe UI" w:hAnsi="Segoe UI" w:cs="Segoe UI"/>
-                      <w:color w:val="000000"/>
-                      <w:sz w:val="21"/>
-                      <w:szCs w:val="21"/>
-                      <w:shd w:val="clear" w:color="auto" w:fill="FFFFFF"/>
-                    </w:rPr>
-                    <w:t>&gt;&gt;</w:t>
-                  </w:r>
-                </w:p>
-              </w:tc>
-            </w:tr>
-            <w:tr>
-              <w:tc>
-                <w:tcPr>
-                  <w:tcW w:w="3723" w:type="dxa"/>
-                  <w:tcBorders>
-                    <w:top w:val="single" w:sz="4" w:space="0" w:color="auto"/>
-                    <w:left w:val="nil"/>
-                    <w:bottom w:val="single" w:sz="4" w:space="0" w:color="auto"/>
-                    <w:right w:val="nil"/>
-                  </w:tcBorders>
-                  <w:hideMark/>
-                </w:tcPr>
-                <w:p>
-                  <w:pPr>
-                    <w:rPr>
-                      <w:rFonts w:cstheme="minorHAnsi"/>
-                      <w:sz w:val="20"/>
-                      <w:szCs w:val="20"/>
-                    </w:rPr>
-                  </w:pPr>
-                  <w:r>
-                    <w:rPr>
-                      <w:rFonts w:cstheme="minorHAnsi"/>
-                      <w:sz w:val="20"/>
-                      <w:szCs w:val="20"/>
-                    </w:rPr>
-                    <w:t>&lt;&lt;er_&gt;&gt;</w:t>
-                  </w:r>
-                </w:p>
-              </w:tc>
-              <w:tc>
-                <w:tcPr>
-                  <w:tcW w:w="5293" w:type="dxa"/>
-                  <w:tcBorders>
-                    <w:top w:val="single" w:sz="4" w:space="0" w:color="auto"/>
-                    <w:left w:val="nil"/>
-                    <w:bottom w:val="single" w:sz="4" w:space="0" w:color="auto"/>
-                    <w:right w:val="nil"/>
-                  </w:tcBorders>
-                </w:tcPr>
-                <w:p>
-                  <w:pPr>
-                    <w:rPr>
-                      <w:rStyle w:val="normaltextrun"/>
-                      <w:rFonts w:ascii="Segoe UI" w:hAnsi="Segoe UI" w:cs="Segoe UI"/>
-                      <w:color w:val="000000"/>
-                      <w:sz w:val="21"/>
-                      <w:szCs w:val="21"/>
-                      <w:shd w:val="clear" w:color="auto" w:fill="FFFFFF"/>
-                    </w:rPr>
-                  </w:pPr>
-                </w:p>
-              </w:tc>
-            </w:tr>
-            <w:tr>
-              <w:tc>
-                <w:tcPr>
-                  <w:tcW w:w="3723" w:type="dxa"/>
-                  <w:tcBorders>
-                    <w:top w:val="single" w:sz="4" w:space="0" w:color="auto"/>
-                    <w:left w:val="nil"/>
-                    <w:bottom w:val="single" w:sz="4" w:space="0" w:color="auto"/>
-                    <w:right w:val="nil"/>
-                  </w:tcBorders>
-                  <w:hideMark/>
-                </w:tcPr>
-                <w:p>
-                  <w:pPr>
-                    <w:rPr>
-                      <w:rFonts w:cstheme="minorHAnsi"/>
-                      <w:sz w:val="20"/>
-                      <w:szCs w:val="20"/>
-                    </w:rPr>
-                  </w:pPr>
-                  <w:r>
-                    <w:rPr>
-                      <w:rFonts w:cstheme="minorHAnsi"/>
-                      <w:sz w:val="20"/>
-                      <w:szCs w:val="20"/>
-                    </w:rPr>
-                    <w:t xml:space="preserve">Timeline of what happened </w:t>
-                  </w:r>
-                </w:p>
-              </w:tc>
-              <w:tc>
-                <w:tcPr>
-                  <w:tcW w:w="5293" w:type="dxa"/>
-                  <w:tcBorders>
-                    <w:top w:val="single" w:sz="4" w:space="0" w:color="auto"/>
-                    <w:left w:val="nil"/>
-                    <w:bottom w:val="single" w:sz="4" w:space="0" w:color="auto"/>
-                    <w:right w:val="nil"/>
-                  </w:tcBorders>
-                </w:tcPr>
-                <w:p>
-                  <w:pPr>
-                    <w:rPr>
-                      <w:rStyle w:val="normaltextrun"/>
-                      <w:rFonts w:ascii="Segoe UI" w:hAnsi="Segoe UI" w:cs="Segoe UI"/>
-                      <w:color w:val="000000"/>
-                      <w:sz w:val="21"/>
-                      <w:szCs w:val="21"/>
-                      <w:shd w:val="clear" w:color="auto" w:fill="FFFFFF"/>
-                    </w:rPr>
-                  </w:pPr>
-                </w:p>
-              </w:tc>
-            </w:tr>
-            <w:tr>
-              <w:tc>
-                <w:tcPr>
-                  <w:tcW w:w="3723" w:type="dxa"/>
-                  <w:tcBorders>
-                    <w:top w:val="single" w:sz="4" w:space="0" w:color="auto"/>
-                    <w:left w:val="nil"/>
-                    <w:bottom w:val="single" w:sz="4" w:space="0" w:color="auto"/>
-                    <w:right w:val="nil"/>
-                  </w:tcBorders>
-                  <w:hideMark/>
-                </w:tcPr>
-                <w:p>
-                  <w:pPr>
-                    <w:rPr>
-                      <w:rFonts w:cstheme="minorHAnsi"/>
-                      <w:sz w:val="20"/>
-                      <w:szCs w:val="20"/>
-                    </w:rPr>
-                  </w:pPr>
-                  <w:r>
-                    <w:rPr>
-                      <w:rFonts w:cstheme="minorHAnsi"/>
-                      <w:sz w:val="20"/>
-                      <w:szCs w:val="20"/>
-                    </w:rPr>
-                    <w:t>&lt;&lt;</w:t>
-                  </w:r>
-                  <w:proofErr w:type="spellStart"/>
-                  <w:r>
-                    <w:rPr>
-                      <w:rFonts w:cstheme="minorHAnsi"/>
-                      <w:sz w:val="20"/>
-                      <w:szCs w:val="20"/>
-                    </w:rPr>
-                    <w:t>rr_timelineEventList</w:t>
-                  </w:r>
-                  <w:proofErr w:type="spellEnd"/>
-                  <w:r>
-                    <w:rPr>
-                      <w:rFonts w:cstheme="minorHAnsi"/>
-                      <w:sz w:val="20"/>
-                      <w:szCs w:val="20"/>
-                    </w:rPr>
-                    <w:t>&gt;&gt;</w:t>
-                  </w:r>
-                </w:p>
-              </w:tc>
-              <w:tc>
-                <w:tcPr>
-                  <w:tcW w:w="5293" w:type="dxa"/>
-                  <w:tcBorders>
-                    <w:top w:val="single" w:sz="4" w:space="0" w:color="auto"/>
-                    <w:left w:val="nil"/>
-                    <w:bottom w:val="single" w:sz="4" w:space="0" w:color="auto"/>
-                    <w:right w:val="nil"/>
-                  </w:tcBorders>
-                </w:tcPr>
-                <w:p>
-                  <w:pPr>
-                    <w:rPr>
-                      <w:rStyle w:val="normaltextrun"/>
-                      <w:rFonts w:ascii="Segoe UI" w:hAnsi="Segoe UI" w:cs="Segoe UI"/>
-                      <w:color w:val="000000"/>
-                      <w:sz w:val="21"/>
-                      <w:szCs w:val="21"/>
-                      <w:shd w:val="clear" w:color="auto" w:fill="FFFFFF"/>
-                    </w:rPr>
-                  </w:pPr>
-                </w:p>
-              </w:tc>
-            </w:tr>
-            <w:tr>
-              <w:tc>
-                <w:tcPr>
-                  <w:tcW w:w="3723" w:type="dxa"/>
-                  <w:tcBorders>
-                    <w:top w:val="single" w:sz="4" w:space="0" w:color="auto"/>
-                    <w:left w:val="nil"/>
-                    <w:bottom w:val="single" w:sz="4" w:space="0" w:color="auto"/>
-                    <w:right w:val="nil"/>
-                  </w:tcBorders>
-                  <w:hideMark/>
-                </w:tcPr>
-                <w:p>
-                  <w:pPr>
-                    <w:rPr>
-                      <w:rFonts w:cstheme="minorHAnsi"/>
-                      <w:sz w:val="20"/>
-                      <w:szCs w:val="20"/>
-                    </w:rPr>
-                  </w:pPr>
-                  <w:r>
-                    <w:rPr>
-                      <w:rFonts w:cstheme="minorHAnsi"/>
-                      <w:sz w:val="20"/>
-                      <w:szCs w:val="20"/>
-                    </w:rPr>
-                    <w:t>&lt;</w:t>
-                  </w:r>
-                  <w:proofErr w:type="gramStart"/>
-                  <w:r>
-                    <w:rPr>
-                      <w:rFonts w:cstheme="minorHAnsi"/>
-                      <w:sz w:val="20"/>
-                      <w:szCs w:val="20"/>
-                    </w:rPr>
-                    <w:t>&lt;{</w:t>
-                  </w:r>
-                  <w:proofErr w:type="spellStart"/>
-                  <w:proofErr w:type="gramEnd"/>
-                  <w:r>
-                    <w:rPr>
-                      <w:rFonts w:cstheme="minorHAnsi"/>
-                      <w:sz w:val="20"/>
-                      <w:szCs w:val="20"/>
-                    </w:rPr>
-                    <w:t>dateFormat</w:t>
-                  </w:r>
-                  <w:proofErr w:type="spellEnd"/>
-                  <w:r>
-                    <w:rPr>
-                      <w:rFonts w:cstheme="minorHAnsi"/>
-                      <w:sz w:val="20"/>
-                      <w:szCs w:val="20"/>
-                    </w:rPr>
-                    <w:t>(date</w:t>
-                  </w:r>
-                  <w:r>
-                    <w:rPr>
-                      <w:rStyle w:val="normaltextrun"/>
-                      <w:rFonts w:ascii="Arial" w:hAnsi="Arial" w:cs="Arial"/>
-                      <w:color w:val="0A0A0A"/>
-                      <w:sz w:val="20"/>
-                      <w:szCs w:val="20"/>
-                      <w:shd w:val="clear" w:color="auto" w:fill="FFFFFF"/>
-                    </w:rPr>
-                    <w:t xml:space="preserve">, ‘dd MMMM </w:t>
-                  </w:r>
-                  <w:proofErr w:type="spellStart"/>
-                  <w:r>
-                    <w:rPr>
-                      <w:rStyle w:val="normaltextrun"/>
-                      <w:rFonts w:ascii="Arial" w:hAnsi="Arial" w:cs="Arial"/>
-                      <w:color w:val="0A0A0A"/>
-                      <w:sz w:val="20"/>
-                      <w:szCs w:val="20"/>
-                      <w:shd w:val="clear" w:color="auto" w:fill="FFFFFF"/>
-                    </w:rPr>
-                    <w:t>yyyy</w:t>
-                  </w:r>
-                  <w:proofErr w:type="spellEnd"/>
-                  <w:r>
-                    <w:rPr>
-                      <w:rStyle w:val="normaltextrun"/>
-                      <w:rFonts w:ascii="Arial" w:hAnsi="Arial" w:cs="Arial"/>
-                      <w:color w:val="0A0A0A"/>
-                      <w:sz w:val="20"/>
-                      <w:szCs w:val="20"/>
-                      <w:shd w:val="clear" w:color="auto" w:fill="FFFFFF"/>
-                    </w:rPr>
-                    <w:t>’, 'dd-MM-</w:t>
-                  </w:r>
-                  <w:proofErr w:type="spellStart"/>
-                  <w:r>
-                    <w:rPr>
-                      <w:rStyle w:val="normaltextrun"/>
-                      <w:rFonts w:ascii="Arial" w:hAnsi="Arial" w:cs="Arial"/>
-                      <w:color w:val="0A0A0A"/>
-                      <w:sz w:val="20"/>
-                      <w:szCs w:val="20"/>
-                      <w:shd w:val="clear" w:color="auto" w:fill="FFFFFF"/>
-                    </w:rPr>
-                    <w:t>yyyy</w:t>
-                  </w:r>
-                  <w:proofErr w:type="spellEnd"/>
-                  <w:r>
-                    <w:rPr>
-                      <w:rStyle w:val="normaltextrun"/>
-                      <w:rFonts w:ascii="Arial" w:hAnsi="Arial" w:cs="Arial"/>
-                      <w:color w:val="0A0A0A"/>
-                      <w:sz w:val="20"/>
-                      <w:szCs w:val="20"/>
-                      <w:shd w:val="clear" w:color="auto" w:fill="FFFFFF"/>
-                    </w:rPr>
-                    <w:t>')}</w:t>
-                  </w:r>
-                  <w:r>
-                    <w:rPr>
-                      <w:rFonts w:cstheme="minorHAnsi"/>
-                      <w:sz w:val="20"/>
-                      <w:szCs w:val="20"/>
-                    </w:rPr>
-                    <w:t>&gt;&gt;</w:t>
-                  </w:r>
-                </w:p>
-              </w:tc>
-              <w:tc>
-                <w:tcPr>
-                  <w:tcW w:w="5293" w:type="dxa"/>
-                  <w:tcBorders>
-                    <w:top w:val="single" w:sz="4" w:space="0" w:color="auto"/>
-                    <w:left w:val="nil"/>
-                    <w:bottom w:val="single" w:sz="4" w:space="0" w:color="auto"/>
-                    <w:right w:val="nil"/>
-                  </w:tcBorders>
-                  <w:hideMark/>
-                </w:tcPr>
-                <w:p>
-                  <w:pPr>
-                    <w:rPr>
-                      <w:rStyle w:val="normaltextrun"/>
-                      <w:rFonts w:ascii="Segoe UI" w:hAnsi="Segoe UI" w:cs="Segoe UI"/>
-                      <w:color w:val="000000"/>
-                      <w:sz w:val="21"/>
-                      <w:szCs w:val="21"/>
-                      <w:shd w:val="clear" w:color="auto" w:fill="FFFFFF"/>
-                    </w:rPr>
-                  </w:pPr>
-                  <w:r>
-                    <w:rPr>
-                      <w:rStyle w:val="normaltextrun"/>
-                      <w:rFonts w:ascii="Segoe UI" w:hAnsi="Segoe UI" w:cs="Segoe UI"/>
-                      <w:color w:val="000000"/>
-                      <w:sz w:val="21"/>
-                      <w:szCs w:val="21"/>
-                      <w:shd w:val="clear" w:color="auto" w:fill="FFFFFF"/>
-                    </w:rPr>
-                    <w:t>&lt;&lt;explanation&gt;&gt;</w:t>
-                  </w:r>
-                </w:p>
-              </w:tc>
-            </w:tr>
-            <w:tr>
-              <w:tc>
-                <w:tcPr>
-                  <w:tcW w:w="3723" w:type="dxa"/>
-                  <w:tcBorders>
-                    <w:top w:val="single" w:sz="4" w:space="0" w:color="auto"/>
-                    <w:left w:val="nil"/>
-                    <w:bottom w:val="single" w:sz="4" w:space="0" w:color="auto"/>
-                    <w:right w:val="nil"/>
-                  </w:tcBorders>
-                  <w:hideMark/>
-                </w:tcPr>
-                <w:p>
-                  <w:pPr>
-                    <w:rPr>
-                      <w:rFonts w:cstheme="minorHAnsi"/>
-                      <w:sz w:val="20"/>
-                      <w:szCs w:val="20"/>
-                    </w:rPr>
-                  </w:pPr>
-                  <w:r>
-                    <w:rPr>
-                      <w:rFonts w:cstheme="minorHAnsi"/>
-                      <w:sz w:val="20"/>
-                      <w:szCs w:val="20"/>
-                    </w:rPr>
-                    <w:t>&lt;&lt;</w:t>
-                  </w:r>
-                  <w:proofErr w:type="spellStart"/>
-                  <w:r>
-                    <w:rPr>
-                      <w:rFonts w:cstheme="minorHAnsi"/>
-                      <w:sz w:val="20"/>
-                      <w:szCs w:val="20"/>
-                    </w:rPr>
-                    <w:t>er_</w:t>
-                  </w:r>
-                  <w:r>
-                    <w:rPr>
-                      <w:rFonts w:cstheme="minorHAnsi"/>
-                      <w:sz w:val="20"/>
-                      <w:szCs w:val="20"/>
-                    </w:rPr>
-                    <w:t>commonDetails.</w:t>
-                  </w:r>
-                  <w:r>
-                    <w:rPr>
-                      <w:rFonts w:cstheme="minorHAnsi"/>
-                      <w:sz w:val="20"/>
-                      <w:szCs w:val="20"/>
-                    </w:rPr>
-                    <w:t>timelineEventList</w:t>
-                  </w:r>
-                  <w:proofErr w:type="spellEnd"/>
-                  <w:r>
-                    <w:rPr>
-                      <w:rFonts w:cstheme="minorHAnsi"/>
-                      <w:sz w:val="20"/>
-                      <w:szCs w:val="20"/>
-                    </w:rPr>
-                    <w:t>&gt;&gt;</w:t>
-                  </w:r>
-                </w:p>
-              </w:tc>
-              <w:tc>
-                <w:tcPr>
-                  <w:tcW w:w="5293" w:type="dxa"/>
-                  <w:tcBorders>
-                    <w:top w:val="single" w:sz="4" w:space="0" w:color="auto"/>
-                    <w:left w:val="nil"/>
-                    <w:bottom w:val="single" w:sz="4" w:space="0" w:color="auto"/>
-                    <w:right w:val="nil"/>
-                  </w:tcBorders>
-                </w:tcPr>
-                <w:p>
-                  <w:pPr>
-                    <w:rPr>
-                      <w:rStyle w:val="normaltextrun"/>
-                      <w:rFonts w:ascii="Segoe UI" w:hAnsi="Segoe UI" w:cs="Segoe UI"/>
-                      <w:color w:val="000000"/>
-                      <w:sz w:val="21"/>
-                      <w:szCs w:val="21"/>
-                      <w:shd w:val="clear" w:color="auto" w:fill="FFFFFF"/>
-                    </w:rPr>
-                  </w:pPr>
-                </w:p>
-              </w:tc>
-            </w:tr>
-            <w:tr>
-              <w:tc>
-                <w:tcPr>
-                  <w:tcW w:w="3723" w:type="dxa"/>
-                  <w:tcBorders>
-                    <w:top w:val="single" w:sz="4" w:space="0" w:color="auto"/>
-                    <w:left w:val="nil"/>
-                    <w:bottom w:val="single" w:sz="4" w:space="0" w:color="auto"/>
-                    <w:right w:val="nil"/>
-                  </w:tcBorders>
-                  <w:hideMark/>
-                </w:tcPr>
-                <w:p>
-                  <w:pPr>
-                    <w:rPr>
-                      <w:rFonts w:cstheme="minorHAnsi"/>
-                      <w:sz w:val="20"/>
-                      <w:szCs w:val="20"/>
-                    </w:rPr>
-                  </w:pPr>
-                  <w:r>
-                    <w:rPr>
-                      <w:rFonts w:cstheme="minorHAnsi"/>
-                      <w:sz w:val="20"/>
-                      <w:szCs w:val="20"/>
-                    </w:rPr>
-                    <w:t>Comments</w:t>
-                  </w:r>
-                </w:p>
-              </w:tc>
-              <w:tc>
-                <w:tcPr>
-                  <w:tcW w:w="5293" w:type="dxa"/>
-                  <w:tcBorders>
-                    <w:top w:val="single" w:sz="4" w:space="0" w:color="auto"/>
-                    <w:left w:val="nil"/>
-                    <w:bottom w:val="single" w:sz="4" w:space="0" w:color="auto"/>
-                    <w:right w:val="nil"/>
-                  </w:tcBorders>
-                  <w:hideMark/>
-                </w:tcPr>
-                <w:p>
-                  <w:pPr>
-                    <w:rPr>
-                      <w:rStyle w:val="normaltextrun"/>
-                      <w:rFonts w:ascii="Segoe UI" w:hAnsi="Segoe UI" w:cs="Segoe UI"/>
-                      <w:color w:val="000000"/>
-                      <w:sz w:val="21"/>
-                      <w:szCs w:val="21"/>
-                      <w:shd w:val="clear" w:color="auto" w:fill="FFFFFF"/>
-                      <w:lang w:val="es-ES"/>
-                    </w:rPr>
-                  </w:pPr>
-                  <w:r>
-                    <w:rPr>
-                      <w:rStyle w:val="normaltextrun"/>
-                      <w:rFonts w:ascii="Segoe UI" w:hAnsi="Segoe UI" w:cs="Segoe UI"/>
-                      <w:color w:val="000000"/>
-                      <w:sz w:val="21"/>
-                      <w:szCs w:val="21"/>
-                      <w:shd w:val="clear" w:color="auto" w:fill="FFFFFF"/>
-                      <w:lang w:val="es-ES"/>
-                    </w:rPr>
-                    <w:t>&lt;&lt;</w:t>
-                  </w:r>
-                  <w:proofErr w:type="spellStart"/>
-                  <w:r>
-                    <w:rPr>
-                      <w:rStyle w:val="normaltextrun"/>
-                      <w:rFonts w:ascii="Segoe UI" w:hAnsi="Segoe UI" w:cs="Segoe UI"/>
-                      <w:color w:val="000000"/>
-                      <w:sz w:val="21"/>
-                      <w:szCs w:val="21"/>
-                      <w:shd w:val="clear" w:color="auto" w:fill="FFFFFF"/>
-                      <w:lang w:val="es-ES"/>
-                    </w:rPr>
-                    <w:t>timelineComments</w:t>
-                  </w:r>
-                  <w:proofErr w:type="spellEnd"/>
-                  <w:r>
-                    <w:rPr>
-                      <w:rStyle w:val="normaltextrun"/>
-                      <w:rFonts w:ascii="Segoe UI" w:hAnsi="Segoe UI" w:cs="Segoe UI"/>
-                      <w:color w:val="000000"/>
-                      <w:sz w:val="21"/>
-                      <w:szCs w:val="21"/>
-                      <w:shd w:val="clear" w:color="auto" w:fill="FFFFFF"/>
-                      <w:lang w:val="es-ES"/>
-                    </w:rPr>
-                    <w:t>&gt;&gt;</w:t>
-                  </w:r>
-                </w:p>
-              </w:tc>
-            </w:tr>
-            <w:tr>
-              <w:tc>
-                <w:tcPr>
-                  <w:tcW w:w="3723" w:type="dxa"/>
-                  <w:tcBorders>
-                    <w:top w:val="single" w:sz="4" w:space="0" w:color="auto"/>
-                    <w:left w:val="nil"/>
-                    <w:bottom w:val="single" w:sz="4" w:space="0" w:color="auto"/>
-                    <w:right w:val="nil"/>
-                  </w:tcBorders>
-                  <w:hideMark/>
-                </w:tcPr>
-                <w:p>
-                  <w:pPr>
-                    <w:rPr>
-                      <w:rFonts w:cstheme="minorHAnsi"/>
-                      <w:sz w:val="20"/>
-                      <w:szCs w:val="20"/>
-                    </w:rPr>
-                  </w:pPr>
-                  <w:r>
-                    <w:rPr>
-                      <w:rFonts w:cstheme="minorHAnsi"/>
-                      <w:sz w:val="20"/>
-                      <w:szCs w:val="20"/>
-                    </w:rPr>
-                    <w:t>Defendant’s evidence</w:t>
-                  </w:r>
-                </w:p>
-              </w:tc>
-              <w:tc>
-                <w:tcPr>
-                  <w:tcW w:w="5293" w:type="dxa"/>
-                  <w:tcBorders>
-                    <w:top w:val="single" w:sz="4" w:space="0" w:color="auto"/>
-                    <w:left w:val="nil"/>
-                    <w:bottom w:val="single" w:sz="4" w:space="0" w:color="auto"/>
-                    <w:right w:val="nil"/>
-                  </w:tcBorders>
-                </w:tcPr>
-                <w:p>
-                  <w:pPr>
-                    <w:rPr>
-                      <w:rStyle w:val="normaltextrun"/>
-                      <w:rFonts w:ascii="Segoe UI" w:hAnsi="Segoe UI" w:cs="Segoe UI"/>
-                      <w:color w:val="000000"/>
-                      <w:sz w:val="21"/>
-                      <w:szCs w:val="21"/>
-                      <w:shd w:val="clear" w:color="auto" w:fill="FFFFFF"/>
-                      <w:lang w:val="es-ES"/>
-                    </w:rPr>
-                  </w:pPr>
-                </w:p>
-              </w:tc>
-            </w:tr>
-            <w:tr>
-              <w:tc>
-                <w:tcPr>
-                  <w:tcW w:w="3723" w:type="dxa"/>
-                  <w:tcBorders>
-                    <w:top w:val="single" w:sz="4" w:space="0" w:color="auto"/>
-                    <w:left w:val="nil"/>
-                    <w:bottom w:val="single" w:sz="4" w:space="0" w:color="auto"/>
-                    <w:right w:val="nil"/>
-                  </w:tcBorders>
-                  <w:hideMark/>
-                </w:tcPr>
-                <w:p>
-                  <w:pPr>
-                    <w:rPr>
-                      <w:rFonts w:cstheme="minorHAnsi"/>
-                      <w:sz w:val="20"/>
-                      <w:szCs w:val="20"/>
-                    </w:rPr>
-                  </w:pPr>
-                  <w:r>
-                    <w:rPr>
-                      <w:rFonts w:cstheme="minorHAnsi"/>
-                      <w:sz w:val="20"/>
-                      <w:szCs w:val="20"/>
-                    </w:rPr>
-                    <w:t>&lt;&lt;</w:t>
-                  </w:r>
-                  <w:proofErr w:type="spellStart"/>
-                  <w:r>
-                    <w:rPr>
-                      <w:rFonts w:cstheme="minorHAnsi"/>
-                      <w:sz w:val="20"/>
-                      <w:szCs w:val="20"/>
-                    </w:rPr>
-                    <w:t>rr_</w:t>
-                  </w:r>
-                  <w:r>
-                    <w:rPr>
-                      <w:rFonts w:cstheme="minorHAnsi"/>
-                      <w:sz w:val="20"/>
-                      <w:szCs w:val="20"/>
-                    </w:rPr>
-                    <w:t>commonDetails.</w:t>
-                  </w:r>
-                  <w:r>
-                    <w:rPr>
-                      <w:rFonts w:cstheme="minorHAnsi"/>
-                      <w:sz w:val="20"/>
-                      <w:szCs w:val="20"/>
-                    </w:rPr>
-                    <w:t>evidenceList</w:t>
-                  </w:r>
-                  <w:proofErr w:type="spellEnd"/>
-                  <w:r>
-                    <w:rPr>
-                      <w:rFonts w:cstheme="minorHAnsi"/>
-                      <w:sz w:val="20"/>
-                      <w:szCs w:val="20"/>
-                    </w:rPr>
-                    <w:t>&gt;&gt;</w:t>
-                  </w:r>
-                </w:p>
-              </w:tc>
-              <w:tc>
-                <w:tcPr>
-                  <w:tcW w:w="5293" w:type="dxa"/>
-                  <w:tcBorders>
-                    <w:top w:val="single" w:sz="4" w:space="0" w:color="auto"/>
-                    <w:left w:val="nil"/>
-                    <w:bottom w:val="single" w:sz="4" w:space="0" w:color="auto"/>
-                    <w:right w:val="nil"/>
-                  </w:tcBorders>
-                </w:tcPr>
-                <w:p>
-                  <w:pPr>
-                    <w:rPr>
-                      <w:rStyle w:val="normaltextrun"/>
-                      <w:rFonts w:ascii="Segoe UI" w:hAnsi="Segoe UI" w:cs="Segoe UI"/>
-                      <w:color w:val="000000"/>
-                      <w:sz w:val="21"/>
-                      <w:szCs w:val="21"/>
-                      <w:shd w:val="clear" w:color="auto" w:fill="FFFFFF"/>
-                      <w:lang w:val="es-ES"/>
-                    </w:rPr>
-                  </w:pPr>
-                </w:p>
-              </w:tc>
-            </w:tr>
-            <w:tr>
-              <w:tc>
-                <w:tcPr>
-                  <w:tcW w:w="3723" w:type="dxa"/>
-                  <w:tcBorders>
-                    <w:top w:val="single" w:sz="4" w:space="0" w:color="auto"/>
-                    <w:left w:val="nil"/>
-                    <w:bottom w:val="single" w:sz="4" w:space="0" w:color="auto"/>
-                    <w:right w:val="nil"/>
-                  </w:tcBorders>
-                  <w:hideMark/>
-                </w:tcPr>
-                <w:p>
-                  <w:pPr>
-                    <w:rPr>
-                      <w:rFonts w:cstheme="minorHAnsi"/>
-                      <w:sz w:val="20"/>
-                      <w:szCs w:val="20"/>
-                    </w:rPr>
-                  </w:pPr>
-                  <w:r>
-                    <w:rPr>
-                      <w:rFonts w:cstheme="minorHAnsi"/>
-                      <w:sz w:val="20"/>
-                      <w:szCs w:val="20"/>
-                    </w:rPr>
-                    <w:t>&lt;&lt;</w:t>
-                  </w:r>
-                  <w:proofErr w:type="spellStart"/>
-                  <w:r>
-                    <w:rPr>
-                      <w:rFonts w:cstheme="minorHAnsi"/>
-                      <w:sz w:val="20"/>
-                      <w:szCs w:val="20"/>
-                    </w:rPr>
-                    <w:t>displayTypeValue</w:t>
-                  </w:r>
-                  <w:proofErr w:type="spellEnd"/>
-                  <w:r>
-                    <w:rPr>
-                      <w:rFonts w:cstheme="minorHAnsi"/>
-                      <w:sz w:val="20"/>
-                      <w:szCs w:val="20"/>
-                    </w:rPr>
-                    <w:t>&gt;&gt;</w:t>
-                  </w:r>
-                </w:p>
-              </w:tc>
-              <w:tc>
-                <w:tcPr>
-                  <w:tcW w:w="5293" w:type="dxa"/>
-                  <w:tcBorders>
-                    <w:top w:val="single" w:sz="4" w:space="0" w:color="auto"/>
-                    <w:left w:val="nil"/>
-                    <w:bottom w:val="single" w:sz="4" w:space="0" w:color="auto"/>
-                    <w:right w:val="nil"/>
-                  </w:tcBorders>
-                  <w:hideMark/>
-                </w:tcPr>
-                <w:p>
-                  <w:pPr>
-                    <w:rPr>
-                      <w:rStyle w:val="normaltextrun"/>
-                      <w:rFonts w:ascii="Segoe UI" w:hAnsi="Segoe UI" w:cs="Segoe UI"/>
-                      <w:color w:val="000000"/>
-                      <w:sz w:val="21"/>
-                      <w:szCs w:val="21"/>
-                      <w:shd w:val="clear" w:color="auto" w:fill="FFFFFF"/>
-                      <w:lang w:val="es-ES"/>
-                    </w:rPr>
-                  </w:pPr>
-                  <w:r>
-                    <w:rPr>
-                      <w:rStyle w:val="normaltextrun"/>
-                      <w:rFonts w:ascii="Segoe UI" w:hAnsi="Segoe UI" w:cs="Segoe UI"/>
-                      <w:color w:val="000000"/>
-                      <w:sz w:val="21"/>
-                      <w:szCs w:val="21"/>
-                      <w:shd w:val="clear" w:color="auto" w:fill="FFFFFF"/>
-                      <w:lang w:val="es-ES"/>
-                    </w:rPr>
-                    <w:t>&lt;&lt;</w:t>
-                  </w:r>
-                  <w:proofErr w:type="spellStart"/>
-                  <w:r>
-                    <w:rPr>
-                      <w:rStyle w:val="normaltextrun"/>
-                      <w:rFonts w:ascii="Segoe UI" w:hAnsi="Segoe UI" w:cs="Segoe UI"/>
-                      <w:color w:val="000000"/>
-                      <w:sz w:val="21"/>
-                      <w:szCs w:val="21"/>
-                      <w:shd w:val="clear" w:color="auto" w:fill="FFFFFF"/>
-                      <w:lang w:val="es-ES"/>
-                    </w:rPr>
-                    <w:t>explanation</w:t>
-                  </w:r>
-                  <w:proofErr w:type="spellEnd"/>
-                  <w:r>
-                    <w:rPr>
-                      <w:rStyle w:val="normaltextrun"/>
-                      <w:rFonts w:ascii="Segoe UI" w:hAnsi="Segoe UI" w:cs="Segoe UI"/>
-                      <w:color w:val="000000"/>
-                      <w:sz w:val="21"/>
-                      <w:szCs w:val="21"/>
-                      <w:shd w:val="clear" w:color="auto" w:fill="FFFFFF"/>
-                      <w:lang w:val="es-ES"/>
-                    </w:rPr>
-                    <w:t>&gt;&gt;</w:t>
-                  </w:r>
-                </w:p>
-              </w:tc>
-            </w:tr>
-            <w:tr>
-              <w:tc>
-                <w:tcPr>
-                  <w:tcW w:w="3723" w:type="dxa"/>
-                  <w:tcBorders>
-                    <w:top w:val="single" w:sz="4" w:space="0" w:color="auto"/>
-                    <w:left w:val="nil"/>
-                    <w:bottom w:val="single" w:sz="4" w:space="0" w:color="auto"/>
-                    <w:right w:val="nil"/>
-                  </w:tcBorders>
-                  <w:hideMark/>
-                </w:tcPr>
-                <w:p>
-                  <w:pPr>
-                    <w:rPr>
-                      <w:rFonts w:cstheme="minorHAnsi"/>
-                      <w:sz w:val="20"/>
-                      <w:szCs w:val="20"/>
-                    </w:rPr>
-                  </w:pPr>
-                  <w:r>
-                    <w:rPr>
-                      <w:rFonts w:cstheme="minorHAnsi"/>
-                      <w:sz w:val="20"/>
-                      <w:szCs w:val="20"/>
-                    </w:rPr>
-                    <w:t>&lt;&lt;</w:t>
-                  </w:r>
-                  <w:proofErr w:type="spellStart"/>
-                  <w:r>
-                    <w:rPr>
-                      <w:rFonts w:cstheme="minorHAnsi"/>
-                      <w:sz w:val="20"/>
-                      <w:szCs w:val="20"/>
-                    </w:rPr>
-                    <w:t>er_</w:t>
-                  </w:r>
-                  <w:r>
-                    <w:rPr>
-                      <w:rFonts w:cstheme="minorHAnsi"/>
-                      <w:sz w:val="20"/>
-                      <w:szCs w:val="20"/>
-                    </w:rPr>
-                    <w:t>commonDetails.</w:t>
-                  </w:r>
-                  <w:r>
-                    <w:rPr>
-                      <w:rFonts w:cstheme="minorHAnsi"/>
-                      <w:sz w:val="20"/>
-                      <w:szCs w:val="20"/>
-                    </w:rPr>
-                    <w:t>evidenceList</w:t>
-                  </w:r>
-                  <w:proofErr w:type="spellEnd"/>
-                  <w:r>
-                    <w:rPr>
-                      <w:rFonts w:cstheme="minorHAnsi"/>
-                      <w:sz w:val="20"/>
-                      <w:szCs w:val="20"/>
-                    </w:rPr>
-                    <w:t>&gt;&gt;</w:t>
-                  </w:r>
-                </w:p>
-              </w:tc>
-              <w:tc>
-                <w:tcPr>
-                  <w:tcW w:w="5293" w:type="dxa"/>
-                  <w:tcBorders>
-                    <w:top w:val="single" w:sz="4" w:space="0" w:color="auto"/>
-                    <w:left w:val="nil"/>
-                    <w:bottom w:val="single" w:sz="4" w:space="0" w:color="auto"/>
-                    <w:right w:val="nil"/>
-                  </w:tcBorders>
-                </w:tcPr>
-                <w:p>
-                  <w:pPr>
-                    <w:rPr>
-                      <w:rStyle w:val="normaltextrun"/>
-                      <w:rFonts w:ascii="Segoe UI" w:hAnsi="Segoe UI" w:cs="Segoe UI"/>
-                      <w:color w:val="000000"/>
-                      <w:sz w:val="21"/>
-                      <w:szCs w:val="21"/>
-                      <w:shd w:val="clear" w:color="auto" w:fill="FFFFFF"/>
-                      <w:lang w:val="es-ES"/>
-                    </w:rPr>
-                  </w:pPr>
-                </w:p>
-              </w:tc>
-            </w:tr>
-            <w:tr>
-              <w:tc>
-                <w:tcPr>
-                  <w:tcW w:w="3723" w:type="dxa"/>
-                  <w:tcBorders>
-                    <w:top w:val="single" w:sz="4" w:space="0" w:color="auto"/>
-                    <w:left w:val="nil"/>
-                    <w:bottom w:val="single" w:sz="4" w:space="0" w:color="auto"/>
-                    <w:right w:val="nil"/>
-                  </w:tcBorders>
-                  <w:hideMark/>
-                </w:tcPr>
-                <w:p>
-                  <w:pPr>
-                    <w:rPr>
-                      <w:rFonts w:cstheme="minorHAnsi"/>
-                      <w:sz w:val="20"/>
-                      <w:szCs w:val="20"/>
-                    </w:rPr>
-                  </w:pPr>
-                  <w:r>
-                    <w:rPr>
-                      <w:rFonts w:cstheme="minorHAnsi"/>
-                      <w:sz w:val="20"/>
-                      <w:szCs w:val="20"/>
-                    </w:rPr>
-                    <w:t>Comments</w:t>
-                  </w:r>
-                </w:p>
-              </w:tc>
-              <w:tc>
-                <w:tcPr>
-                  <w:tcW w:w="5293" w:type="dxa"/>
-                  <w:tcBorders>
-                    <w:top w:val="single" w:sz="4" w:space="0" w:color="auto"/>
-                    <w:left w:val="nil"/>
-                    <w:bottom w:val="single" w:sz="4" w:space="0" w:color="auto"/>
-                    <w:right w:val="nil"/>
-                  </w:tcBorders>
-                  <w:hideMark/>
-                </w:tcPr>
-                <w:p>
-                  <w:pPr>
-                    <w:rPr>
-                      <w:rStyle w:val="normaltextrun"/>
-                      <w:rFonts w:ascii="Segoe UI" w:hAnsi="Segoe UI" w:cs="Segoe UI"/>
-                      <w:color w:val="000000"/>
-                      <w:sz w:val="21"/>
-                      <w:szCs w:val="21"/>
-                      <w:shd w:val="clear" w:color="auto" w:fill="FFFFFF"/>
-                      <w:lang w:val="es-ES"/>
-                    </w:rPr>
-                  </w:pPr>
-                  <w:r>
-                    <w:rPr>
-                      <w:rStyle w:val="normaltextrun"/>
-                      <w:rFonts w:ascii="Segoe UI" w:hAnsi="Segoe UI" w:cs="Segoe UI"/>
-                      <w:color w:val="000000"/>
-                      <w:sz w:val="21"/>
-                      <w:szCs w:val="21"/>
-                      <w:shd w:val="clear" w:color="auto" w:fill="FFFFFF"/>
-                      <w:lang w:val="es-ES"/>
-                    </w:rPr>
-                    <w:t>&lt;&lt;</w:t>
-                  </w:r>
-                  <w:proofErr w:type="spellStart"/>
-                  <w:r>
-                    <w:rPr>
-                      <w:rStyle w:val="normaltextrun"/>
-                      <w:rFonts w:ascii="Segoe UI" w:hAnsi="Segoe UI" w:cs="Segoe UI"/>
-                      <w:color w:val="000000"/>
-                      <w:sz w:val="21"/>
-                      <w:szCs w:val="21"/>
-                      <w:shd w:val="clear" w:color="auto" w:fill="FFFFFF"/>
-                      <w:lang w:val="es-ES"/>
-                    </w:rPr>
-                    <w:t>evidenceComments</w:t>
-                  </w:r>
-                  <w:proofErr w:type="spellEnd"/>
-                  <w:r>
-                    <w:rPr>
-                      <w:rStyle w:val="normaltextrun"/>
-                      <w:rFonts w:ascii="Segoe UI" w:hAnsi="Segoe UI" w:cs="Segoe UI"/>
-                      <w:color w:val="000000"/>
-                      <w:sz w:val="21"/>
-                      <w:szCs w:val="21"/>
-                      <w:shd w:val="clear" w:color="auto" w:fill="FFFFFF"/>
-                      <w:lang w:val="es-ES"/>
-                    </w:rPr>
-                    <w:t>&gt;&gt;</w:t>
-                  </w:r>
-                </w:p>
-              </w:tc>
-            </w:tr>
-            <w:tr>
-              <w:tc>
-                <w:tcPr>
-                  <w:tcW w:w="3723" w:type="dxa"/>
-                  <w:tcBorders>
-                    <w:top w:val="single" w:sz="4" w:space="0" w:color="auto"/>
-                    <w:left w:val="nil"/>
-                    <w:bottom w:val="single" w:sz="4" w:space="0" w:color="auto"/>
-                    <w:right w:val="nil"/>
-                  </w:tcBorders>
-                  <w:hideMark/>
-                </w:tcPr>
-                <w:p>
-                  <w:pPr>
-                    <w:rPr>
-                      <w:rFonts w:cstheme="minorHAnsi"/>
-                      <w:sz w:val="20"/>
-                      <w:szCs w:val="20"/>
-                    </w:rPr>
-                  </w:pPr>
-                  <w:r>
-                    <w:rPr>
-                      <w:rFonts w:cstheme="minorHAnsi"/>
-                      <w:sz w:val="20"/>
-                      <w:szCs w:val="20"/>
-                    </w:rPr>
-                    <w:t>&lt;&lt;er_&gt;&gt;</w:t>
-                  </w:r>
-                </w:p>
-              </w:tc>
-              <w:tc>
-                <w:tcPr>
-                  <w:tcW w:w="5293" w:type="dxa"/>
-                  <w:tcBorders>
-                    <w:top w:val="single" w:sz="4" w:space="0" w:color="auto"/>
-                    <w:left w:val="nil"/>
-                    <w:bottom w:val="single" w:sz="4" w:space="0" w:color="auto"/>
-                    <w:right w:val="nil"/>
-                  </w:tcBorders>
-                </w:tcPr>
-                <w:p>
-                  <w:pPr>
-                    <w:rPr>
-                      <w:rStyle w:val="normaltextrun"/>
-                      <w:rFonts w:ascii="Segoe UI" w:hAnsi="Segoe UI" w:cs="Segoe UI"/>
-                      <w:color w:val="000000"/>
-                      <w:sz w:val="21"/>
-                      <w:szCs w:val="21"/>
-                      <w:shd w:val="clear" w:color="auto" w:fill="FFFFFF"/>
-                      <w:lang w:val="es-ES"/>
-                    </w:rPr>
-                  </w:pPr>
-                </w:p>
-              </w:tc>
-            </w:tr>
-          </w:tbl>
-          <w:p>
-            <w:pPr>
-              <w:rPr>
-                <w:rFonts w:cstheme="minorHAnsi"/>
+              <w:spacing w:before="80"/>
+              <w:rPr>
+                <w:rFonts w:ascii="Arial" w:hAnsi="Arial" w:cs="Arial"/>
+                <w:sz w:val="34"/>
+                <w:szCs w:val="34"/>
               </w:rPr>
             </w:pPr>
           </w:p>
@@ -5790,7 +3978,7 @@
               <w:rPr>
                 <w:rFonts w:cstheme="minorHAnsi"/>
               </w:rPr>
-              <w:t xml:space="preserve"> == ‘FULL_DEFENCE’|| </w:t>
+              <w:t xml:space="preserve"> == ‘FULL_ADMISSION’ || (</w:t>
             </w:r>
             <w:proofErr w:type="spellStart"/>
             <w:r>
@@ -5810,433 +3998,71 @@
               <w:rPr>
                 <w:rFonts w:cstheme="minorHAnsi"/>
               </w:rPr>
-              <w:t xml:space="preserve"> == ‘PART_ADMISSION’}&gt;&gt;</w:t>
+              <w:t xml:space="preserve"> == ‘PART_ADMISSION’ &amp;&amp; </w:t>
+            </w:r>
+            <w:proofErr w:type="spellStart"/>
+            <w:r>
+              <w:rPr>
+                <w:rFonts w:cstheme="minorHAnsi"/>
+              </w:rPr>
+              <w:t>commonDetails.</w:t>
+            </w:r>
+            <w:r>
+              <w:rPr>
+                <w:rFonts w:cstheme="minorHAnsi"/>
+              </w:rPr>
+              <w:t>howToPay</w:t>
+            </w:r>
+            <w:proofErr w:type="spellEnd"/>
+            <w:r>
+              <w:rPr>
+                <w:rFonts w:cstheme="minorHAnsi"/>
+              </w:rPr>
+              <w:t xml:space="preserve"> != null &amp;&amp; </w:t>
+            </w:r>
+            <w:proofErr w:type="spellStart"/>
+            <w:r>
+              <w:rPr>
+                <w:rFonts w:cstheme="minorHAnsi"/>
+              </w:rPr>
+              <w:t>commonDetails.</w:t>
+            </w:r>
+            <w:r>
+              <w:rPr>
+                <w:rFonts w:cstheme="minorHAnsi"/>
+              </w:rPr>
+              <w:t>whyReject</w:t>
+            </w:r>
+            <w:proofErr w:type="spellEnd"/>
+            <w:r>
+              <w:rPr>
+                <w:rFonts w:cstheme="minorHAnsi"/>
+              </w:rPr>
+              <w:t>!= ‘ALREADY_PAID’)}&gt;&gt;</w:t>
             </w:r>
           </w:p>
           <w:p>
             <w:pPr>
-              <w:rPr>
-                <w:rFonts w:cstheme="minorHAnsi"/>
-                <w:b/>
-                <w:bCs/>
+              <w:pBdr>
+                <w:bottom w:val="single" w:sz="4" w:space="1" w:color="auto"/>
+              </w:pBdr>
+              <w:spacing w:before="120" w:after="120"/>
+              <w:rPr>
+                <w:rFonts w:ascii="GDSTransportWebsite" w:hAnsi="GDSTransportWebsite"/>
+                <w:color w:val="0A0A0A"/>
+                <w:sz w:val="36"/>
+                <w:szCs w:val="36"/>
               </w:rPr>
             </w:pPr>
             <w:r>
               <w:rPr>
-                <w:rFonts w:cstheme="minorHAnsi"/>
-                <w:b/>
-                <w:bCs/>
-              </w:rPr>
-              <w:t>Mediation</w:t>
-            </w:r>
-          </w:p>
-          <w:p>
-            <w:pPr>
-              <w:rPr>
-                <w:rFonts w:cstheme="minorHAnsi"/>
-              </w:rPr>
-            </w:pPr>
-          </w:p>
-          <w:tbl>
-            <w:tblPr>
-              <w:tblStyle w:val="TableGrid"/>
-              <w:tblW w:w="0" w:type="auto"/>
-              <w:tblBorders>
-                <w:left w:val="none" w:sz="0" w:space="0" w:color="auto"/>
-                <w:right w:val="none" w:sz="0" w:space="0" w:color="auto"/>
-                <w:insideV w:val="none" w:sz="0" w:space="0" w:color="auto"/>
-              </w:tblBorders>
-              <w:tblLayout w:type="fixed"/>
-              <w:tblLook w:val="04A0" w:firstRow="1" w:lastRow="0" w:firstColumn="1" w:lastColumn="0" w:noHBand="0" w:noVBand="1"/>
-            </w:tblPr>
-            <w:tblGrid>
-              <w:gridCol w:w="2305"/>
-              <w:gridCol w:w="3500"/>
-              <w:gridCol w:w="3221"/>
-            </w:tblGrid>
-            <w:tr>
-              <w:tc>
-                <w:tcPr>
-                  <w:tcW w:w="2305" w:type="dxa"/>
-                  <w:tcBorders>
-                    <w:top w:val="single" w:sz="4" w:space="0" w:color="auto"/>
-                    <w:left w:val="nil"/>
-                    <w:bottom w:val="single" w:sz="4" w:space="0" w:color="auto"/>
-                    <w:right w:val="nil"/>
-                  </w:tcBorders>
-                  <w:hideMark/>
-                </w:tcPr>
-                <w:p>
-                  <w:pPr>
-                    <w:rPr>
-                      <w:rFonts w:cstheme="minorHAnsi"/>
-                      <w:sz w:val="20"/>
-                      <w:szCs w:val="20"/>
-                    </w:rPr>
-                  </w:pPr>
-                  <w:r>
-                    <w:rPr>
-                      <w:rFonts w:cstheme="minorHAnsi"/>
-                      <w:sz w:val="20"/>
-                      <w:szCs w:val="20"/>
-                    </w:rPr>
-                    <w:t>Willing to try mediation</w:t>
-                  </w:r>
-                </w:p>
-              </w:tc>
-              <w:tc>
-                <w:tcPr>
-                  <w:tcW w:w="3500" w:type="dxa"/>
-                  <w:tcBorders>
-                    <w:top w:val="single" w:sz="4" w:space="0" w:color="auto"/>
-                    <w:left w:val="nil"/>
-                    <w:bottom w:val="single" w:sz="4" w:space="0" w:color="auto"/>
-                    <w:right w:val="nil"/>
-                  </w:tcBorders>
-                  <w:hideMark/>
-                </w:tcPr>
-                <w:p>
-                  <w:pPr>
-                    <w:rPr>
-                      <w:rStyle w:val="eop"/>
-                      <w:rFonts w:ascii="Arial" w:hAnsi="Arial" w:cs="Arial"/>
-                      <w:color w:val="000000"/>
-                      <w:sz w:val="20"/>
-                      <w:szCs w:val="20"/>
-                      <w:shd w:val="clear" w:color="auto" w:fill="FFFFFF"/>
-                    </w:rPr>
-                  </w:pPr>
-                  <w:r>
-                    <w:rPr>
-                      <w:rStyle w:val="eop"/>
-                      <w:rFonts w:ascii="Arial" w:hAnsi="Arial" w:cs="Arial"/>
-                      <w:color w:val="000000"/>
-                      <w:sz w:val="20"/>
-                      <w:szCs w:val="20"/>
-                      <w:shd w:val="clear" w:color="auto" w:fill="FFFFFF"/>
-                    </w:rPr>
-                    <w:t>&lt;&lt;cs</w:t>
-                  </w:r>
-                  <w:proofErr w:type="gramStart"/>
-                  <w:r>
-                    <w:rPr>
-                      <w:rStyle w:val="eop"/>
-                      <w:rFonts w:ascii="Arial" w:hAnsi="Arial" w:cs="Arial"/>
-                      <w:color w:val="000000"/>
-                      <w:sz w:val="20"/>
-                      <w:szCs w:val="20"/>
-                      <w:shd w:val="clear" w:color="auto" w:fill="FFFFFF"/>
-                    </w:rPr>
-                    <w:t>_{</w:t>
-                  </w:r>
-                  <w:proofErr w:type="spellStart"/>
-                  <w:proofErr w:type="gramEnd"/>
-                  <w:r>
-                    <w:rPr>
-                      <w:rStyle w:val="eop"/>
-                      <w:rFonts w:ascii="Arial" w:hAnsi="Arial" w:cs="Arial"/>
-                      <w:color w:val="000000"/>
-                      <w:sz w:val="20"/>
-                      <w:szCs w:val="20"/>
-                      <w:shd w:val="clear" w:color="auto" w:fill="FFFFFF"/>
-                    </w:rPr>
-                    <w:t>commonDetails.</w:t>
-                  </w:r>
-                  <w:r>
-                    <w:rPr>
-                      <w:rStyle w:val="eop"/>
-                      <w:rFonts w:ascii="Arial" w:hAnsi="Arial" w:cs="Arial"/>
-                      <w:color w:val="000000"/>
-                      <w:sz w:val="20"/>
-                      <w:szCs w:val="20"/>
-                      <w:shd w:val="clear" w:color="auto" w:fill="FFFFFF"/>
-                    </w:rPr>
-                    <w:t>mediation</w:t>
-                  </w:r>
-                  <w:proofErr w:type="spellEnd"/>
-                  <w:r>
-                    <w:rPr>
-                      <w:rStyle w:val="eop"/>
-                      <w:rFonts w:ascii="Arial" w:hAnsi="Arial" w:cs="Arial"/>
-                      <w:color w:val="000000"/>
-                      <w:sz w:val="20"/>
-                      <w:szCs w:val="20"/>
-                      <w:shd w:val="clear" w:color="auto" w:fill="FFFFFF"/>
-                    </w:rPr>
-                    <w:t>}&gt;&gt;</w:t>
-                  </w:r>
-                </w:p>
-                <w:p>
-                  <w:pPr>
-                    <w:rPr>
-                      <w:rStyle w:val="eop"/>
-                      <w:rFonts w:ascii="Arial" w:hAnsi="Arial" w:cs="Arial"/>
-                      <w:color w:val="000000"/>
-                      <w:sz w:val="20"/>
-                      <w:szCs w:val="20"/>
-                      <w:shd w:val="clear" w:color="auto" w:fill="FFFFFF"/>
-                    </w:rPr>
-                  </w:pPr>
-                  <w:r>
-                    <w:rPr>
-                      <w:rStyle w:val="eop"/>
-                      <w:rFonts w:ascii="Arial" w:hAnsi="Arial" w:cs="Arial"/>
-                      <w:color w:val="000000"/>
-                      <w:sz w:val="20"/>
-                      <w:szCs w:val="20"/>
-                      <w:shd w:val="clear" w:color="auto" w:fill="FFFFFF"/>
-                    </w:rPr>
-                    <w:t>Yes</w:t>
-                  </w:r>
-                </w:p>
-                <w:p>
-                  <w:pPr>
-                    <w:rPr>
-                      <w:rStyle w:val="eop"/>
-                      <w:rFonts w:ascii="Arial" w:hAnsi="Arial" w:cs="Arial"/>
-                      <w:color w:val="000000"/>
-                      <w:sz w:val="20"/>
-                      <w:szCs w:val="20"/>
-                      <w:shd w:val="clear" w:color="auto" w:fill="FFFFFF"/>
-                    </w:rPr>
-                  </w:pPr>
-                  <w:r>
-                    <w:rPr>
-                      <w:rStyle w:val="eop"/>
-                      <w:rFonts w:ascii="Arial" w:hAnsi="Arial" w:cs="Arial"/>
-                      <w:color w:val="000000"/>
-                      <w:sz w:val="20"/>
-                      <w:szCs w:val="20"/>
-                      <w:shd w:val="clear" w:color="auto" w:fill="FFFFFF"/>
-                    </w:rPr>
-                    <w:t>&lt;&lt;else&gt;&gt;</w:t>
-                  </w:r>
-                </w:p>
-                <w:p>
-                  <w:pPr>
-                    <w:rPr>
-                      <w:rStyle w:val="eop"/>
-                      <w:rFonts w:ascii="Arial" w:hAnsi="Arial" w:cs="Arial"/>
-                      <w:color w:val="000000"/>
-                      <w:sz w:val="20"/>
-                      <w:szCs w:val="20"/>
-                      <w:shd w:val="clear" w:color="auto" w:fill="FFFFFF"/>
-                    </w:rPr>
-                  </w:pPr>
-                  <w:r>
-                    <w:rPr>
-                      <w:rStyle w:val="eop"/>
-                      <w:rFonts w:ascii="Arial" w:hAnsi="Arial" w:cs="Arial"/>
-                      <w:color w:val="000000"/>
-                      <w:sz w:val="20"/>
-                      <w:szCs w:val="20"/>
-                      <w:shd w:val="clear" w:color="auto" w:fill="FFFFFF"/>
-                    </w:rPr>
-                    <w:t>No</w:t>
-                  </w:r>
-                </w:p>
-                <w:p>
-                  <w:pPr>
-                    <w:rPr>
-                      <w:rStyle w:val="eop"/>
-                      <w:rFonts w:ascii="Arial" w:hAnsi="Arial" w:cs="Arial"/>
-                      <w:color w:val="000000"/>
-                      <w:sz w:val="20"/>
-                      <w:szCs w:val="20"/>
-                      <w:shd w:val="clear" w:color="auto" w:fill="FFFFFF"/>
-                    </w:rPr>
-                  </w:pPr>
-                  <w:r>
-                    <w:rPr>
-                      <w:rStyle w:val="eop"/>
-                      <w:rFonts w:ascii="Arial" w:hAnsi="Arial" w:cs="Arial"/>
-                      <w:color w:val="000000"/>
-                      <w:sz w:val="20"/>
-                      <w:szCs w:val="20"/>
-                      <w:shd w:val="clear" w:color="auto" w:fill="FFFFFF"/>
-                    </w:rPr>
-                    <w:t>&lt;&lt;es_&gt;&gt;</w:t>
-                  </w:r>
-                </w:p>
-              </w:tc>
-              <w:tc>
-                <w:tcPr>
-                  <w:tcW w:w="3221" w:type="dxa"/>
-                  <w:tcBorders>
-                    <w:top w:val="single" w:sz="4" w:space="0" w:color="auto"/>
-                    <w:left w:val="nil"/>
-                    <w:bottom w:val="single" w:sz="4" w:space="0" w:color="auto"/>
-                    <w:right w:val="nil"/>
-                  </w:tcBorders>
-                </w:tcPr>
-                <w:p>
-                  <w:pPr>
-                    <w:rPr>
-                      <w:rStyle w:val="eop"/>
-                      <w:rFonts w:ascii="Arial" w:hAnsi="Arial" w:cs="Arial"/>
-                      <w:color w:val="000000"/>
-                      <w:shd w:val="clear" w:color="auto" w:fill="FFFFFF"/>
-                    </w:rPr>
-                  </w:pPr>
-                </w:p>
-              </w:tc>
-            </w:tr>
-          </w:tbl>
-          <w:p>
-            <w:pPr>
-              <w:rPr>
-                <w:rFonts w:cstheme="minorHAnsi"/>
-              </w:rPr>
-            </w:pPr>
-          </w:p>
-          <w:p>
-            <w:pPr>
-              <w:rPr>
-                <w:rFonts w:cstheme="minorHAnsi"/>
-              </w:rPr>
-            </w:pPr>
-            <w:r>
-              <w:rPr>
-                <w:rFonts w:cstheme="minorHAnsi"/>
-              </w:rPr>
-              <w:t>&lt;&lt;es_&gt;&gt;</w:t>
-            </w:r>
-          </w:p>
-          <w:p>
-            <w:pPr>
-              <w:spacing w:before="80"/>
-              <w:rPr>
-                <w:rFonts w:ascii="Arial" w:hAnsi="Arial" w:cs="Arial"/>
-                <w:sz w:val="34"/>
-                <w:szCs w:val="34"/>
-              </w:rPr>
-            </w:pPr>
-          </w:p>
-          <w:p>
-            <w:pPr>
-              <w:rPr>
-                <w:rFonts w:cstheme="minorHAnsi"/>
-              </w:rPr>
-            </w:pPr>
-            <w:r>
-              <w:rPr>
-                <w:rFonts w:cstheme="minorHAnsi"/>
-              </w:rPr>
-              <w:t>&lt;&lt;cs</w:t>
-            </w:r>
-            <w:proofErr w:type="gramStart"/>
-            <w:r>
-              <w:rPr>
-                <w:rFonts w:cstheme="minorHAnsi"/>
-              </w:rPr>
-              <w:t>_{</w:t>
-            </w:r>
-            <w:proofErr w:type="spellStart"/>
-            <w:proofErr w:type="gramEnd"/>
-            <w:r>
-              <w:rPr>
-                <w:rFonts w:cstheme="minorHAnsi"/>
-              </w:rPr>
-              <w:t>commonDetails.</w:t>
-            </w:r>
-            <w:r>
-              <w:rPr>
-                <w:rFonts w:cstheme="minorHAnsi"/>
-              </w:rPr>
-              <w:t>responseType</w:t>
-            </w:r>
-            <w:proofErr w:type="spellEnd"/>
-            <w:r>
-              <w:rPr>
-                <w:rFonts w:cstheme="minorHAnsi"/>
-              </w:rPr>
-              <w:t xml:space="preserve"> == ‘FULL_ADMISSION’ || (</w:t>
-            </w:r>
-            <w:proofErr w:type="spellStart"/>
-            <w:r>
-              <w:rPr>
-                <w:rFonts w:cstheme="minorHAnsi"/>
-              </w:rPr>
-              <w:t>commonDetails.</w:t>
-            </w:r>
-            <w:r>
-              <w:rPr>
-                <w:rFonts w:cstheme="minorHAnsi"/>
-              </w:rPr>
-              <w:t>responseType</w:t>
-            </w:r>
-            <w:proofErr w:type="spellEnd"/>
-            <w:r>
-              <w:rPr>
-                <w:rFonts w:cstheme="minorHAnsi"/>
-              </w:rPr>
-              <w:t xml:space="preserve"> == ‘PART_ADMISSION’ &amp;&amp; </w:t>
-            </w:r>
-            <w:proofErr w:type="spellStart"/>
-            <w:r>
-              <w:rPr>
-                <w:rFonts w:cstheme="minorHAnsi"/>
-              </w:rPr>
-              <w:t>commonDetails.</w:t>
-            </w:r>
-            <w:r>
-              <w:rPr>
-                <w:rFonts w:cstheme="minorHAnsi"/>
-              </w:rPr>
-              <w:t>howToPay</w:t>
-            </w:r>
-            <w:proofErr w:type="spellEnd"/>
-            <w:r>
-              <w:rPr>
-                <w:rFonts w:cstheme="minorHAnsi"/>
-              </w:rPr>
-              <w:t xml:space="preserve"> != null &amp;&amp; </w:t>
-            </w:r>
-            <w:proofErr w:type="spellStart"/>
-            <w:r>
-              <w:rPr>
-                <w:rFonts w:cstheme="minorHAnsi"/>
-              </w:rPr>
-              <w:t>commonDetails.</w:t>
-            </w:r>
-            <w:r>
-              <w:rPr>
-                <w:rFonts w:cstheme="minorHAnsi"/>
-              </w:rPr>
-              <w:t>whyReject</w:t>
-            </w:r>
-            <w:proofErr w:type="spellEnd"/>
-            <w:r>
-              <w:rPr>
-                <w:rFonts w:cstheme="minorHAnsi"/>
-              </w:rPr>
-              <w:t>!= ‘ALREADY_PAID’)}&gt;&gt;</w:t>
-            </w:r>
-          </w:p>
-          <w:p>
-            <w:pPr>
-              <w:rPr>
-                <w:rFonts w:cstheme="minorHAnsi"/>
-                <w:b/>
-                <w:bCs/>
-              </w:rPr>
-            </w:pPr>
-            <w:r>
-              <w:rPr>
-                <w:rFonts w:cstheme="minorHAnsi"/>
-                <w:b/>
-                <w:bCs/>
-              </w:rPr>
-              <w:lastRenderedPageBreak/>
-              <w:t>How the defendant will pay</w:t>
-            </w:r>
-          </w:p>
-          <w:p>
-            <w:pPr>
-              <w:rPr>
-                <w:rFonts w:cstheme="minorHAnsi"/>
-              </w:rPr>
-            </w:pPr>
+                <w:rFonts w:ascii="GDSTransportWebsite" w:hAnsi="GDSTransportWebsite"/>
+                <w:color w:val="0A0A0A"/>
+                <w:sz w:val="36"/>
+                <w:szCs w:val="36"/>
+              </w:rPr>
+              <w:t>How Defendant will pay</w:t>
+            </w:r>
           </w:p>
           <w:tbl>
             <w:tblPr>
@@ -6259,9 +4085,9 @@
                 <w:tcPr>
                   <w:tcW w:w="2552" w:type="dxa"/>
                   <w:tcBorders>
-                    <w:top w:val="single" w:sz="4" w:space="0" w:color="auto"/>
+                    <w:top w:val="nil"/>
                     <w:left w:val="nil"/>
-                    <w:bottom w:val="single" w:sz="4" w:space="0" w:color="auto"/>
+                    <w:bottom w:val="nil"/>
                     <w:right w:val="nil"/>
                   </w:tcBorders>
                   <w:hideMark/>
@@ -6334,9 +4160,9 @@
                 <w:tcPr>
                   <w:tcW w:w="6474" w:type="dxa"/>
                   <w:tcBorders>
-                    <w:top w:val="single" w:sz="4" w:space="0" w:color="auto"/>
+                    <w:top w:val="nil"/>
                     <w:left w:val="nil"/>
-                    <w:bottom w:val="single" w:sz="4" w:space="0" w:color="auto"/>
+                    <w:bottom w:val="nil"/>
                     <w:right w:val="nil"/>
                   </w:tcBorders>
                 </w:tcPr>
@@ -6359,9 +4185,9 @@
                 <w:tcPr>
                   <w:tcW w:w="2552" w:type="dxa"/>
                   <w:tcBorders>
-                    <w:top w:val="single" w:sz="4" w:space="0" w:color="auto"/>
+                    <w:top w:val="nil"/>
                     <w:left w:val="nil"/>
-                    <w:bottom w:val="single" w:sz="4" w:space="0" w:color="auto"/>
+                    <w:bottom w:val="nil"/>
                     <w:right w:val="nil"/>
                   </w:tcBorders>
                   <w:hideMark/>
@@ -6369,16 +4195,16 @@
                 <w:p>
                   <w:pPr>
                     <w:rPr>
-                      <w:rFonts w:cstheme="minorHAnsi"/>
-                      <w:sz w:val="20"/>
-                      <w:szCs w:val="20"/>
+                      <w:rFonts w:ascii="GDSTransportWebsite" w:hAnsi="GDSTransportWebsite" w:cstheme="minorHAnsi"/>
+                      <w:b/>
+                      <w:bCs/>
                     </w:rPr>
                   </w:pPr>
                   <w:r>
                     <w:rPr>
-                      <w:rFonts w:cstheme="minorHAnsi"/>
-                      <w:sz w:val="20"/>
-                      <w:szCs w:val="20"/>
+                      <w:rFonts w:ascii="GDSTransportWebsite" w:hAnsi="GDSTransportWebsite" w:cstheme="minorHAnsi"/>
+                      <w:b/>
+                      <w:bCs/>
                     </w:rPr>
                     <w:t>Final payment of</w:t>
                   </w:r>
@@ -6388,9 +4214,9 @@
                 <w:tcPr>
                   <w:tcW w:w="6474" w:type="dxa"/>
                   <w:tcBorders>
-                    <w:top w:val="single" w:sz="4" w:space="0" w:color="auto"/>
+                    <w:top w:val="nil"/>
                     <w:left w:val="nil"/>
-                    <w:bottom w:val="single" w:sz="4" w:space="0" w:color="auto"/>
+                    <w:bottom w:val="nil"/>
                     <w:right w:val="nil"/>
                   </w:tcBorders>
                   <w:hideMark/>
@@ -6460,9 +4286,9 @@
                 <w:tcPr>
                   <w:tcW w:w="2552" w:type="dxa"/>
                   <w:tcBorders>
-                    <w:top w:val="single" w:sz="4" w:space="0" w:color="auto"/>
+                    <w:top w:val="nil"/>
                     <w:left w:val="nil"/>
-                    <w:bottom w:val="single" w:sz="4" w:space="0" w:color="auto"/>
+                    <w:bottom w:val="nil"/>
                     <w:right w:val="nil"/>
                   </w:tcBorders>
                   <w:hideMark/>
@@ -6470,16 +4296,16 @@
                 <w:p>
                   <w:pPr>
                     <w:rPr>
-                      <w:rFonts w:cstheme="minorHAnsi"/>
-                      <w:sz w:val="20"/>
-                      <w:szCs w:val="20"/>
+                      <w:rFonts w:ascii="GDSTransportWebsite" w:hAnsi="GDSTransportWebsite" w:cstheme="minorHAnsi"/>
+                      <w:b/>
+                      <w:bCs/>
                     </w:rPr>
                   </w:pPr>
                   <w:r>
                     <w:rPr>
-                      <w:rFonts w:cstheme="minorHAnsi"/>
-                      <w:sz w:val="20"/>
-                      <w:szCs w:val="20"/>
+                      <w:rFonts w:ascii="GDSTransportWebsite" w:hAnsi="GDSTransportWebsite" w:cstheme="minorHAnsi"/>
+                      <w:b/>
+                      <w:bCs/>
                     </w:rPr>
                     <w:t>Final payment by</w:t>
                   </w:r>
@@ -6489,9 +4315,9 @@
                 <w:tcPr>
                   <w:tcW w:w="6474" w:type="dxa"/>
                   <w:tcBorders>
-                    <w:top w:val="single" w:sz="4" w:space="0" w:color="auto"/>
+                    <w:top w:val="nil"/>
                     <w:left w:val="nil"/>
-                    <w:bottom w:val="single" w:sz="4" w:space="0" w:color="auto"/>
+                    <w:bottom w:val="nil"/>
                     <w:right w:val="nil"/>
                   </w:tcBorders>
                   <w:hideMark/>
@@ -6647,9 +4473,9 @@
                 <w:tcPr>
                   <w:tcW w:w="2552" w:type="dxa"/>
                   <w:tcBorders>
-                    <w:top w:val="single" w:sz="4" w:space="0" w:color="auto"/>
+                    <w:top w:val="nil"/>
                     <w:left w:val="nil"/>
-                    <w:bottom w:val="single" w:sz="4" w:space="0" w:color="auto"/>
+                    <w:bottom w:val="nil"/>
                     <w:right w:val="nil"/>
                   </w:tcBorders>
                   <w:hideMark/>
@@ -6676,9 +4502,9 @@
                 <w:tcPr>
                   <w:tcW w:w="6474" w:type="dxa"/>
                   <w:tcBorders>
-                    <w:top w:val="single" w:sz="4" w:space="0" w:color="auto"/>
+                    <w:top w:val="nil"/>
                     <w:left w:val="nil"/>
-                    <w:bottom w:val="single" w:sz="4" w:space="0" w:color="auto"/>
+                    <w:bottom w:val="nil"/>
                     <w:right w:val="nil"/>
                   </w:tcBorders>
                 </w:tcPr>
@@ -6701,9 +4527,9 @@
                 <w:tcPr>
                   <w:tcW w:w="2552" w:type="dxa"/>
                   <w:tcBorders>
-                    <w:top w:val="single" w:sz="4" w:space="0" w:color="auto"/>
+                    <w:top w:val="nil"/>
                     <w:left w:val="nil"/>
-                    <w:bottom w:val="single" w:sz="4" w:space="0" w:color="auto"/>
+                    <w:bottom w:val="nil"/>
                     <w:right w:val="nil"/>
                   </w:tcBorders>
                   <w:hideMark/>
@@ -6776,9 +4602,9 @@
                 <w:tcPr>
                   <w:tcW w:w="6474" w:type="dxa"/>
                   <w:tcBorders>
-                    <w:top w:val="single" w:sz="4" w:space="0" w:color="auto"/>
+                    <w:top w:val="nil"/>
                     <w:left w:val="nil"/>
-                    <w:bottom w:val="single" w:sz="4" w:space="0" w:color="auto"/>
+                    <w:bottom w:val="nil"/>
                     <w:right w:val="nil"/>
                   </w:tcBorders>
                 </w:tcPr>
@@ -6801,9 +4627,9 @@
                 <w:tcPr>
                   <w:tcW w:w="2552" w:type="dxa"/>
                   <w:tcBorders>
-                    <w:top w:val="single" w:sz="4" w:space="0" w:color="auto"/>
+                    <w:top w:val="nil"/>
                     <w:left w:val="nil"/>
-                    <w:bottom w:val="single" w:sz="4" w:space="0" w:color="auto"/>
+                    <w:bottom w:val="nil"/>
                     <w:right w:val="nil"/>
                   </w:tcBorders>
                   <w:hideMark/>
@@ -6818,9 +4644,9 @@
                   </w:pPr>
                   <w:r>
                     <w:rPr>
-                      <w:rFonts w:cstheme="minorHAnsi"/>
-                      <w:sz w:val="20"/>
-                      <w:szCs w:val="20"/>
+                      <w:rFonts w:ascii="GDSTransportWebsite" w:hAnsi="GDSTransportWebsite" w:cstheme="minorHAnsi"/>
+                      <w:b/>
+                      <w:bCs/>
                     </w:rPr>
                     <w:t>Final payment of</w:t>
                   </w:r>
@@ -6830,9 +4656,9 @@
                 <w:tcPr>
                   <w:tcW w:w="6474" w:type="dxa"/>
                   <w:tcBorders>
-                    <w:top w:val="single" w:sz="4" w:space="0" w:color="auto"/>
+                    <w:top w:val="nil"/>
                     <w:left w:val="nil"/>
-                    <w:bottom w:val="single" w:sz="4" w:space="0" w:color="auto"/>
+                    <w:bottom w:val="nil"/>
                     <w:right w:val="nil"/>
                   </w:tcBorders>
                   <w:hideMark/>
@@ -7022,9 +4848,9 @@
                 <w:tcPr>
                   <w:tcW w:w="2552" w:type="dxa"/>
                   <w:tcBorders>
-                    <w:top w:val="single" w:sz="4" w:space="0" w:color="auto"/>
+                    <w:top w:val="nil"/>
                     <w:left w:val="nil"/>
-                    <w:bottom w:val="single" w:sz="4" w:space="0" w:color="auto"/>
+                    <w:bottom w:val="nil"/>
                     <w:right w:val="nil"/>
                   </w:tcBorders>
                   <w:hideMark/>
@@ -7032,16 +4858,16 @@
                 <w:p>
                   <w:pPr>
                     <w:rPr>
-                      <w:rFonts w:cstheme="minorHAnsi"/>
-                      <w:sz w:val="20"/>
-                      <w:szCs w:val="20"/>
+                      <w:rFonts w:ascii="GDSTransportWebsite" w:hAnsi="GDSTransportWebsite" w:cstheme="minorHAnsi"/>
+                      <w:b/>
+                      <w:bCs/>
                     </w:rPr>
                   </w:pPr>
                   <w:r>
                     <w:rPr>
-                      <w:rFonts w:cstheme="minorHAnsi"/>
-                      <w:sz w:val="20"/>
-                      <w:szCs w:val="20"/>
+                      <w:rFonts w:ascii="GDSTransportWebsite" w:hAnsi="GDSTransportWebsite" w:cstheme="minorHAnsi"/>
+                      <w:b/>
+                      <w:bCs/>
                     </w:rPr>
                     <w:t>Reason defendant cannot pay full amount immediately</w:t>
                   </w:r>
@@ -7051,9 +4877,9 @@
                 <w:tcPr>
                   <w:tcW w:w="6474" w:type="dxa"/>
                   <w:tcBorders>
-                    <w:top w:val="single" w:sz="4" w:space="0" w:color="auto"/>
+                    <w:top w:val="nil"/>
                     <w:left w:val="nil"/>
-                    <w:bottom w:val="single" w:sz="4" w:space="0" w:color="auto"/>
+                    <w:bottom w:val="nil"/>
                     <w:right w:val="nil"/>
                   </w:tcBorders>
                   <w:hideMark/>
@@ -7123,9 +4949,9 @@
                 <w:tcPr>
                   <w:tcW w:w="2552" w:type="dxa"/>
                   <w:tcBorders>
-                    <w:top w:val="single" w:sz="4" w:space="0" w:color="auto"/>
+                    <w:top w:val="nil"/>
                     <w:left w:val="nil"/>
-                    <w:bottom w:val="single" w:sz="4" w:space="0" w:color="auto"/>
+                    <w:bottom w:val="nil"/>
                     <w:right w:val="nil"/>
                   </w:tcBorders>
                   <w:hideMark/>
@@ -7152,9 +4978,9 @@
                 <w:tcPr>
                   <w:tcW w:w="6474" w:type="dxa"/>
                   <w:tcBorders>
-                    <w:top w:val="single" w:sz="4" w:space="0" w:color="auto"/>
+                    <w:top w:val="nil"/>
                     <w:left w:val="nil"/>
-                    <w:bottom w:val="single" w:sz="4" w:space="0" w:color="auto"/>
+                    <w:bottom w:val="nil"/>
                     <w:right w:val="nil"/>
                   </w:tcBorders>
                 </w:tcPr>
@@ -7177,9 +5003,9 @@
                 <w:tcPr>
                   <w:tcW w:w="2552" w:type="dxa"/>
                   <w:tcBorders>
-                    <w:top w:val="single" w:sz="4" w:space="0" w:color="auto"/>
+                    <w:top w:val="nil"/>
                     <w:left w:val="nil"/>
-                    <w:bottom w:val="single" w:sz="4" w:space="0" w:color="auto"/>
+                    <w:bottom w:val="nil"/>
                     <w:right w:val="nil"/>
                   </w:tcBorders>
                   <w:hideMark/>
@@ -7252,9 +5078,9 @@
                 <w:tcPr>
                   <w:tcW w:w="6474" w:type="dxa"/>
                   <w:tcBorders>
-                    <w:top w:val="single" w:sz="4" w:space="0" w:color="auto"/>
+                    <w:top w:val="nil"/>
                     <w:left w:val="nil"/>
-                    <w:bottom w:val="single" w:sz="4" w:space="0" w:color="auto"/>
+                    <w:bottom w:val="nil"/>
                     <w:right w:val="nil"/>
                   </w:tcBorders>
                 </w:tcPr>
@@ -7277,9 +5103,9 @@
                 <w:tcPr>
                   <w:tcW w:w="2552" w:type="dxa"/>
                   <w:tcBorders>
-                    <w:top w:val="single" w:sz="4" w:space="0" w:color="auto"/>
+                    <w:top w:val="nil"/>
                     <w:left w:val="nil"/>
-                    <w:bottom w:val="single" w:sz="4" w:space="0" w:color="auto"/>
+                    <w:bottom w:val="nil"/>
                     <w:right w:val="nil"/>
                   </w:tcBorders>
                   <w:hideMark/>
@@ -7294,11 +5120,11 @@
                   </w:pPr>
                   <w:r>
                     <w:rPr>
-                      <w:rFonts w:cstheme="minorHAnsi"/>
-                      <w:sz w:val="20"/>
-                      <w:szCs w:val="20"/>
-                    </w:rPr>
-                    <w:t>First payment by</w:t>
+                      <w:rFonts w:ascii="GDSTransportWebsite" w:hAnsi="GDSTransportWebsite" w:cstheme="minorHAnsi"/>
+                      <w:b/>
+                      <w:bCs/>
+                    </w:rPr>
+                    <w:t>Final payment by</w:t>
                   </w:r>
                 </w:p>
               </w:tc>
@@ -7306,9 +5132,9 @@
                 <w:tcPr>
                   <w:tcW w:w="6474" w:type="dxa"/>
                   <w:tcBorders>
-                    <w:top w:val="single" w:sz="4" w:space="0" w:color="auto"/>
+                    <w:top w:val="nil"/>
                     <w:left w:val="nil"/>
-                    <w:bottom w:val="single" w:sz="4" w:space="0" w:color="auto"/>
+                    <w:bottom w:val="nil"/>
                     <w:right w:val="nil"/>
                   </w:tcBorders>
                   <w:hideMark/>
@@ -7463,9 +5289,9 @@
                 <w:tcPr>
                   <w:tcW w:w="2552" w:type="dxa"/>
                   <w:tcBorders>
-                    <w:top w:val="single" w:sz="4" w:space="0" w:color="auto"/>
+                    <w:top w:val="nil"/>
                     <w:left w:val="nil"/>
-                    <w:bottom w:val="single" w:sz="4" w:space="0" w:color="auto"/>
+                    <w:bottom w:val="nil"/>
                     <w:right w:val="nil"/>
                   </w:tcBorders>
                   <w:hideMark/>
@@ -7473,16 +5299,16 @@
                 <w:p>
                   <w:pPr>
                     <w:rPr>
-                      <w:rFonts w:cstheme="minorHAnsi"/>
-                      <w:sz w:val="20"/>
-                      <w:szCs w:val="20"/>
+                      <w:rFonts w:ascii="GDSTransportWebsite" w:hAnsi="GDSTransportWebsite" w:cstheme="minorHAnsi"/>
+                      <w:b/>
+                      <w:bCs/>
                     </w:rPr>
                   </w:pPr>
                   <w:r>
                     <w:rPr>
-                      <w:rFonts w:cstheme="minorHAnsi"/>
-                      <w:sz w:val="20"/>
-                      <w:szCs w:val="20"/>
+                      <w:rFonts w:ascii="GDSTransportWebsite" w:hAnsi="GDSTransportWebsite" w:cstheme="minorHAnsi"/>
+                      <w:b/>
+                      <w:bCs/>
                     </w:rPr>
                     <w:t>Regular payments of</w:t>
                   </w:r>
@@ -7492,9 +5318,9 @@
                 <w:tcPr>
                   <w:tcW w:w="6474" w:type="dxa"/>
                   <w:tcBorders>
-                    <w:top w:val="single" w:sz="4" w:space="0" w:color="auto"/>
+                    <w:top w:val="nil"/>
                     <w:left w:val="nil"/>
-                    <w:bottom w:val="single" w:sz="4" w:space="0" w:color="auto"/>
+                    <w:bottom w:val="nil"/>
                     <w:right w:val="nil"/>
                   </w:tcBorders>
                   <w:hideMark/>
@@ -7566,9 +5392,9 @@
                 <w:tcPr>
                   <w:tcW w:w="2552" w:type="dxa"/>
                   <w:tcBorders>
-                    <w:top w:val="single" w:sz="4" w:space="0" w:color="auto"/>
+                    <w:top w:val="nil"/>
                     <w:left w:val="nil"/>
-                    <w:bottom w:val="single" w:sz="4" w:space="0" w:color="auto"/>
+                    <w:bottom w:val="nil"/>
                     <w:right w:val="nil"/>
                   </w:tcBorders>
                   <w:hideMark/>
@@ -7576,16 +5402,16 @@
                 <w:p>
                   <w:pPr>
                     <w:rPr>
-                      <w:rFonts w:cstheme="minorHAnsi"/>
-                      <w:sz w:val="20"/>
-                      <w:szCs w:val="20"/>
+                      <w:rFonts w:ascii="GDSTransportWebsite" w:hAnsi="GDSTransportWebsite" w:cstheme="minorHAnsi"/>
+                      <w:b/>
+                      <w:bCs/>
                     </w:rPr>
                   </w:pPr>
                   <w:r>
                     <w:rPr>
-                      <w:rFonts w:cstheme="minorHAnsi"/>
-                      <w:sz w:val="20"/>
-                      <w:szCs w:val="20"/>
+                      <w:rFonts w:ascii="GDSTransportWebsite" w:hAnsi="GDSTransportWebsite" w:cstheme="minorHAnsi"/>
+                      <w:b/>
+                      <w:bCs/>
                     </w:rPr>
                     <w:t>Frequency of payments</w:t>
                   </w:r>
@@ -7595,9 +5421,9 @@
                 <w:tcPr>
                   <w:tcW w:w="6474" w:type="dxa"/>
                   <w:tcBorders>
-                    <w:top w:val="single" w:sz="4" w:space="0" w:color="auto"/>
+                    <w:top w:val="nil"/>
                     <w:left w:val="nil"/>
-                    <w:bottom w:val="single" w:sz="4" w:space="0" w:color="auto"/>
+                    <w:bottom w:val="nil"/>
                     <w:right w:val="nil"/>
                   </w:tcBorders>
                   <w:hideMark/>
@@ -7669,9 +5495,9 @@
                 <w:tcPr>
                   <w:tcW w:w="2552" w:type="dxa"/>
                   <w:tcBorders>
-                    <w:top w:val="single" w:sz="4" w:space="0" w:color="auto"/>
+                    <w:top w:val="nil"/>
                     <w:left w:val="nil"/>
-                    <w:bottom w:val="single" w:sz="4" w:space="0" w:color="auto"/>
+                    <w:bottom w:val="nil"/>
                     <w:right w:val="nil"/>
                   </w:tcBorders>
                   <w:hideMark/>
@@ -7679,16 +5505,16 @@
                 <w:p>
                   <w:pPr>
                     <w:rPr>
-                      <w:rFonts w:cstheme="minorHAnsi"/>
-                      <w:sz w:val="20"/>
-                      <w:szCs w:val="20"/>
+                      <w:rFonts w:ascii="GDSTransportWebsite" w:hAnsi="GDSTransportWebsite" w:cstheme="minorHAnsi"/>
+                      <w:b/>
+                      <w:bCs/>
                     </w:rPr>
                   </w:pPr>
                   <w:r>
                     <w:rPr>
-                      <w:rFonts w:cstheme="minorHAnsi"/>
-                      <w:sz w:val="20"/>
-                      <w:szCs w:val="20"/>
+                      <w:rFonts w:ascii="GDSTransportWebsite" w:hAnsi="GDSTransportWebsite" w:cstheme="minorHAnsi"/>
+                      <w:b/>
+                      <w:bCs/>
                     </w:rPr>
                     <w:t>Final payment by</w:t>
                   </w:r>
@@ -7698,9 +5524,9 @@
                 <w:tcPr>
                   <w:tcW w:w="6474" w:type="dxa"/>
                   <w:tcBorders>
-                    <w:top w:val="single" w:sz="4" w:space="0" w:color="auto"/>
+                    <w:top w:val="nil"/>
                     <w:left w:val="nil"/>
-                    <w:bottom w:val="single" w:sz="4" w:space="0" w:color="auto"/>
+                    <w:bottom w:val="nil"/>
                     <w:right w:val="nil"/>
                   </w:tcBorders>
                   <w:hideMark/>
@@ -7855,9 +5681,9 @@
                 <w:tcPr>
                   <w:tcW w:w="2552" w:type="dxa"/>
                   <w:tcBorders>
-                    <w:top w:val="single" w:sz="4" w:space="0" w:color="auto"/>
+                    <w:top w:val="nil"/>
                     <w:left w:val="nil"/>
-                    <w:bottom w:val="single" w:sz="4" w:space="0" w:color="auto"/>
+                    <w:bottom w:val="nil"/>
                     <w:right w:val="nil"/>
                   </w:tcBorders>
                   <w:hideMark/>
@@ -7865,16 +5691,16 @@
                 <w:p>
                   <w:pPr>
                     <w:rPr>
-                      <w:rFonts w:cstheme="minorHAnsi"/>
-                      <w:sz w:val="20"/>
-                      <w:szCs w:val="20"/>
+                      <w:rFonts w:ascii="GDSTransportWebsite" w:hAnsi="GDSTransportWebsite" w:cstheme="minorHAnsi"/>
+                      <w:b/>
+                      <w:bCs/>
                     </w:rPr>
                   </w:pPr>
                   <w:r>
                     <w:rPr>
-                      <w:rFonts w:cstheme="minorHAnsi"/>
-                      <w:sz w:val="20"/>
-                      <w:szCs w:val="20"/>
+                      <w:rFonts w:ascii="GDSTransportWebsite" w:hAnsi="GDSTransportWebsite" w:cstheme="minorHAnsi"/>
+                      <w:b/>
+                      <w:bCs/>
                     </w:rPr>
                     <w:t>Reason defendant cannot pay full amount immediately</w:t>
                   </w:r>
@@ -7884,9 +5710,9 @@
                 <w:tcPr>
                   <w:tcW w:w="6474" w:type="dxa"/>
                   <w:tcBorders>
-                    <w:top w:val="single" w:sz="4" w:space="0" w:color="auto"/>
+                    <w:top w:val="nil"/>
                     <w:left w:val="nil"/>
-                    <w:bottom w:val="single" w:sz="4" w:space="0" w:color="auto"/>
+                    <w:bottom w:val="nil"/>
                     <w:right w:val="nil"/>
                   </w:tcBorders>
                   <w:hideMark/>
@@ -7956,9 +5782,9 @@
                 <w:tcPr>
                   <w:tcW w:w="2552" w:type="dxa"/>
                   <w:tcBorders>
-                    <w:top w:val="single" w:sz="4" w:space="0" w:color="auto"/>
+                    <w:top w:val="nil"/>
                     <w:left w:val="nil"/>
-                    <w:bottom w:val="single" w:sz="4" w:space="0" w:color="auto"/>
+                    <w:bottom w:val="nil"/>
                     <w:right w:val="nil"/>
                   </w:tcBorders>
                   <w:hideMark/>
@@ -7981,9 +5807,9 @@
                 <w:tcPr>
                   <w:tcW w:w="6474" w:type="dxa"/>
                   <w:tcBorders>
-                    <w:top w:val="single" w:sz="4" w:space="0" w:color="auto"/>
+                    <w:top w:val="nil"/>
                     <w:left w:val="nil"/>
-                    <w:bottom w:val="single" w:sz="4" w:space="0" w:color="auto"/>
+                    <w:bottom w:val="nil"/>
                     <w:right w:val="nil"/>
                   </w:tcBorders>
                 </w:tcPr>
@@ -8047,7 +5873,6 @@
                 <w:sz w:val="36"/>
                 <w:szCs w:val="36"/>
               </w:rPr>
-              <w:lastRenderedPageBreak/>
               <w:t>Statement of truth</w:t>
             </w:r>
           </w:p>
@@ -8109,6 +5934,7 @@
           <w:color w:val="0A0A0A"/>
           <w:shd w:val="clear" w:color="auto" w:fill="FFFFFF"/>
         </w:rPr>
+        <w:lastRenderedPageBreak/>
         <w:t>The defendant</w:t>
       </w:r>
       <w:r>
@@ -8360,9 +6186,7 @@
       </w:pPr>
     </w:p>
     <w:sectPr>
-      <w:footerReference w:type="even" r:id="rId13"/>
-      <w:footerReference w:type="default" r:id="rId14"/>
-      <w:footerReference w:type="first" r:id="rId15"/>
+      <w:footerReference w:type="default" r:id="rId13"/>
       <w:pgSz w:w="12240" w:h="15840"/>
       <w:pgMar w:top="1134" w:right="1134" w:bottom="1134" w:left="1134" w:header="720" w:footer="720" w:gutter="0"/>
       <w:cols w:space="720"/>
@@ -8372,7 +6196,7 @@
 </file>
 
 <file path=word/endnotes.xml><?xml version="1.0" encoding="utf-8"?>
-<w:endnotes xmlns:wpc="http://schemas.microsoft.com/office/word/2010/wordprocessingCanvas" xmlns:cx="http://schemas.microsoft.com/office/drawing/2014/chartex" xmlns:cx1="http://schemas.microsoft.com/office/drawing/2015/9/8/chartex" xmlns:cx2="http://schemas.microsoft.com/office/drawing/2015/10/21/chartex" xmlns:cx3="http://schemas.microsoft.com/office/drawing/2016/5/9/chartex" xmlns:cx4="http://schemas.microsoft.com/office/drawing/2016/5/10/chartex" xmlns:cx5="http://schemas.microsoft.com/office/drawing/2016/5/11/chartex" xmlns:cx6="http://schemas.microsoft.com/office/drawing/2016/5/12/chartex" xmlns:cx7="http://schemas.microsoft.com/office/drawing/2016/5/13/chartex" xmlns:cx8="http://schemas.microsoft.com/office/drawing/2016/5/14/chartex" xmlns:mc="http://schemas.openxmlformats.org/markup-compatibility/2006" xmlns:aink="http://schemas.microsoft.com/office/drawing/2016/ink" xmlns:am3d="http://schemas.microsoft.com/office/drawing/2017/model3d" xmlns:o="urn:schemas-microsoft-com:office:office" xmlns:r="http://schemas.openxmlformats.org/officeDocument/2006/relationships" xmlns:m="http://schemas.openxmlformats.org/officeDocument/2006/math" xmlns:v="urn:schemas-microsoft-com:vml" xmlns:wp14="http://schemas.microsoft.com/office/word/2010/wordprocessingDrawing" xmlns:wp="http://schemas.openxmlformats.org/drawingml/2006/wordprocessingDrawing" xmlns:w10="urn:schemas-microsoft-com:office:word" xmlns:w="http://schemas.openxmlformats.org/wordprocessingml/2006/main" xmlns:w14="http://schemas.microsoft.com/office/word/2010/wordml" xmlns:w15="http://schemas.microsoft.com/office/word/2012/wordml" xmlns:w16cex="http://schemas.microsoft.com/office/word/2018/wordml/cex" xmlns:w16cid="http://schemas.microsoft.com/office/word/2016/wordml/cid" xmlns:w16="http://schemas.microsoft.com/office/word/2018/wordml" xmlns:w16se="http://schemas.microsoft.com/office/word/2015/wordml/symex" xmlns:wpg="http://schemas.microsoft.com/office/word/2010/wordprocessingGroup" xmlns:wpi="http://schemas.microsoft.com/office/word/2010/wordprocessingInk" xmlns:wne="http://schemas.microsoft.com/office/word/2006/wordml" xmlns:wps="http://schemas.microsoft.com/office/word/2010/wordprocessingShape" mc:Ignorable="w14 w15 w16se w16cid w16 w16cex wp14">
+<w:endnotes xmlns:wpc="http://schemas.microsoft.com/office/word/2010/wordprocessingCanvas" xmlns:cx="http://schemas.microsoft.com/office/drawing/2014/chartex" xmlns:cx1="http://schemas.microsoft.com/office/drawing/2015/9/8/chartex" xmlns:cx2="http://schemas.microsoft.com/office/drawing/2015/10/21/chartex" xmlns:cx3="http://schemas.microsoft.com/office/drawing/2016/5/9/chartex" xmlns:cx4="http://schemas.microsoft.com/office/drawing/2016/5/10/chartex" xmlns:cx5="http://schemas.microsoft.com/office/drawing/2016/5/11/chartex" xmlns:cx6="http://schemas.microsoft.com/office/drawing/2016/5/12/chartex" xmlns:cx7="http://schemas.microsoft.com/office/drawing/2016/5/13/chartex" xmlns:cx8="http://schemas.microsoft.com/office/drawing/2016/5/14/chartex" xmlns:mc="http://schemas.openxmlformats.org/markup-compatibility/2006" xmlns:aink="http://schemas.microsoft.com/office/drawing/2016/ink" xmlns:am3d="http://schemas.microsoft.com/office/drawing/2017/model3d" xmlns:o="urn:schemas-microsoft-com:office:office" xmlns:oel="http://schemas.microsoft.com/office/2019/extlst" xmlns:r="http://schemas.openxmlformats.org/officeDocument/2006/relationships" xmlns:m="http://schemas.openxmlformats.org/officeDocument/2006/math" xmlns:v="urn:schemas-microsoft-com:vml" xmlns:wp14="http://schemas.microsoft.com/office/word/2010/wordprocessingDrawing" xmlns:wp="http://schemas.openxmlformats.org/drawingml/2006/wordprocessingDrawing" xmlns:w10="urn:schemas-microsoft-com:office:word" xmlns:w="http://schemas.openxmlformats.org/wordprocessingml/2006/main" xmlns:w14="http://schemas.microsoft.com/office/word/2010/wordml" xmlns:w15="http://schemas.microsoft.com/office/word/2012/wordml" xmlns:w16cex="http://schemas.microsoft.com/office/word/2018/wordml/cex" xmlns:w16cid="http://schemas.microsoft.com/office/word/2016/wordml/cid" xmlns:w16="http://schemas.microsoft.com/office/word/2018/wordml" xmlns:w16sdtdh="http://schemas.microsoft.com/office/word/2020/wordml/sdtdatahash" xmlns:w16se="http://schemas.microsoft.com/office/word/2015/wordml/symex" xmlns:wpg="http://schemas.microsoft.com/office/word/2010/wordprocessingGroup" xmlns:wpi="http://schemas.microsoft.com/office/word/2010/wordprocessingInk" xmlns:wne="http://schemas.microsoft.com/office/word/2006/wordml" xmlns:wps="http://schemas.microsoft.com/office/word/2010/wordprocessingShape" mc:Ignorable="w14 w15 w16se w16cid w16 w16cex w16sdtdh wp14">
   <w:endnote w:type="separator" w:id="-1">
     <w:p>
       <w:r>
@@ -8391,135 +6215,7 @@
 </file>
 
 <file path=word/footer1.xml><?xml version="1.0" encoding="utf-8"?>
-<w:ftr xmlns:wpc="http://schemas.microsoft.com/office/word/2010/wordprocessingCanvas" xmlns:cx="http://schemas.microsoft.com/office/drawing/2014/chartex" xmlns:cx1="http://schemas.microsoft.com/office/drawing/2015/9/8/chartex" xmlns:cx2="http://schemas.microsoft.com/office/drawing/2015/10/21/chartex" xmlns:cx3="http://schemas.microsoft.com/office/drawing/2016/5/9/chartex" xmlns:cx4="http://schemas.microsoft.com/office/drawing/2016/5/10/chartex" xmlns:cx5="http://schemas.microsoft.com/office/drawing/2016/5/11/chartex" xmlns:cx6="http://schemas.microsoft.com/office/drawing/2016/5/12/chartex" xmlns:cx7="http://schemas.microsoft.com/office/drawing/2016/5/13/chartex" xmlns:cx8="http://schemas.microsoft.com/office/drawing/2016/5/14/chartex" xmlns:mc="http://schemas.openxmlformats.org/markup-compatibility/2006" xmlns:aink="http://schemas.microsoft.com/office/drawing/2016/ink" xmlns:am3d="http://schemas.microsoft.com/office/drawing/2017/model3d" xmlns:o="urn:schemas-microsoft-com:office:office" xmlns:r="http://schemas.openxmlformats.org/officeDocument/2006/relationships" xmlns:m="http://schemas.openxmlformats.org/officeDocument/2006/math" xmlns:v="urn:schemas-microsoft-com:vml" xmlns:wp14="http://schemas.microsoft.com/office/word/2010/wordprocessingDrawing" xmlns:wp="http://schemas.openxmlformats.org/drawingml/2006/wordprocessingDrawing" xmlns:w10="urn:schemas-microsoft-com:office:word" xmlns:w="http://schemas.openxmlformats.org/wordprocessingml/2006/main" xmlns:w14="http://schemas.microsoft.com/office/word/2010/wordml" xmlns:w15="http://schemas.microsoft.com/office/word/2012/wordml" xmlns:w16cex="http://schemas.microsoft.com/office/word/2018/wordml/cex" xmlns:w16cid="http://schemas.microsoft.com/office/word/2016/wordml/cid" xmlns:w16="http://schemas.microsoft.com/office/word/2018/wordml" xmlns:w16se="http://schemas.microsoft.com/office/word/2015/wordml/symex" xmlns:wpg="http://schemas.microsoft.com/office/word/2010/wordprocessingGroup" xmlns:wpi="http://schemas.microsoft.com/office/word/2010/wordprocessingInk" xmlns:wne="http://schemas.microsoft.com/office/word/2006/wordml" xmlns:wps="http://schemas.microsoft.com/office/word/2010/wordprocessingShape" mc:Ignorable="w14 w15 w16se w16cid w16 w16cex wp14">
-  <w:p>
-    <w:pPr>
-      <w:pStyle w:val="Footer"/>
-    </w:pPr>
-    <w:r>
-      <w:rPr>
-        <w:noProof/>
-      </w:rPr>
-      <mc:AlternateContent>
-        <mc:Choice Requires="wps">
-          <w:drawing>
-            <wp:anchor distT="0" distB="0" distL="0" distR="0" simplePos="0" relativeHeight="251659264" behindDoc="0" locked="0" layoutInCell="1" allowOverlap="1" wp14:anchorId="6A46D3A7" wp14:editId="6DB5C3C2">
-              <wp:simplePos x="635" y="635"/>
-              <wp:positionH relativeFrom="leftMargin">
-                <wp:align>left</wp:align>
-              </wp:positionH>
-              <wp:positionV relativeFrom="paragraph">
-                <wp:posOffset>635</wp:posOffset>
-              </wp:positionV>
-              <wp:extent cx="443865" cy="443865"/>
-              <wp:effectExtent l="0" t="0" r="6350" b="2540"/>
-              <wp:wrapSquare wrapText="bothSides"/>
-              <wp:docPr id="3" name="Text Box 3" descr="Classification: Controlled">
-                <a:extLst xmlns:a="http://schemas.openxmlformats.org/drawingml/2006/main">
-                  <a:ext uri="{5AE41FA2-C0FF-4470-9BD4-5FADCA87CBE2}">
-                    <aclsh:classification xmlns:aclsh="http://schemas.microsoft.com/office/drawing/2020/classificationShape" classificationOutcomeType="ftr"/>
-                  </a:ext>
-                </a:extLst>
-              </wp:docPr>
-              <wp:cNvGraphicFramePr/>
-              <a:graphic xmlns:a="http://schemas.openxmlformats.org/drawingml/2006/main">
-                <a:graphicData uri="http://schemas.microsoft.com/office/word/2010/wordprocessingShape">
-                  <wps:wsp>
-                    <wps:cNvSpPr txBox="1"/>
-                    <wps:spPr>
-                      <a:xfrm>
-                        <a:off x="0" y="0"/>
-                        <a:ext cx="443865" cy="443865"/>
-                      </a:xfrm>
-                      <a:prstGeom prst="rect">
-                        <a:avLst/>
-                      </a:prstGeom>
-                      <a:noFill/>
-                      <a:ln>
-                        <a:noFill/>
-                      </a:ln>
-                    </wps:spPr>
-                    <wps:txbx>
-                      <w:txbxContent>
-                        <w:p>
-                          <w:pPr>
-                            <w:rPr>
-                              <w:rFonts w:ascii="Calibri" w:eastAsia="Calibri" w:hAnsi="Calibri" w:cs="Calibri"/>
-                              <w:noProof/>
-                              <w:color w:val="FF0000"/>
-                              <w:sz w:val="12"/>
-                              <w:szCs w:val="12"/>
-                            </w:rPr>
-                          </w:pPr>
-                          <w:r>
-                            <w:rPr>
-                              <w:rFonts w:ascii="Calibri" w:eastAsia="Calibri" w:hAnsi="Calibri" w:cs="Calibri"/>
-                              <w:noProof/>
-                              <w:color w:val="FF0000"/>
-                              <w:sz w:val="12"/>
-                              <w:szCs w:val="12"/>
-                            </w:rPr>
-                            <w:t>Classification: Controlled</w:t>
-                          </w:r>
-                        </w:p>
-                      </w:txbxContent>
-                    </wps:txbx>
-                    <wps:bodyPr rot="0" spcFirstLastPara="0" vertOverflow="overflow" horzOverflow="overflow" vert="horz" wrap="none" lIns="63500" tIns="0" rIns="0" bIns="0" numCol="1" spcCol="0" rtlCol="0" fromWordArt="0" anchor="t" anchorCtr="0" forceAA="0" compatLnSpc="1">
-                      <a:prstTxWarp prst="textNoShape">
-                        <a:avLst/>
-                      </a:prstTxWarp>
-                      <a:spAutoFit/>
-                    </wps:bodyPr>
-                  </wps:wsp>
-                </a:graphicData>
-              </a:graphic>
-            </wp:anchor>
-          </w:drawing>
-        </mc:Choice>
-        <mc:Fallback>
-          <w:pict>
-            <v:shapetype w14:anchorId="6A46D3A7" id="_x0000_t202" coordsize="21600,21600" o:spt="202" path="m,l,21600r21600,l21600,xe">
-              <v:stroke joinstyle="miter"/>
-              <v:path gradientshapeok="t" o:connecttype="rect"/>
-            </v:shapetype>
-            <v:shape id="Text Box 3" o:spid="_x0000_s1026" type="#_x0000_t202" alt="Classification: Controlled" style="position:absolute;margin-left:0;margin-top:.05pt;width:34.95pt;height:34.95pt;z-index:251659264;visibility:visible;mso-wrap-style:none;mso-wrap-distance-left:0;mso-wrap-distance-top:0;mso-wrap-distance-right:0;mso-wrap-distance-bottom:0;mso-position-horizontal:left;mso-position-horizontal-relative:left-margin-area;mso-position-vertical:absolute;mso-position-vertical-relative:text;v-text-anchor:top" o:gfxdata="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" filled="f" stroked="f">
-              <v:textbox style="mso-fit-shape-to-text:t" inset="5pt,0,0,0">
-                <w:txbxContent>
-                  <w:p>
-                    <w:pPr>
-                      <w:rPr>
-                        <w:rFonts w:ascii="Calibri" w:eastAsia="Calibri" w:hAnsi="Calibri" w:cs="Calibri"/>
-                        <w:noProof/>
-                        <w:color w:val="FF0000"/>
-                        <w:sz w:val="12"/>
-                        <w:szCs w:val="12"/>
-                      </w:rPr>
-                    </w:pPr>
-                    <w:r>
-                      <w:rPr>
-                        <w:rFonts w:ascii="Calibri" w:eastAsia="Calibri" w:hAnsi="Calibri" w:cs="Calibri"/>
-                        <w:noProof/>
-                        <w:color w:val="FF0000"/>
-                        <w:sz w:val="12"/>
-                        <w:szCs w:val="12"/>
-                      </w:rPr>
-                      <w:t>Classification: Controlled</w:t>
-                    </w:r>
-                  </w:p>
-                </w:txbxContent>
-              </v:textbox>
-              <w10:wrap type="square" anchorx="margin"/>
-            </v:shape>
-          </w:pict>
-        </mc:Fallback>
-      </mc:AlternateContent>
-    </w:r>
-  </w:p>
-</w:ftr>
-</file>
-
-<file path=word/footer2.xml><?xml version="1.0" encoding="utf-8"?>
-<w:ftr xmlns:wpc="http://schemas.microsoft.com/office/word/2010/wordprocessingCanvas" xmlns:cx="http://schemas.microsoft.com/office/drawing/2014/chartex" xmlns:cx1="http://schemas.microsoft.com/office/drawing/2015/9/8/chartex" xmlns:cx2="http://schemas.microsoft.com/office/drawing/2015/10/21/chartex" xmlns:cx3="http://schemas.microsoft.com/office/drawing/2016/5/9/chartex" xmlns:cx4="http://schemas.microsoft.com/office/drawing/2016/5/10/chartex" xmlns:cx5="http://schemas.microsoft.com/office/drawing/2016/5/11/chartex" xmlns:cx6="http://schemas.microsoft.com/office/drawing/2016/5/12/chartex" xmlns:cx7="http://schemas.microsoft.com/office/drawing/2016/5/13/chartex" xmlns:cx8="http://schemas.microsoft.com/office/drawing/2016/5/14/chartex" xmlns:mc="http://schemas.openxmlformats.org/markup-compatibility/2006" xmlns:aink="http://schemas.microsoft.com/office/drawing/2016/ink" xmlns:am3d="http://schemas.microsoft.com/office/drawing/2017/model3d" xmlns:o="urn:schemas-microsoft-com:office:office" xmlns:r="http://schemas.openxmlformats.org/officeDocument/2006/relationships" xmlns:m="http://schemas.openxmlformats.org/officeDocument/2006/math" xmlns:v="urn:schemas-microsoft-com:vml" xmlns:wp14="http://schemas.microsoft.com/office/word/2010/wordprocessingDrawing" xmlns:wp="http://schemas.openxmlformats.org/drawingml/2006/wordprocessingDrawing" xmlns:w10="urn:schemas-microsoft-com:office:word" xmlns:w="http://schemas.openxmlformats.org/wordprocessingml/2006/main" xmlns:w14="http://schemas.microsoft.com/office/word/2010/wordml" xmlns:w15="http://schemas.microsoft.com/office/word/2012/wordml" xmlns:w16cex="http://schemas.microsoft.com/office/word/2018/wordml/cex" xmlns:w16cid="http://schemas.microsoft.com/office/word/2016/wordml/cid" xmlns:w16="http://schemas.microsoft.com/office/word/2018/wordml" xmlns:w16se="http://schemas.microsoft.com/office/word/2015/wordml/symex" xmlns:wpg="http://schemas.microsoft.com/office/word/2010/wordprocessingGroup" xmlns:wpi="http://schemas.microsoft.com/office/word/2010/wordprocessingInk" xmlns:wne="http://schemas.microsoft.com/office/word/2006/wordml" xmlns:wps="http://schemas.microsoft.com/office/word/2010/wordprocessingShape" mc:Ignorable="w14 w15 w16se w16cid w16 w16cex wp14">
+<w:ftr xmlns:wpc="http://schemas.microsoft.com/office/word/2010/wordprocessingCanvas" xmlns:cx="http://schemas.microsoft.com/office/drawing/2014/chartex" xmlns:cx1="http://schemas.microsoft.com/office/drawing/2015/9/8/chartex" xmlns:cx2="http://schemas.microsoft.com/office/drawing/2015/10/21/chartex" xmlns:cx3="http://schemas.microsoft.com/office/drawing/2016/5/9/chartex" xmlns:cx4="http://schemas.microsoft.com/office/drawing/2016/5/10/chartex" xmlns:cx5="http://schemas.microsoft.com/office/drawing/2016/5/11/chartex" xmlns:cx6="http://schemas.microsoft.com/office/drawing/2016/5/12/chartex" xmlns:cx7="http://schemas.microsoft.com/office/drawing/2016/5/13/chartex" xmlns:cx8="http://schemas.microsoft.com/office/drawing/2016/5/14/chartex" xmlns:mc="http://schemas.openxmlformats.org/markup-compatibility/2006" xmlns:aink="http://schemas.microsoft.com/office/drawing/2016/ink" xmlns:am3d="http://schemas.microsoft.com/office/drawing/2017/model3d" xmlns:o="urn:schemas-microsoft-com:office:office" xmlns:oel="http://schemas.microsoft.com/office/2019/extlst" xmlns:r="http://schemas.openxmlformats.org/officeDocument/2006/relationships" xmlns:m="http://schemas.openxmlformats.org/officeDocument/2006/math" xmlns:v="urn:schemas-microsoft-com:vml" xmlns:wp14="http://schemas.microsoft.com/office/word/2010/wordprocessingDrawing" xmlns:wp="http://schemas.openxmlformats.org/drawingml/2006/wordprocessingDrawing" xmlns:w10="urn:schemas-microsoft-com:office:word" xmlns:w="http://schemas.openxmlformats.org/wordprocessingml/2006/main" xmlns:w14="http://schemas.microsoft.com/office/word/2010/wordml" xmlns:w15="http://schemas.microsoft.com/office/word/2012/wordml" xmlns:w16cex="http://schemas.microsoft.com/office/word/2018/wordml/cex" xmlns:w16cid="http://schemas.microsoft.com/office/word/2016/wordml/cid" xmlns:w16="http://schemas.microsoft.com/office/word/2018/wordml" xmlns:w16sdtdh="http://schemas.microsoft.com/office/word/2020/wordml/sdtdatahash" xmlns:w16se="http://schemas.microsoft.com/office/word/2015/wordml/symex" xmlns:wpg="http://schemas.microsoft.com/office/word/2010/wordprocessingGroup" xmlns:wpi="http://schemas.microsoft.com/office/word/2010/wordprocessingInk" xmlns:wne="http://schemas.microsoft.com/office/word/2006/wordml" xmlns:wps="http://schemas.microsoft.com/office/word/2010/wordprocessingShape" mc:Ignorable="w14 w15 w16se w16cid w16 w16cex w16sdtdh wp14">
   <w:tbl>
     <w:tblPr>
       <w:tblStyle w:val="TableGrid"/>
@@ -8554,128 +6250,6 @@
               <w:szCs w:val="16"/>
             </w:rPr>
           </w:pPr>
-          <w:r>
-            <w:rPr>
-              <w:rFonts w:ascii="GDSTransportWebsite" w:hAnsi="GDSTransportWebsite"/>
-              <w:noProof/>
-              <w:color w:val="515151"/>
-              <w:sz w:val="16"/>
-              <w:szCs w:val="16"/>
-            </w:rPr>
-            <mc:AlternateContent>
-              <mc:Choice Requires="wps">
-                <w:drawing>
-                  <wp:anchor distT="0" distB="0" distL="0" distR="0" simplePos="0" relativeHeight="251660288" behindDoc="0" locked="0" layoutInCell="1" allowOverlap="1" wp14:anchorId="7579611E" wp14:editId="7E0D58BD">
-                    <wp:simplePos x="790575" y="9248775"/>
-                    <wp:positionH relativeFrom="leftMargin">
-                      <wp:align>left</wp:align>
-                    </wp:positionH>
-                    <wp:positionV relativeFrom="paragraph">
-                      <wp:posOffset>635</wp:posOffset>
-                    </wp:positionV>
-                    <wp:extent cx="443865" cy="443865"/>
-                    <wp:effectExtent l="0" t="0" r="6350" b="2540"/>
-                    <wp:wrapSquare wrapText="bothSides"/>
-                    <wp:docPr id="5" name="Text Box 5" descr="Classification: Controlled">
-                      <a:extLst xmlns:a="http://schemas.openxmlformats.org/drawingml/2006/main">
-                        <a:ext uri="{5AE41FA2-C0FF-4470-9BD4-5FADCA87CBE2}">
-                          <aclsh:classification xmlns:aclsh="http://schemas.microsoft.com/office/drawing/2020/classificationShape" classificationOutcomeType="ftr"/>
-                        </a:ext>
-                      </a:extLst>
-                    </wp:docPr>
-                    <wp:cNvGraphicFramePr/>
-                    <a:graphic xmlns:a="http://schemas.openxmlformats.org/drawingml/2006/main">
-                      <a:graphicData uri="http://schemas.microsoft.com/office/word/2010/wordprocessingShape">
-                        <wps:wsp>
-                          <wps:cNvSpPr txBox="1"/>
-                          <wps:spPr>
-                            <a:xfrm>
-                              <a:off x="0" y="0"/>
-                              <a:ext cx="443865" cy="443865"/>
-                            </a:xfrm>
-                            <a:prstGeom prst="rect">
-                              <a:avLst/>
-                            </a:prstGeom>
-                            <a:noFill/>
-                            <a:ln>
-                              <a:noFill/>
-                            </a:ln>
-                          </wps:spPr>
-                          <wps:txbx>
-                            <w:txbxContent>
-                              <w:p>
-                                <w:pPr>
-                                  <w:rPr>
-                                    <w:rFonts w:ascii="Calibri" w:eastAsia="Calibri" w:hAnsi="Calibri" w:cs="Calibri"/>
-                                    <w:noProof/>
-                                    <w:color w:val="FF0000"/>
-                                    <w:sz w:val="12"/>
-                                    <w:szCs w:val="12"/>
-                                  </w:rPr>
-                                </w:pPr>
-                                <w:r>
-                                  <w:rPr>
-                                    <w:rFonts w:ascii="Calibri" w:eastAsia="Calibri" w:hAnsi="Calibri" w:cs="Calibri"/>
-                                    <w:noProof/>
-                                    <w:color w:val="FF0000"/>
-                                    <w:sz w:val="12"/>
-                                    <w:szCs w:val="12"/>
-                                  </w:rPr>
-                                  <w:t>Classification: Controlled</w:t>
-                                </w:r>
-                              </w:p>
-                            </w:txbxContent>
-                          </wps:txbx>
-                          <wps:bodyPr rot="0" spcFirstLastPara="0" vertOverflow="overflow" horzOverflow="overflow" vert="horz" wrap="none" lIns="63500" tIns="0" rIns="0" bIns="0" numCol="1" spcCol="0" rtlCol="0" fromWordArt="0" anchor="t" anchorCtr="0" forceAA="0" compatLnSpc="1">
-                            <a:prstTxWarp prst="textNoShape">
-                              <a:avLst/>
-                            </a:prstTxWarp>
-                            <a:spAutoFit/>
-                          </wps:bodyPr>
-                        </wps:wsp>
-                      </a:graphicData>
-                    </a:graphic>
-                  </wp:anchor>
-                </w:drawing>
-              </mc:Choice>
-              <mc:Fallback>
-                <w:pict>
-                  <v:shapetype w14:anchorId="7579611E" id="_x0000_t202" coordsize="21600,21600" o:spt="202" path="m,l,21600r21600,l21600,xe">
-                    <v:stroke joinstyle="miter"/>
-                    <v:path gradientshapeok="t" o:connecttype="rect"/>
-                  </v:shapetype>
-                  <v:shape id="Text Box 5" o:spid="_x0000_s1027" type="#_x0000_t202" alt="Classification: Controlled" style="position:absolute;margin-left:0;margin-top:.05pt;width:34.95pt;height:34.95pt;z-index:251660288;visibility:visible;mso-wrap-style:none;mso-wrap-distance-left:0;mso-wrap-distance-top:0;mso-wrap-distance-right:0;mso-wrap-distance-bottom:0;mso-position-horizontal:left;mso-position-horizontal-relative:left-margin-area;mso-position-vertical:absolute;mso-position-vertical-relative:text;v-text-anchor:top" o:gfxdata="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" filled="f" stroked="f">
-                    <v:textbox style="mso-fit-shape-to-text:t" inset="5pt,0,0,0">
-                      <w:txbxContent>
-                        <w:p>
-                          <w:pPr>
-                            <w:rPr>
-                              <w:rFonts w:ascii="Calibri" w:eastAsia="Calibri" w:hAnsi="Calibri" w:cs="Calibri"/>
-                              <w:noProof/>
-                              <w:color w:val="FF0000"/>
-                              <w:sz w:val="12"/>
-                              <w:szCs w:val="12"/>
-                            </w:rPr>
-                          </w:pPr>
-                          <w:r>
-                            <w:rPr>
-                              <w:rFonts w:ascii="Calibri" w:eastAsia="Calibri" w:hAnsi="Calibri" w:cs="Calibri"/>
-                              <w:noProof/>
-                              <w:color w:val="FF0000"/>
-                              <w:sz w:val="12"/>
-                              <w:szCs w:val="12"/>
-                            </w:rPr>
-                            <w:t>Classification: Controlled</w:t>
-                          </w:r>
-                        </w:p>
-                      </w:txbxContent>
-                    </v:textbox>
-                    <w10:wrap type="square" anchorx="margin"/>
-                  </v:shape>
-                </w:pict>
-              </mc:Fallback>
-            </mc:AlternateContent>
-          </w:r>
           <w:r>
             <w:rPr>
               <w:rFonts w:ascii="GDSTransportWebsite" w:hAnsi="GDSTransportWebsite"/>
@@ -8844,136 +6418,8 @@
 </w:ftr>
 </file>
 
-<file path=word/footer3.xml><?xml version="1.0" encoding="utf-8"?>
-<w:ftr xmlns:wpc="http://schemas.microsoft.com/office/word/2010/wordprocessingCanvas" xmlns:cx="http://schemas.microsoft.com/office/drawing/2014/chartex" xmlns:cx1="http://schemas.microsoft.com/office/drawing/2015/9/8/chartex" xmlns:cx2="http://schemas.microsoft.com/office/drawing/2015/10/21/chartex" xmlns:cx3="http://schemas.microsoft.com/office/drawing/2016/5/9/chartex" xmlns:cx4="http://schemas.microsoft.com/office/drawing/2016/5/10/chartex" xmlns:cx5="http://schemas.microsoft.com/office/drawing/2016/5/11/chartex" xmlns:cx6="http://schemas.microsoft.com/office/drawing/2016/5/12/chartex" xmlns:cx7="http://schemas.microsoft.com/office/drawing/2016/5/13/chartex" xmlns:cx8="http://schemas.microsoft.com/office/drawing/2016/5/14/chartex" xmlns:mc="http://schemas.openxmlformats.org/markup-compatibility/2006" xmlns:aink="http://schemas.microsoft.com/office/drawing/2016/ink" xmlns:am3d="http://schemas.microsoft.com/office/drawing/2017/model3d" xmlns:o="urn:schemas-microsoft-com:office:office" xmlns:r="http://schemas.openxmlformats.org/officeDocument/2006/relationships" xmlns:m="http://schemas.openxmlformats.org/officeDocument/2006/math" xmlns:v="urn:schemas-microsoft-com:vml" xmlns:wp14="http://schemas.microsoft.com/office/word/2010/wordprocessingDrawing" xmlns:wp="http://schemas.openxmlformats.org/drawingml/2006/wordprocessingDrawing" xmlns:w10="urn:schemas-microsoft-com:office:word" xmlns:w="http://schemas.openxmlformats.org/wordprocessingml/2006/main" xmlns:w14="http://schemas.microsoft.com/office/word/2010/wordml" xmlns:w15="http://schemas.microsoft.com/office/word/2012/wordml" xmlns:w16cex="http://schemas.microsoft.com/office/word/2018/wordml/cex" xmlns:w16cid="http://schemas.microsoft.com/office/word/2016/wordml/cid" xmlns:w16="http://schemas.microsoft.com/office/word/2018/wordml" xmlns:w16se="http://schemas.microsoft.com/office/word/2015/wordml/symex" xmlns:wpg="http://schemas.microsoft.com/office/word/2010/wordprocessingGroup" xmlns:wpi="http://schemas.microsoft.com/office/word/2010/wordprocessingInk" xmlns:wne="http://schemas.microsoft.com/office/word/2006/wordml" xmlns:wps="http://schemas.microsoft.com/office/word/2010/wordprocessingShape" mc:Ignorable="w14 w15 w16se w16cid w16 w16cex wp14">
-  <w:p>
-    <w:pPr>
-      <w:pStyle w:val="Footer"/>
-    </w:pPr>
-    <w:r>
-      <w:rPr>
-        <w:noProof/>
-      </w:rPr>
-      <mc:AlternateContent>
-        <mc:Choice Requires="wps">
-          <w:drawing>
-            <wp:anchor distT="0" distB="0" distL="0" distR="0" simplePos="0" relativeHeight="251658240" behindDoc="0" locked="0" layoutInCell="1" allowOverlap="1" wp14:anchorId="7445C947" wp14:editId="366783FC">
-              <wp:simplePos x="635" y="635"/>
-              <wp:positionH relativeFrom="leftMargin">
-                <wp:align>left</wp:align>
-              </wp:positionH>
-              <wp:positionV relativeFrom="paragraph">
-                <wp:posOffset>635</wp:posOffset>
-              </wp:positionV>
-              <wp:extent cx="443865" cy="443865"/>
-              <wp:effectExtent l="0" t="0" r="6350" b="2540"/>
-              <wp:wrapSquare wrapText="bothSides"/>
-              <wp:docPr id="2" name="Text Box 2" descr="Classification: Controlled">
-                <a:extLst xmlns:a="http://schemas.openxmlformats.org/drawingml/2006/main">
-                  <a:ext uri="{5AE41FA2-C0FF-4470-9BD4-5FADCA87CBE2}">
-                    <aclsh:classification xmlns:aclsh="http://schemas.microsoft.com/office/drawing/2020/classificationShape" classificationOutcomeType="ftr"/>
-                  </a:ext>
-                </a:extLst>
-              </wp:docPr>
-              <wp:cNvGraphicFramePr/>
-              <a:graphic xmlns:a="http://schemas.openxmlformats.org/drawingml/2006/main">
-                <a:graphicData uri="http://schemas.microsoft.com/office/word/2010/wordprocessingShape">
-                  <wps:wsp>
-                    <wps:cNvSpPr txBox="1"/>
-                    <wps:spPr>
-                      <a:xfrm>
-                        <a:off x="0" y="0"/>
-                        <a:ext cx="443865" cy="443865"/>
-                      </a:xfrm>
-                      <a:prstGeom prst="rect">
-                        <a:avLst/>
-                      </a:prstGeom>
-                      <a:noFill/>
-                      <a:ln>
-                        <a:noFill/>
-                      </a:ln>
-                    </wps:spPr>
-                    <wps:txbx>
-                      <w:txbxContent>
-                        <w:p>
-                          <w:pPr>
-                            <w:rPr>
-                              <w:rFonts w:ascii="Calibri" w:eastAsia="Calibri" w:hAnsi="Calibri" w:cs="Calibri"/>
-                              <w:noProof/>
-                              <w:color w:val="FF0000"/>
-                              <w:sz w:val="12"/>
-                              <w:szCs w:val="12"/>
-                            </w:rPr>
-                          </w:pPr>
-                          <w:r>
-                            <w:rPr>
-                              <w:rFonts w:ascii="Calibri" w:eastAsia="Calibri" w:hAnsi="Calibri" w:cs="Calibri"/>
-                              <w:noProof/>
-                              <w:color w:val="FF0000"/>
-                              <w:sz w:val="12"/>
-                              <w:szCs w:val="12"/>
-                            </w:rPr>
-                            <w:t>Classification: Controlled</w:t>
-                          </w:r>
-                        </w:p>
-                      </w:txbxContent>
-                    </wps:txbx>
-                    <wps:bodyPr rot="0" spcFirstLastPara="0" vertOverflow="overflow" horzOverflow="overflow" vert="horz" wrap="none" lIns="63500" tIns="0" rIns="0" bIns="0" numCol="1" spcCol="0" rtlCol="0" fromWordArt="0" anchor="t" anchorCtr="0" forceAA="0" compatLnSpc="1">
-                      <a:prstTxWarp prst="textNoShape">
-                        <a:avLst/>
-                      </a:prstTxWarp>
-                      <a:spAutoFit/>
-                    </wps:bodyPr>
-                  </wps:wsp>
-                </a:graphicData>
-              </a:graphic>
-            </wp:anchor>
-          </w:drawing>
-        </mc:Choice>
-        <mc:Fallback>
-          <w:pict>
-            <v:shapetype w14:anchorId="7445C947" id="_x0000_t202" coordsize="21600,21600" o:spt="202" path="m,l,21600r21600,l21600,xe">
-              <v:stroke joinstyle="miter"/>
-              <v:path gradientshapeok="t" o:connecttype="rect"/>
-            </v:shapetype>
-            <v:shape id="Text Box 2" o:spid="_x0000_s1028" type="#_x0000_t202" alt="Classification: Controlled" style="position:absolute;margin-left:0;margin-top:.05pt;width:34.95pt;height:34.95pt;z-index:251658240;visibility:visible;mso-wrap-style:none;mso-wrap-distance-left:0;mso-wrap-distance-top:0;mso-wrap-distance-right:0;mso-wrap-distance-bottom:0;mso-position-horizontal:left;mso-position-horizontal-relative:left-margin-area;mso-position-vertical:absolute;mso-position-vertical-relative:text;v-text-anchor:top" o:gfxdata="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" filled="f" stroked="f">
-              <v:textbox style="mso-fit-shape-to-text:t" inset="5pt,0,0,0">
-                <w:txbxContent>
-                  <w:p>
-                    <w:pPr>
-                      <w:rPr>
-                        <w:rFonts w:ascii="Calibri" w:eastAsia="Calibri" w:hAnsi="Calibri" w:cs="Calibri"/>
-                        <w:noProof/>
-                        <w:color w:val="FF0000"/>
-                        <w:sz w:val="12"/>
-                        <w:szCs w:val="12"/>
-                      </w:rPr>
-                    </w:pPr>
-                    <w:r>
-                      <w:rPr>
-                        <w:rFonts w:ascii="Calibri" w:eastAsia="Calibri" w:hAnsi="Calibri" w:cs="Calibri"/>
-                        <w:noProof/>
-                        <w:color w:val="FF0000"/>
-                        <w:sz w:val="12"/>
-                        <w:szCs w:val="12"/>
-                      </w:rPr>
-                      <w:t>Classification: Controlled</w:t>
-                    </w:r>
-                  </w:p>
-                </w:txbxContent>
-              </v:textbox>
-              <w10:wrap type="square" anchorx="margin"/>
-            </v:shape>
-          </w:pict>
-        </mc:Fallback>
-      </mc:AlternateContent>
-    </w:r>
-  </w:p>
-</w:ftr>
-</file>
-
 <file path=word/footnotes.xml><?xml version="1.0" encoding="utf-8"?>
-<w:footnotes xmlns:wpc="http://schemas.microsoft.com/office/word/2010/wordprocessingCanvas" xmlns:cx="http://schemas.microsoft.com/office/drawing/2014/chartex" xmlns:cx1="http://schemas.microsoft.com/office/drawing/2015/9/8/chartex" xmlns:cx2="http://schemas.microsoft.com/office/drawing/2015/10/21/chartex" xmlns:cx3="http://schemas.microsoft.com/office/drawing/2016/5/9/chartex" xmlns:cx4="http://schemas.microsoft.com/office/drawing/2016/5/10/chartex" xmlns:cx5="http://schemas.microsoft.com/office/drawing/2016/5/11/chartex" xmlns:cx6="http://schemas.microsoft.com/office/drawing/2016/5/12/chartex" xmlns:cx7="http://schemas.microsoft.com/office/drawing/2016/5/13/chartex" xmlns:cx8="http://schemas.microsoft.com/office/drawing/2016/5/14/chartex" xmlns:mc="http://schemas.openxmlformats.org/markup-compatibility/2006" xmlns:aink="http://schemas.microsoft.com/office/drawing/2016/ink" xmlns:am3d="http://schemas.microsoft.com/office/drawing/2017/model3d" xmlns:o="urn:schemas-microsoft-com:office:office" xmlns:r="http://schemas.openxmlformats.org/officeDocument/2006/relationships" xmlns:m="http://schemas.openxmlformats.org/officeDocument/2006/math" xmlns:v="urn:schemas-microsoft-com:vml" xmlns:wp14="http://schemas.microsoft.com/office/word/2010/wordprocessingDrawing" xmlns:wp="http://schemas.openxmlformats.org/drawingml/2006/wordprocessingDrawing" xmlns:w10="urn:schemas-microsoft-com:office:word" xmlns:w="http://schemas.openxmlformats.org/wordprocessingml/2006/main" xmlns:w14="http://schemas.microsoft.com/office/word/2010/wordml" xmlns:w15="http://schemas.microsoft.com/office/word/2012/wordml" xmlns:w16cex="http://schemas.microsoft.com/office/word/2018/wordml/cex" xmlns:w16cid="http://schemas.microsoft.com/office/word/2016/wordml/cid" xmlns:w16="http://schemas.microsoft.com/office/word/2018/wordml" xmlns:w16se="http://schemas.microsoft.com/office/word/2015/wordml/symex" xmlns:wpg="http://schemas.microsoft.com/office/word/2010/wordprocessingGroup" xmlns:wpi="http://schemas.microsoft.com/office/word/2010/wordprocessingInk" xmlns:wne="http://schemas.microsoft.com/office/word/2006/wordml" xmlns:wps="http://schemas.microsoft.com/office/word/2010/wordprocessingShape" mc:Ignorable="w14 w15 w16se w16cid w16 w16cex wp14">
+<w:footnotes xmlns:wpc="http://schemas.microsoft.com/office/word/2010/wordprocessingCanvas" xmlns:cx="http://schemas.microsoft.com/office/drawing/2014/chartex" xmlns:cx1="http://schemas.microsoft.com/office/drawing/2015/9/8/chartex" xmlns:cx2="http://schemas.microsoft.com/office/drawing/2015/10/21/chartex" xmlns:cx3="http://schemas.microsoft.com/office/drawing/2016/5/9/chartex" xmlns:cx4="http://schemas.microsoft.com/office/drawing/2016/5/10/chartex" xmlns:cx5="http://schemas.microsoft.com/office/drawing/2016/5/11/chartex" xmlns:cx6="http://schemas.microsoft.com/office/drawing/2016/5/12/chartex" xmlns:cx7="http://schemas.microsoft.com/office/drawing/2016/5/13/chartex" xmlns:cx8="http://schemas.microsoft.com/office/drawing/2016/5/14/chartex" xmlns:mc="http://schemas.openxmlformats.org/markup-compatibility/2006" xmlns:aink="http://schemas.microsoft.com/office/drawing/2016/ink" xmlns:am3d="http://schemas.microsoft.com/office/drawing/2017/model3d" xmlns:o="urn:schemas-microsoft-com:office:office" xmlns:oel="http://schemas.microsoft.com/office/2019/extlst" xmlns:r="http://schemas.openxmlformats.org/officeDocument/2006/relationships" xmlns:m="http://schemas.openxmlformats.org/officeDocument/2006/math" xmlns:v="urn:schemas-microsoft-com:vml" xmlns:wp14="http://schemas.microsoft.com/office/word/2010/wordprocessingDrawing" xmlns:wp="http://schemas.openxmlformats.org/drawingml/2006/wordprocessingDrawing" xmlns:w10="urn:schemas-microsoft-com:office:word" xmlns:w="http://schemas.openxmlformats.org/wordprocessingml/2006/main" xmlns:w14="http://schemas.microsoft.com/office/word/2010/wordml" xmlns:w15="http://schemas.microsoft.com/office/word/2012/wordml" xmlns:w16cex="http://schemas.microsoft.com/office/word/2018/wordml/cex" xmlns:w16cid="http://schemas.microsoft.com/office/word/2016/wordml/cid" xmlns:w16="http://schemas.microsoft.com/office/word/2018/wordml" xmlns:w16sdtdh="http://schemas.microsoft.com/office/word/2020/wordml/sdtdatahash" xmlns:w16se="http://schemas.microsoft.com/office/word/2015/wordml/symex" xmlns:wpg="http://schemas.microsoft.com/office/word/2010/wordprocessingGroup" xmlns:wpi="http://schemas.microsoft.com/office/word/2010/wordprocessingInk" xmlns:wne="http://schemas.microsoft.com/office/word/2006/wordml" xmlns:wps="http://schemas.microsoft.com/office/word/2010/wordprocessingShape" mc:Ignorable="w14 w15 w16se w16cid w16 w16cex w16sdtdh wp14">
   <w:footnote w:type="separator" w:id="-1">
     <w:p>
       <w:r>
@@ -8992,7 +6438,7 @@
 </file>
 
 <file path=word/numbering.xml><?xml version="1.0" encoding="utf-8"?>
-<w:numbering xmlns:wpc="http://schemas.microsoft.com/office/word/2010/wordprocessingCanvas" xmlns:cx="http://schemas.microsoft.com/office/drawing/2014/chartex" xmlns:cx1="http://schemas.microsoft.com/office/drawing/2015/9/8/chartex" xmlns:cx2="http://schemas.microsoft.com/office/drawing/2015/10/21/chartex" xmlns:cx3="http://schemas.microsoft.com/office/drawing/2016/5/9/chartex" xmlns:cx4="http://schemas.microsoft.com/office/drawing/2016/5/10/chartex" xmlns:cx5="http://schemas.microsoft.com/office/drawing/2016/5/11/chartex" xmlns:cx6="http://schemas.microsoft.com/office/drawing/2016/5/12/chartex" xmlns:cx7="http://schemas.microsoft.com/office/drawing/2016/5/13/chartex" xmlns:cx8="http://schemas.microsoft.com/office/drawing/2016/5/14/chartex" xmlns:mc="http://schemas.openxmlformats.org/markup-compatibility/2006" xmlns:aink="http://schemas.microsoft.com/office/drawing/2016/ink" xmlns:am3d="http://schemas.microsoft.com/office/drawing/2017/model3d" xmlns:o="urn:schemas-microsoft-com:office:office" xmlns:r="http://schemas.openxmlformats.org/officeDocument/2006/relationships" xmlns:m="http://schemas.openxmlformats.org/officeDocument/2006/math" xmlns:v="urn:schemas-microsoft-com:vml" xmlns:wp14="http://schemas.microsoft.com/office/word/2010/wordprocessingDrawing" xmlns:wp="http://schemas.openxmlformats.org/drawingml/2006/wordprocessingDrawing" xmlns:w10="urn:schemas-microsoft-com:office:word" xmlns:w="http://schemas.openxmlformats.org/wordprocessingml/2006/main" xmlns:w14="http://schemas.microsoft.com/office/word/2010/wordml" xmlns:w15="http://schemas.microsoft.com/office/word/2012/wordml" xmlns:w16cex="http://schemas.microsoft.com/office/word/2018/wordml/cex" xmlns:w16cid="http://schemas.microsoft.com/office/word/2016/wordml/cid" xmlns:w16="http://schemas.microsoft.com/office/word/2018/wordml" xmlns:w16se="http://schemas.microsoft.com/office/word/2015/wordml/symex" xmlns:wpg="http://schemas.microsoft.com/office/word/2010/wordprocessingGroup" xmlns:wpi="http://schemas.microsoft.com/office/word/2010/wordprocessingInk" xmlns:wne="http://schemas.microsoft.com/office/word/2006/wordml" xmlns:wps="http://schemas.microsoft.com/office/word/2010/wordprocessingShape" mc:Ignorable="w14 w15 w16se w16cid w16 w16cex wp14">
+<w:numbering xmlns:wpc="http://schemas.microsoft.com/office/word/2010/wordprocessingCanvas" xmlns:cx="http://schemas.microsoft.com/office/drawing/2014/chartex" xmlns:cx1="http://schemas.microsoft.com/office/drawing/2015/9/8/chartex" xmlns:cx2="http://schemas.microsoft.com/office/drawing/2015/10/21/chartex" xmlns:cx3="http://schemas.microsoft.com/office/drawing/2016/5/9/chartex" xmlns:cx4="http://schemas.microsoft.com/office/drawing/2016/5/10/chartex" xmlns:cx5="http://schemas.microsoft.com/office/drawing/2016/5/11/chartex" xmlns:cx6="http://schemas.microsoft.com/office/drawing/2016/5/12/chartex" xmlns:cx7="http://schemas.microsoft.com/office/drawing/2016/5/13/chartex" xmlns:cx8="http://schemas.microsoft.com/office/drawing/2016/5/14/chartex" xmlns:mc="http://schemas.openxmlformats.org/markup-compatibility/2006" xmlns:aink="http://schemas.microsoft.com/office/drawing/2016/ink" xmlns:am3d="http://schemas.microsoft.com/office/drawing/2017/model3d" xmlns:o="urn:schemas-microsoft-com:office:office" xmlns:oel="http://schemas.microsoft.com/office/2019/extlst" xmlns:r="http://schemas.openxmlformats.org/officeDocument/2006/relationships" xmlns:m="http://schemas.openxmlformats.org/officeDocument/2006/math" xmlns:v="urn:schemas-microsoft-com:vml" xmlns:wp14="http://schemas.microsoft.com/office/word/2010/wordprocessingDrawing" xmlns:wp="http://schemas.openxmlformats.org/drawingml/2006/wordprocessingDrawing" xmlns:w10="urn:schemas-microsoft-com:office:word" xmlns:w="http://schemas.openxmlformats.org/wordprocessingml/2006/main" xmlns:w14="http://schemas.microsoft.com/office/word/2010/wordml" xmlns:w15="http://schemas.microsoft.com/office/word/2012/wordml" xmlns:w16cex="http://schemas.microsoft.com/office/word/2018/wordml/cex" xmlns:w16cid="http://schemas.microsoft.com/office/word/2016/wordml/cid" xmlns:w16="http://schemas.microsoft.com/office/word/2018/wordml" xmlns:w16sdtdh="http://schemas.microsoft.com/office/word/2020/wordml/sdtdatahash" xmlns:w16se="http://schemas.microsoft.com/office/word/2015/wordml/symex" xmlns:wpg="http://schemas.microsoft.com/office/word/2010/wordprocessingGroup" xmlns:wpi="http://schemas.microsoft.com/office/word/2010/wordprocessingInk" xmlns:wne="http://schemas.microsoft.com/office/word/2006/wordml" xmlns:wps="http://schemas.microsoft.com/office/word/2010/wordprocessingShape" mc:Ignorable="w14 w15 w16se w16cid w16 w16cex w16sdtdh wp14">
   <w:abstractNum w:abstractNumId="0" w15:restartNumberingAfterBreak="0">
     <w:nsid w:val="00432905"/>
     <w:multiLevelType w:val="multilevel"/>
@@ -12215,104 +9661,104 @@
       </w:rPr>
     </w:lvl>
   </w:abstractNum>
-  <w:num w:numId="1">
+  <w:num w:numId="1" w16cid:durableId="1411345833">
     <w:abstractNumId w:val="0"/>
   </w:num>
-  <w:num w:numId="2">
+  <w:num w:numId="2" w16cid:durableId="1691837397">
     <w:abstractNumId w:val="8"/>
   </w:num>
-  <w:num w:numId="3">
+  <w:num w:numId="3" w16cid:durableId="194076107">
     <w:abstractNumId w:val="7"/>
   </w:num>
-  <w:num w:numId="4">
+  <w:num w:numId="4" w16cid:durableId="1079642503">
     <w:abstractNumId w:val="4"/>
   </w:num>
-  <w:num w:numId="5">
+  <w:num w:numId="5" w16cid:durableId="131796384">
     <w:abstractNumId w:val="9"/>
   </w:num>
-  <w:num w:numId="6">
+  <w:num w:numId="6" w16cid:durableId="220754959">
     <w:abstractNumId w:val="10"/>
   </w:num>
-  <w:num w:numId="7">
+  <w:num w:numId="7" w16cid:durableId="115878768">
     <w:abstractNumId w:val="16"/>
   </w:num>
-  <w:num w:numId="8">
+  <w:num w:numId="8" w16cid:durableId="234172416">
     <w:abstractNumId w:val="22"/>
   </w:num>
-  <w:num w:numId="9">
+  <w:num w:numId="9" w16cid:durableId="322241662">
     <w:abstractNumId w:val="5"/>
   </w:num>
-  <w:num w:numId="10">
+  <w:num w:numId="10" w16cid:durableId="954404618">
     <w:abstractNumId w:val="29"/>
   </w:num>
-  <w:num w:numId="11">
+  <w:num w:numId="11" w16cid:durableId="670916337">
     <w:abstractNumId w:val="11"/>
   </w:num>
-  <w:num w:numId="12">
+  <w:num w:numId="12" w16cid:durableId="1088573237">
     <w:abstractNumId w:val="6"/>
   </w:num>
-  <w:num w:numId="13">
+  <w:num w:numId="13" w16cid:durableId="739526117">
     <w:abstractNumId w:val="13"/>
   </w:num>
-  <w:num w:numId="14">
+  <w:num w:numId="14" w16cid:durableId="1903560802">
     <w:abstractNumId w:val="17"/>
   </w:num>
-  <w:num w:numId="15">
+  <w:num w:numId="15" w16cid:durableId="1254316184">
     <w:abstractNumId w:val="24"/>
   </w:num>
-  <w:num w:numId="16">
+  <w:num w:numId="16" w16cid:durableId="1716419446">
     <w:abstractNumId w:val="19"/>
   </w:num>
-  <w:num w:numId="17">
+  <w:num w:numId="17" w16cid:durableId="74325735">
     <w:abstractNumId w:val="28"/>
   </w:num>
-  <w:num w:numId="18">
+  <w:num w:numId="18" w16cid:durableId="879826112">
     <w:abstractNumId w:val="27"/>
   </w:num>
-  <w:num w:numId="19">
+  <w:num w:numId="19" w16cid:durableId="1600524935">
     <w:abstractNumId w:val="1"/>
   </w:num>
-  <w:num w:numId="20">
+  <w:num w:numId="20" w16cid:durableId="1620381608">
     <w:abstractNumId w:val="26"/>
   </w:num>
-  <w:num w:numId="21">
+  <w:num w:numId="21" w16cid:durableId="2027554383">
     <w:abstractNumId w:val="3"/>
   </w:num>
-  <w:num w:numId="22">
+  <w:num w:numId="22" w16cid:durableId="845944909">
     <w:abstractNumId w:val="15"/>
   </w:num>
-  <w:num w:numId="23">
+  <w:num w:numId="23" w16cid:durableId="554505931">
     <w:abstractNumId w:val="2"/>
   </w:num>
-  <w:num w:numId="24">
+  <w:num w:numId="24" w16cid:durableId="1209218388">
     <w:abstractNumId w:val="12"/>
   </w:num>
-  <w:num w:numId="25">
+  <w:num w:numId="25" w16cid:durableId="1389722105">
     <w:abstractNumId w:val="30"/>
   </w:num>
-  <w:num w:numId="26">
+  <w:num w:numId="26" w16cid:durableId="757600837">
     <w:abstractNumId w:val="20"/>
   </w:num>
-  <w:num w:numId="27">
+  <w:num w:numId="27" w16cid:durableId="487944473">
     <w:abstractNumId w:val="14"/>
   </w:num>
-  <w:num w:numId="28">
+  <w:num w:numId="28" w16cid:durableId="1020469156">
     <w:abstractNumId w:val="21"/>
   </w:num>
-  <w:num w:numId="29">
+  <w:num w:numId="29" w16cid:durableId="164518401">
     <w:abstractNumId w:val="25"/>
   </w:num>
-  <w:num w:numId="30">
+  <w:num w:numId="30" w16cid:durableId="2144616852">
     <w:abstractNumId w:val="18"/>
   </w:num>
-  <w:num w:numId="31">
+  <w:num w:numId="31" w16cid:durableId="100034339">
     <w:abstractNumId w:val="23"/>
   </w:num>
 </w:numbering>
 </file>
 
 <file path=word/styles.xml><?xml version="1.0" encoding="utf-8"?>
-<w:styles xmlns:mc="http://schemas.openxmlformats.org/markup-compatibility/2006" xmlns:r="http://schemas.openxmlformats.org/officeDocument/2006/relationships" xmlns:w="http://schemas.openxmlformats.org/wordprocessingml/2006/main" xmlns:w14="http://schemas.microsoft.com/office/word/2010/wordml" xmlns:w15="http://schemas.microsoft.com/office/word/2012/wordml" xmlns:w16cex="http://schemas.microsoft.com/office/word/2018/wordml/cex" xmlns:w16cid="http://schemas.microsoft.com/office/word/2016/wordml/cid" xmlns:w16="http://schemas.microsoft.com/office/word/2018/wordml" xmlns:w16se="http://schemas.microsoft.com/office/word/2015/wordml/symex" mc:Ignorable="w14 w15 w16se w16cid w16 w16cex">
+<w:styles xmlns:mc="http://schemas.openxmlformats.org/markup-compatibility/2006" xmlns:r="http://schemas.openxmlformats.org/officeDocument/2006/relationships" xmlns:w="http://schemas.openxmlformats.org/wordprocessingml/2006/main" xmlns:w14="http://schemas.microsoft.com/office/word/2010/wordml" xmlns:w15="http://schemas.microsoft.com/office/word/2012/wordml" xmlns:w16cex="http://schemas.microsoft.com/office/word/2018/wordml/cex" xmlns:w16cid="http://schemas.microsoft.com/office/word/2016/wordml/cid" xmlns:w16="http://schemas.microsoft.com/office/word/2018/wordml" xmlns:w16sdtdh="http://schemas.microsoft.com/office/word/2020/wordml/sdtdatahash" xmlns:w16se="http://schemas.microsoft.com/office/word/2015/wordml/symex" mc:Ignorable="w14 w15 w16se w16cid w16 w16cex w16sdtdh">
   <w:docDefaults>
     <w:rPrDefault>
       <w:rPr>
@@ -13502,6 +10948,37 @@
 </file>
 
 <file path=customXml/item1.xml><?xml version="1.0" encoding="utf-8"?>
+<?mso-contentType ?>
+<FormTemplates xmlns="http://schemas.microsoft.com/sharepoint/v3/contenttype/forms">
+  <Display>DocumentLibraryForm</Display>
+  <Edit>DocumentLibraryForm</Edit>
+  <New>DocumentLibraryForm</New>
+</FormTemplates>
+</file>
+
+<file path=customXml/item2.xml><?xml version="1.0" encoding="utf-8"?>
+<p:properties xmlns:p="http://schemas.microsoft.com/office/2006/metadata/properties" xmlns:xsi="http://www.w3.org/2001/XMLSchema-instance" xmlns:pc="http://schemas.microsoft.com/office/infopath/2007/PartnerControls">
+  <documentManagement>
+    <Stage xmlns="f336f4fe-8719-4ea2-b5d6-29b3a580aeb4">In Approval</Stage>
+    <Next_x0020_Stage xmlns="f336f4fe-8719-4ea2-b5d6-29b3a580aeb4">SendApproval</Next_x0020_Stage>
+    <Admin_x0020_Action xmlns="f336f4fe-8719-4ea2-b5d6-29b3a580aeb4" xsi:nil="true"/>
+    <Template_x0020_Category xmlns="f336f4fe-8719-4ea2-b5d6-29b3a580aeb4">Hearing Requirements Notice - HRN</Template_x0020_Category>
+    <Action xmlns="f336f4fe-8719-4ea2-b5d6-29b3a580aeb4" xsi:nil="true"/>
+    <Purpose1 xmlns="f336f4fe-8719-4ea2-b5d6-29b3a580aeb4">Directions Questionnaire</Purpose1>
+    <Template_x0020_Language xmlns="f336f4fe-8719-4ea2-b5d6-29b3a580aeb4">English - ENG</Template_x0020_Language>
+    <Rename xmlns="f336f4fe-8719-4ea2-b5d6-29b3a580aeb4">true</Rename>
+    <Tornado_x0020_Filename xmlns="f336f4fe-8719-4ea2-b5d6-29b3a580aeb4" xsi:nil="true"/>
+    <Approval_x0020_Request_x0020_Comment xmlns="f336f4fe-8719-4ea2-b5d6-29b3a580aeb4">Hi , We need approval for these document changed under https://tools.hmcts.net/jira/browse/CIV-8879</Approval_x0020_Request_x0020_Comment>
+    <Publication_x0020_Date xmlns="f336f4fe-8719-4ea2-b5d6-29b3a580aeb4">2020-12-09T00:00:00+00:00</Publication_x0020_Date>
+  </documentManagement>
+</p:properties>
+</file>
+
+<file path=customXml/item3.xml><?xml version="1.0" encoding="utf-8"?>
+<b:Sources xmlns:b="http://schemas.openxmlformats.org/officeDocument/2006/bibliography" xmlns="http://schemas.openxmlformats.org/officeDocument/2006/bibliography" SelectedStyle="\APASixthEditionOfficeOnline.xsl" StyleName="APA" Version="6"/>
+</file>
+
+<file path=customXml/item4.xml><?xml version="1.0" encoding="utf-8"?>
 <ct:contentTypeSchema xmlns:ct="http://schemas.microsoft.com/office/2006/metadata/contentType" xmlns:ma="http://schemas.microsoft.com/office/2006/metadata/properties/metaAttributes" ct:_="" ma:_="" ma:contentTypeName="_CtTemplate" ma:contentTypeID="0x01010064A5FDCCFB03F540B94405305D7DE14F00A4F8B82F7CEF57469A8FE5CEAB7A0EE0" ma:contentTypeVersion="55" ma:contentTypeDescription="Part of Template Management with Site Columns representing custom attributes." ma:contentTypeScope="" ma:versionID="e48abcd8da7fe05ec90dabdfbb8c2749">
   <xsd:schema xmlns:xsd="http://www.w3.org/2001/XMLSchema" xmlns:xs="http://www.w3.org/2001/XMLSchema" xmlns:p="http://schemas.microsoft.com/office/2006/metadata/properties" xmlns:ns2="f336f4fe-8719-4ea2-b5d6-29b3a580aeb4" xmlns:ns3="b57b892a-dd61-4bba-b372-a8d93da2c7e6" targetNamespace="http://schemas.microsoft.com/office/2006/metadata/properties" ma:root="true" ma:fieldsID="4c733adc908683170864ffc34cec60fa" ns2:_="" ns3:_="">
     <xsd:import namespace="f336f4fe-8719-4ea2-b5d6-29b3a580aeb4"/>
@@ -13823,38 +11300,33 @@
 </ct:contentTypeSchema>
 </file>
 
-<file path=customXml/item2.xml><?xml version="1.0" encoding="utf-8"?>
-<b:Sources xmlns:b="http://schemas.openxmlformats.org/officeDocument/2006/bibliography" xmlns="http://schemas.openxmlformats.org/officeDocument/2006/bibliography" SelectedStyle="\APASixthEditionOfficeOnline.xsl" StyleName="APA" Version="6"/>
+<file path=customXml/itemProps1.xml><?xml version="1.0" encoding="utf-8"?>
+<ds:datastoreItem xmlns:ds="http://schemas.openxmlformats.org/officeDocument/2006/customXml" ds:itemID="{B979ABCF-6006-4211-8C04-D08E1C55C8F9}">
+  <ds:schemaRefs>
+    <ds:schemaRef ds:uri="http://schemas.microsoft.com/sharepoint/v3/contenttype/forms"/>
+  </ds:schemaRefs>
+</ds:datastoreItem>
 </file>
 
-<file path=customXml/item3.xml><?xml version="1.0" encoding="utf-8"?>
-<p:properties xmlns:p="http://schemas.microsoft.com/office/2006/metadata/properties" xmlns:xsi="http://www.w3.org/2001/XMLSchema-instance" xmlns:pc="http://schemas.microsoft.com/office/infopath/2007/PartnerControls">
-  <documentManagement>
-    <Stage xmlns="f336f4fe-8719-4ea2-b5d6-29b3a580aeb4">In Approval</Stage>
-    <Next_x0020_Stage xmlns="f336f4fe-8719-4ea2-b5d6-29b3a580aeb4">SendApproval</Next_x0020_Stage>
-    <Admin_x0020_Action xmlns="f336f4fe-8719-4ea2-b5d6-29b3a580aeb4" xsi:nil="true"/>
-    <Template_x0020_Category xmlns="f336f4fe-8719-4ea2-b5d6-29b3a580aeb4">Hearing Requirements Notice - HRN</Template_x0020_Category>
-    <Action xmlns="f336f4fe-8719-4ea2-b5d6-29b3a580aeb4" xsi:nil="true"/>
-    <Purpose1 xmlns="f336f4fe-8719-4ea2-b5d6-29b3a580aeb4">Directions Questionnaire</Purpose1>
-    <Template_x0020_Language xmlns="f336f4fe-8719-4ea2-b5d6-29b3a580aeb4">English - ENG</Template_x0020_Language>
-    <Rename xmlns="f336f4fe-8719-4ea2-b5d6-29b3a580aeb4">true</Rename>
-    <Tornado_x0020_Filename xmlns="f336f4fe-8719-4ea2-b5d6-29b3a580aeb4" xsi:nil="true"/>
-    <Approval_x0020_Request_x0020_Comment xmlns="f336f4fe-8719-4ea2-b5d6-29b3a580aeb4">Hi , We need approval for these document changed under https://tools.hmcts.net/jira/browse/CIV-8879</Approval_x0020_Request_x0020_Comment>
-    <Publication_x0020_Date xmlns="f336f4fe-8719-4ea2-b5d6-29b3a580aeb4">2020-12-09T00:00:00+00:00</Publication_x0020_Date>
-  </documentManagement>
-</p:properties>
+<file path=customXml/itemProps2.xml><?xml version="1.0" encoding="utf-8"?>
+<ds:datastoreItem xmlns:ds="http://schemas.openxmlformats.org/officeDocument/2006/customXml" ds:itemID="{167D3FB0-0D1A-4A81-8A96-EE2F37F3B125}">
+  <ds:schemaRefs>
+    <ds:schemaRef ds:uri="http://schemas.microsoft.com/office/2006/metadata/properties"/>
+    <ds:schemaRef ds:uri="http://schemas.microsoft.com/office/infopath/2007/PartnerControls"/>
+    <ds:schemaRef ds:uri="f336f4fe-8719-4ea2-b5d6-29b3a580aeb4"/>
+  </ds:schemaRefs>
+</ds:datastoreItem>
 </file>
 
-<file path=customXml/item4.xml><?xml version="1.0" encoding="utf-8"?>
-<?mso-contentType ?>
-<FormTemplates xmlns="http://schemas.microsoft.com/sharepoint/v3/contenttype/forms">
-  <Display>DocumentLibraryForm</Display>
-  <Edit>DocumentLibraryForm</Edit>
-  <New>DocumentLibraryForm</New>
-</FormTemplates>
+<file path=customXml/itemProps3.xml><?xml version="1.0" encoding="utf-8"?>
+<ds:datastoreItem xmlns:ds="http://schemas.openxmlformats.org/officeDocument/2006/customXml" ds:itemID="{5C627932-C981-4CFE-9BA8-667150120D32}">
+  <ds:schemaRefs>
+    <ds:schemaRef ds:uri="http://schemas.openxmlformats.org/officeDocument/2006/bibliography"/>
+  </ds:schemaRefs>
+</ds:datastoreItem>
 </file>
 
-<file path=customXml/itemProps1.xml><?xml version="1.0" encoding="utf-8"?>
+<file path=customXml/itemProps4.xml><?xml version="1.0" encoding="utf-8"?>
 <ds:datastoreItem xmlns:ds="http://schemas.openxmlformats.org/officeDocument/2006/customXml" ds:itemID="{392D0FB6-F5F8-4A3B-B59F-074A1EA4A310}">
   <ds:schemaRefs>
     <ds:schemaRef ds:uri="http://schemas.microsoft.com/office/2006/metadata/contentType"/>
@@ -13873,34 +11345,8 @@
 </ds:datastoreItem>
 </file>
 
-<file path=customXml/itemProps2.xml><?xml version="1.0" encoding="utf-8"?>
-<ds:datastoreItem xmlns:ds="http://schemas.openxmlformats.org/officeDocument/2006/customXml" ds:itemID="{5C627932-C981-4CFE-9BA8-667150120D32}">
-  <ds:schemaRefs>
-    <ds:schemaRef ds:uri="http://schemas.openxmlformats.org/officeDocument/2006/bibliography"/>
-  </ds:schemaRefs>
-</ds:datastoreItem>
-</file>
-
-<file path=customXml/itemProps3.xml><?xml version="1.0" encoding="utf-8"?>
-<ds:datastoreItem xmlns:ds="http://schemas.openxmlformats.org/officeDocument/2006/customXml" ds:itemID="{167D3FB0-0D1A-4A81-8A96-EE2F37F3B125}">
-  <ds:schemaRefs>
-    <ds:schemaRef ds:uri="http://schemas.microsoft.com/office/2006/metadata/properties"/>
-    <ds:schemaRef ds:uri="http://schemas.microsoft.com/office/infopath/2007/PartnerControls"/>
-    <ds:schemaRef ds:uri="f336f4fe-8719-4ea2-b5d6-29b3a580aeb4"/>
-  </ds:schemaRefs>
-</ds:datastoreItem>
-</file>
-
-<file path=customXml/itemProps4.xml><?xml version="1.0" encoding="utf-8"?>
-<ds:datastoreItem xmlns:ds="http://schemas.openxmlformats.org/officeDocument/2006/customXml" ds:itemID="{B979ABCF-6006-4211-8C04-D08E1C55C8F9}">
-  <ds:schemaRefs>
-    <ds:schemaRef ds:uri="http://schemas.microsoft.com/sharepoint/v3/contenttype/forms"/>
-  </ds:schemaRefs>
-</ds:datastoreItem>
-</file>
-
 <file path=docMetadata/LabelInfo.xml><?xml version="1.0" encoding="utf-8"?>
 <clbl:labelList xmlns:clbl="http://schemas.microsoft.com/office/2020/mipLabelMetadata">
-  <clbl:label id="{95c71a0f-75e1-4c8f-90e2-641c9351dd98}" enabled="1" method="Standard" siteId="{3e0088dc-0629-4ae6-aa8c-813e7a296f50}" contentBits="2" removed="0"/>
+  <clbl:label id="{fa22dce2-39a9-4bf4-a557-7a50b593b56a}" enabled="1" method="Privileged" siteId="{3e0088dc-0629-4ae6-aa8c-813e7a296f50}" contentBits="0" removed="0"/>
 </clbl:labelList>
 </file>
</xml_diff>

<commit_message>
CIV-1038 create new template for release1
</commit_message>
<xml_diff>
--- a/docker/docmosis/templates/CV-SPC-HRN-ENG-01361.docx
+++ b/docker/docmosis/templates/CV-SPC-HRN-ENG-01361.docx
@@ -3608,6 +3608,7 @@
                 <w:color w:val="0A0A0A"/>
                 <w:shd w:val="clear" w:color="auto" w:fill="FFFFFF"/>
               </w:rPr>
+              <w:lastRenderedPageBreak/>
               <w:t>How they paid the amount</w:t>
             </w:r>
           </w:p>
@@ -3634,6 +3635,7 @@
                 <w:szCs w:val="21"/>
                 <w:shd w:val="clear" w:color="auto" w:fill="FFFFFF"/>
               </w:rPr>
+              <w:lastRenderedPageBreak/>
               <w:t>&lt;&lt;cs_{</w:t>
             </w:r>
             <w:proofErr w:type="spellStart"/>
@@ -3923,1916 +3925,6 @@
             <w:tcW w:w="10025" w:type="dxa"/>
             <w:gridSpan w:val="2"/>
           </w:tcPr>
-          <w:p>
-            <w:pPr>
-              <w:rPr>
-                <w:rFonts w:cstheme="minorHAnsi"/>
-              </w:rPr>
-            </w:pPr>
-          </w:p>
-          <w:p>
-            <w:pPr>
-              <w:spacing w:before="80"/>
-              <w:rPr>
-                <w:rFonts w:ascii="Arial" w:hAnsi="Arial" w:cs="Arial"/>
-                <w:sz w:val="34"/>
-                <w:szCs w:val="34"/>
-              </w:rPr>
-            </w:pPr>
-          </w:p>
-          <w:p>
-            <w:pPr>
-              <w:rPr>
-                <w:rFonts w:cstheme="minorHAnsi"/>
-              </w:rPr>
-            </w:pPr>
-            <w:r>
-              <w:rPr>
-                <w:rFonts w:cstheme="minorHAnsi"/>
-              </w:rPr>
-              <w:t>&lt;&lt;cs</w:t>
-            </w:r>
-            <w:proofErr w:type="gramStart"/>
-            <w:r>
-              <w:rPr>
-                <w:rFonts w:cstheme="minorHAnsi"/>
-              </w:rPr>
-              <w:t>_{</w:t>
-            </w:r>
-            <w:proofErr w:type="spellStart"/>
-            <w:proofErr w:type="gramEnd"/>
-            <w:r>
-              <w:rPr>
-                <w:rFonts w:cstheme="minorHAnsi"/>
-              </w:rPr>
-              <w:t>commonDetails.</w:t>
-            </w:r>
-            <w:r>
-              <w:rPr>
-                <w:rFonts w:cstheme="minorHAnsi"/>
-              </w:rPr>
-              <w:t>responseType</w:t>
-            </w:r>
-            <w:proofErr w:type="spellEnd"/>
-            <w:r>
-              <w:rPr>
-                <w:rFonts w:cstheme="minorHAnsi"/>
-              </w:rPr>
-              <w:t xml:space="preserve"> == ‘FULL_ADMISSION’ || (</w:t>
-            </w:r>
-            <w:proofErr w:type="spellStart"/>
-            <w:r>
-              <w:rPr>
-                <w:rFonts w:cstheme="minorHAnsi"/>
-              </w:rPr>
-              <w:t>commonDetails.</w:t>
-            </w:r>
-            <w:r>
-              <w:rPr>
-                <w:rFonts w:cstheme="minorHAnsi"/>
-              </w:rPr>
-              <w:t>responseType</w:t>
-            </w:r>
-            <w:proofErr w:type="spellEnd"/>
-            <w:r>
-              <w:rPr>
-                <w:rFonts w:cstheme="minorHAnsi"/>
-              </w:rPr>
-              <w:t xml:space="preserve"> == ‘PART_ADMISSION’ &amp;&amp; </w:t>
-            </w:r>
-            <w:proofErr w:type="spellStart"/>
-            <w:r>
-              <w:rPr>
-                <w:rFonts w:cstheme="minorHAnsi"/>
-              </w:rPr>
-              <w:t>commonDetails.</w:t>
-            </w:r>
-            <w:r>
-              <w:rPr>
-                <w:rFonts w:cstheme="minorHAnsi"/>
-              </w:rPr>
-              <w:t>howToPay</w:t>
-            </w:r>
-            <w:proofErr w:type="spellEnd"/>
-            <w:r>
-              <w:rPr>
-                <w:rFonts w:cstheme="minorHAnsi"/>
-              </w:rPr>
-              <w:t xml:space="preserve"> != null &amp;&amp; </w:t>
-            </w:r>
-            <w:proofErr w:type="spellStart"/>
-            <w:r>
-              <w:rPr>
-                <w:rFonts w:cstheme="minorHAnsi"/>
-              </w:rPr>
-              <w:t>commonDetails.</w:t>
-            </w:r>
-            <w:r>
-              <w:rPr>
-                <w:rFonts w:cstheme="minorHAnsi"/>
-              </w:rPr>
-              <w:t>whyReject</w:t>
-            </w:r>
-            <w:proofErr w:type="spellEnd"/>
-            <w:r>
-              <w:rPr>
-                <w:rFonts w:cstheme="minorHAnsi"/>
-              </w:rPr>
-              <w:t>!= ‘ALREADY_PAID’)}&gt;&gt;</w:t>
-            </w:r>
-          </w:p>
-          <w:p>
-            <w:pPr>
-              <w:pBdr>
-                <w:bottom w:val="single" w:sz="4" w:space="1" w:color="auto"/>
-              </w:pBdr>
-              <w:spacing w:before="120" w:after="120"/>
-              <w:rPr>
-                <w:rFonts w:ascii="GDSTransportWebsite" w:hAnsi="GDSTransportWebsite"/>
-                <w:color w:val="0A0A0A"/>
-                <w:sz w:val="36"/>
-                <w:szCs w:val="36"/>
-              </w:rPr>
-            </w:pPr>
-            <w:r>
-              <w:rPr>
-                <w:rFonts w:ascii="GDSTransportWebsite" w:hAnsi="GDSTransportWebsite"/>
-                <w:color w:val="0A0A0A"/>
-                <w:sz w:val="36"/>
-                <w:szCs w:val="36"/>
-              </w:rPr>
-              <w:t>How Defendant will pay</w:t>
-            </w:r>
-          </w:p>
-          <w:tbl>
-            <w:tblPr>
-              <w:tblStyle w:val="TableGrid"/>
-              <w:tblW w:w="0" w:type="auto"/>
-              <w:tblBorders>
-                <w:left w:val="none" w:sz="0" w:space="0" w:color="auto"/>
-                <w:right w:val="none" w:sz="0" w:space="0" w:color="auto"/>
-                <w:insideV w:val="none" w:sz="0" w:space="0" w:color="auto"/>
-              </w:tblBorders>
-              <w:tblLayout w:type="fixed"/>
-              <w:tblLook w:val="04A0" w:firstRow="1" w:lastRow="0" w:firstColumn="1" w:lastColumn="0" w:noHBand="0" w:noVBand="1"/>
-            </w:tblPr>
-            <w:tblGrid>
-              <w:gridCol w:w="2552"/>
-              <w:gridCol w:w="6474"/>
-            </w:tblGrid>
-            <w:tr>
-              <w:tc>
-                <w:tcPr>
-                  <w:tcW w:w="2552" w:type="dxa"/>
-                  <w:tcBorders>
-                    <w:top w:val="nil"/>
-                    <w:left w:val="nil"/>
-                    <w:bottom w:val="nil"/>
-                    <w:right w:val="nil"/>
-                  </w:tcBorders>
-                  <w:hideMark/>
-                </w:tcPr>
-                <w:p>
-                  <w:pPr>
-                    <w:rPr>
-                      <w:rFonts w:cstheme="minorHAnsi"/>
-                      <w:sz w:val="20"/>
-                      <w:szCs w:val="20"/>
-                    </w:rPr>
-                  </w:pPr>
-                  <w:r>
-                    <w:rPr>
-                      <w:rFonts w:cstheme="minorHAnsi"/>
-                      <w:sz w:val="20"/>
-                      <w:szCs w:val="20"/>
-                    </w:rPr>
-                    <w:t>&lt;&lt;</w:t>
-                  </w:r>
-                  <w:proofErr w:type="spellStart"/>
-                  <w:r>
-                    <w:rPr>
-                      <w:rFonts w:cstheme="minorHAnsi"/>
-                      <w:sz w:val="20"/>
-                      <w:szCs w:val="20"/>
-                    </w:rPr>
-                    <w:t>cr</w:t>
-                  </w:r>
-                  <w:proofErr w:type="spellEnd"/>
-                  <w:proofErr w:type="gramStart"/>
-                  <w:r>
-                    <w:rPr>
-                      <w:rFonts w:cstheme="minorHAnsi"/>
-                      <w:sz w:val="20"/>
-                      <w:szCs w:val="20"/>
-                    </w:rPr>
-                    <w:t>_{</w:t>
-                  </w:r>
-                  <w:proofErr w:type="spellStart"/>
-                  <w:proofErr w:type="gramEnd"/>
-                  <w:r>
-                    <w:rPr>
-                      <w:rFonts w:cstheme="minorHAnsi"/>
-                      <w:sz w:val="20"/>
-                      <w:szCs w:val="20"/>
-                    </w:rPr>
-                    <w:t>commonDetails.</w:t>
-                  </w:r>
-                  <w:r>
-                    <w:rPr>
-                      <w:rFonts w:cstheme="minorHAnsi"/>
-                      <w:sz w:val="20"/>
-                      <w:szCs w:val="20"/>
-                    </w:rPr>
-                    <w:t>howToPay</w:t>
-                  </w:r>
-                  <w:proofErr w:type="spellEnd"/>
-                  <w:r>
-                    <w:rPr>
-                      <w:rFonts w:cstheme="minorHAnsi"/>
-                      <w:sz w:val="20"/>
-                      <w:szCs w:val="20"/>
-                    </w:rPr>
-                    <w:t>== ‘IMMEDIATELY’}&gt;&gt;</w:t>
-                  </w:r>
-                </w:p>
-              </w:tc>
-              <w:tc>
-                <w:tcPr>
-                  <w:tcW w:w="6474" w:type="dxa"/>
-                  <w:tcBorders>
-                    <w:top w:val="nil"/>
-                    <w:left w:val="nil"/>
-                    <w:bottom w:val="nil"/>
-                    <w:right w:val="nil"/>
-                  </w:tcBorders>
-                </w:tcPr>
-                <w:p>
-                  <w:pPr>
-                    <w:rPr>
-                      <w:rStyle w:val="eop"/>
-                      <w:rFonts w:ascii="Arial" w:hAnsi="Arial" w:cs="Arial"/>
-                      <w:color w:val="000000"/>
-                      <w:sz w:val="20"/>
-                      <w:szCs w:val="20"/>
-                      <w:shd w:val="clear" w:color="auto" w:fill="FFFFFF"/>
-                    </w:rPr>
-                  </w:pPr>
-                </w:p>
-              </w:tc>
-            </w:tr>
-            <w:tr>
-              <w:tc>
-                <w:tcPr>
-                  <w:tcW w:w="2552" w:type="dxa"/>
-                  <w:tcBorders>
-                    <w:top w:val="nil"/>
-                    <w:left w:val="nil"/>
-                    <w:bottom w:val="nil"/>
-                    <w:right w:val="nil"/>
-                  </w:tcBorders>
-                  <w:hideMark/>
-                </w:tcPr>
-                <w:p>
-                  <w:pPr>
-                    <w:rPr>
-                      <w:rFonts w:ascii="GDSTransportWebsite" w:hAnsi="GDSTransportWebsite" w:cstheme="minorHAnsi"/>
-                      <w:b/>
-                      <w:bCs/>
-                    </w:rPr>
-                  </w:pPr>
-                  <w:r>
-                    <w:rPr>
-                      <w:rFonts w:ascii="GDSTransportWebsite" w:hAnsi="GDSTransportWebsite" w:cstheme="minorHAnsi"/>
-                      <w:b/>
-                      <w:bCs/>
-                    </w:rPr>
-                    <w:t>Final payment of</w:t>
-                  </w:r>
-                </w:p>
-              </w:tc>
-              <w:tc>
-                <w:tcPr>
-                  <w:tcW w:w="6474" w:type="dxa"/>
-                  <w:tcBorders>
-                    <w:top w:val="nil"/>
-                    <w:left w:val="nil"/>
-                    <w:bottom w:val="nil"/>
-                    <w:right w:val="nil"/>
-                  </w:tcBorders>
-                  <w:hideMark/>
-                </w:tcPr>
-                <w:p>
-                  <w:pPr>
-                    <w:rPr>
-                      <w:rStyle w:val="eop"/>
-                      <w:rFonts w:ascii="Arial" w:hAnsi="Arial" w:cs="Arial"/>
-                      <w:color w:val="000000"/>
-                      <w:sz w:val="20"/>
-                      <w:szCs w:val="20"/>
-                      <w:shd w:val="clear" w:color="auto" w:fill="FFFFFF"/>
-                    </w:rPr>
-                  </w:pPr>
-                  <w:r>
-                    <w:rPr>
-                      <w:rStyle w:val="eop"/>
-                      <w:rFonts w:ascii="Arial" w:hAnsi="Arial" w:cs="Arial"/>
-                      <w:color w:val="000000"/>
-                      <w:sz w:val="20"/>
-                      <w:szCs w:val="20"/>
-                      <w:shd w:val="clear" w:color="auto" w:fill="FFFFFF"/>
-                    </w:rPr>
-                    <w:t>£&lt;&lt;</w:t>
-                  </w:r>
-                  <w:proofErr w:type="spellStart"/>
-                  <w:r>
-                    <w:rPr>
-                      <w:rStyle w:val="eop"/>
-                      <w:rFonts w:ascii="Arial" w:hAnsi="Arial" w:cs="Arial"/>
-                      <w:color w:val="000000"/>
-                      <w:sz w:val="20"/>
-                      <w:szCs w:val="20"/>
-                      <w:shd w:val="clear" w:color="auto" w:fill="FFFFFF"/>
-                    </w:rPr>
-                    <w:t>commonDetails.</w:t>
-                  </w:r>
-                  <w:r>
-                    <w:rPr>
-                      <w:rStyle w:val="eop"/>
-                      <w:rFonts w:ascii="Arial" w:hAnsi="Arial" w:cs="Arial"/>
-                      <w:color w:val="000000"/>
-                      <w:sz w:val="20"/>
-                      <w:szCs w:val="20"/>
-                      <w:shd w:val="clear" w:color="auto" w:fill="FFFFFF"/>
-                    </w:rPr>
-                    <w:t>amountToPay</w:t>
-                  </w:r>
-                  <w:proofErr w:type="spellEnd"/>
-                  <w:r>
-                    <w:rPr>
-                      <w:rStyle w:val="eop"/>
-                      <w:rFonts w:ascii="Arial" w:hAnsi="Arial" w:cs="Arial"/>
-                      <w:color w:val="000000"/>
-                      <w:sz w:val="20"/>
-                      <w:szCs w:val="20"/>
-                      <w:shd w:val="clear" w:color="auto" w:fill="FFFFFF"/>
-                    </w:rPr>
-                    <w:t>&gt;&gt;</w:t>
-                  </w:r>
-                </w:p>
-              </w:tc>
-            </w:tr>
-            <w:tr>
-              <w:tc>
-                <w:tcPr>
-                  <w:tcW w:w="2552" w:type="dxa"/>
-                  <w:tcBorders>
-                    <w:top w:val="nil"/>
-                    <w:left w:val="nil"/>
-                    <w:bottom w:val="nil"/>
-                    <w:right w:val="nil"/>
-                  </w:tcBorders>
-                  <w:hideMark/>
-                </w:tcPr>
-                <w:p>
-                  <w:pPr>
-                    <w:rPr>
-                      <w:rFonts w:ascii="GDSTransportWebsite" w:hAnsi="GDSTransportWebsite" w:cstheme="minorHAnsi"/>
-                      <w:b/>
-                      <w:bCs/>
-                    </w:rPr>
-                  </w:pPr>
-                  <w:r>
-                    <w:rPr>
-                      <w:rFonts w:ascii="GDSTransportWebsite" w:hAnsi="GDSTransportWebsite" w:cstheme="minorHAnsi"/>
-                      <w:b/>
-                      <w:bCs/>
-                    </w:rPr>
-                    <w:t>Final payment by</w:t>
-                  </w:r>
-                </w:p>
-              </w:tc>
-              <w:tc>
-                <w:tcPr>
-                  <w:tcW w:w="6474" w:type="dxa"/>
-                  <w:tcBorders>
-                    <w:top w:val="nil"/>
-                    <w:left w:val="nil"/>
-                    <w:bottom w:val="nil"/>
-                    <w:right w:val="nil"/>
-                  </w:tcBorders>
-                  <w:hideMark/>
-                </w:tcPr>
-                <w:p>
-                  <w:pPr>
-                    <w:rPr>
-                      <w:rStyle w:val="eop"/>
-                      <w:rFonts w:ascii="Arial" w:hAnsi="Arial" w:cs="Arial"/>
-                      <w:color w:val="000000"/>
-                      <w:sz w:val="20"/>
-                      <w:szCs w:val="20"/>
-                      <w:highlight w:val="yellow"/>
-                      <w:shd w:val="clear" w:color="auto" w:fill="FFFFFF"/>
-                    </w:rPr>
-                  </w:pPr>
-                  <w:r>
-                    <w:rPr>
-                      <w:rStyle w:val="eop"/>
-                      <w:rFonts w:ascii="Arial" w:hAnsi="Arial" w:cs="Arial"/>
-                      <w:color w:val="000000"/>
-                      <w:sz w:val="20"/>
-                      <w:szCs w:val="20"/>
-                      <w:shd w:val="clear" w:color="auto" w:fill="FFFFFF"/>
-                    </w:rPr>
-                    <w:t>&lt;</w:t>
-                  </w:r>
-                  <w:proofErr w:type="gramStart"/>
-                  <w:r>
-                    <w:rPr>
-                      <w:rStyle w:val="eop"/>
-                      <w:rFonts w:ascii="Arial" w:hAnsi="Arial" w:cs="Arial"/>
-                      <w:color w:val="000000"/>
-                      <w:sz w:val="20"/>
-                      <w:szCs w:val="20"/>
-                      <w:shd w:val="clear" w:color="auto" w:fill="FFFFFF"/>
-                    </w:rPr>
-                    <w:t>&lt;{</w:t>
-                  </w:r>
-                  <w:proofErr w:type="spellStart"/>
-                  <w:proofErr w:type="gramEnd"/>
-                  <w:r>
-                    <w:rPr>
-                      <w:rStyle w:val="eop"/>
-                      <w:rFonts w:ascii="Arial" w:hAnsi="Arial" w:cs="Arial"/>
-                      <w:color w:val="000000"/>
-                      <w:sz w:val="20"/>
-                      <w:szCs w:val="20"/>
-                      <w:shd w:val="clear" w:color="auto" w:fill="FFFFFF"/>
-                    </w:rPr>
-                    <w:t>dateFormat</w:t>
-                  </w:r>
-                  <w:proofErr w:type="spellEnd"/>
-                  <w:r>
-                    <w:rPr>
-                      <w:rStyle w:val="eop"/>
-                      <w:rFonts w:ascii="Arial" w:hAnsi="Arial" w:cs="Arial"/>
-                      <w:color w:val="000000"/>
-                      <w:sz w:val="20"/>
-                      <w:szCs w:val="20"/>
-                      <w:shd w:val="clear" w:color="auto" w:fill="FFFFFF"/>
-                    </w:rPr>
-                    <w:t>(</w:t>
-                  </w:r>
-                  <w:proofErr w:type="spellStart"/>
-                  <w:r>
-                    <w:rPr>
-                      <w:rStyle w:val="eop"/>
-                      <w:rFonts w:ascii="Arial" w:hAnsi="Arial" w:cs="Arial"/>
-                      <w:color w:val="000000"/>
-                      <w:sz w:val="20"/>
-                      <w:szCs w:val="20"/>
-                      <w:shd w:val="clear" w:color="auto" w:fill="FFFFFF"/>
-                    </w:rPr>
-                    <w:t>commonDetails.</w:t>
-                  </w:r>
-                  <w:r>
-                    <w:rPr>
-                      <w:rStyle w:val="eop"/>
-                      <w:rFonts w:ascii="Arial" w:hAnsi="Arial" w:cs="Arial"/>
-                      <w:color w:val="000000"/>
-                      <w:sz w:val="20"/>
-                      <w:szCs w:val="20"/>
-                      <w:shd w:val="clear" w:color="auto" w:fill="FFFFFF"/>
-                    </w:rPr>
-                    <w:t>payBy</w:t>
-                  </w:r>
-                  <w:proofErr w:type="spellEnd"/>
-                  <w:r>
-                    <w:rPr>
-                      <w:rStyle w:val="eop"/>
-                      <w:rFonts w:ascii="Arial" w:hAnsi="Arial" w:cs="Arial"/>
-                      <w:color w:val="000000"/>
-                      <w:sz w:val="20"/>
-                      <w:szCs w:val="20"/>
-                      <w:shd w:val="clear" w:color="auto" w:fill="FFFFFF"/>
-                    </w:rPr>
-                    <w:t xml:space="preserve">, ‘dd MMMM </w:t>
-                  </w:r>
-                  <w:proofErr w:type="spellStart"/>
-                  <w:r>
-                    <w:rPr>
-                      <w:rStyle w:val="eop"/>
-                      <w:rFonts w:ascii="Arial" w:hAnsi="Arial" w:cs="Arial"/>
-                      <w:color w:val="000000"/>
-                      <w:sz w:val="20"/>
-                      <w:szCs w:val="20"/>
-                      <w:shd w:val="clear" w:color="auto" w:fill="FFFFFF"/>
-                    </w:rPr>
-                    <w:t>yyyy</w:t>
-                  </w:r>
-                  <w:proofErr w:type="spellEnd"/>
-                  <w:r>
-                    <w:rPr>
-                      <w:rStyle w:val="eop"/>
-                      <w:rFonts w:ascii="Arial" w:hAnsi="Arial" w:cs="Arial"/>
-                      <w:color w:val="000000"/>
-                      <w:sz w:val="20"/>
-                      <w:szCs w:val="20"/>
-                      <w:shd w:val="clear" w:color="auto" w:fill="FFFFFF"/>
-                    </w:rPr>
-                    <w:t>’, 'dd-MM-</w:t>
-                  </w:r>
-                  <w:proofErr w:type="spellStart"/>
-                  <w:r>
-                    <w:rPr>
-                      <w:rStyle w:val="eop"/>
-                      <w:rFonts w:ascii="Arial" w:hAnsi="Arial" w:cs="Arial"/>
-                      <w:color w:val="000000"/>
-                      <w:sz w:val="20"/>
-                      <w:szCs w:val="20"/>
-                      <w:shd w:val="clear" w:color="auto" w:fill="FFFFFF"/>
-                    </w:rPr>
-                    <w:t>yyyy</w:t>
-                  </w:r>
-                  <w:proofErr w:type="spellEnd"/>
-                  <w:r>
-                    <w:rPr>
-                      <w:rStyle w:val="eop"/>
-                      <w:rFonts w:ascii="Arial" w:hAnsi="Arial" w:cs="Arial"/>
-                      <w:color w:val="000000"/>
-                      <w:sz w:val="20"/>
-                      <w:szCs w:val="20"/>
-                      <w:shd w:val="clear" w:color="auto" w:fill="FFFFFF"/>
-                    </w:rPr>
-                    <w:t>')}&gt;&gt;</w:t>
-                  </w:r>
-                </w:p>
-              </w:tc>
-            </w:tr>
-            <w:tr>
-              <w:tc>
-                <w:tcPr>
-                  <w:tcW w:w="2552" w:type="dxa"/>
-                  <w:tcBorders>
-                    <w:top w:val="nil"/>
-                    <w:left w:val="nil"/>
-                    <w:bottom w:val="nil"/>
-                    <w:right w:val="nil"/>
-                  </w:tcBorders>
-                  <w:hideMark/>
-                </w:tcPr>
-                <w:p>
-                  <w:pPr>
-                    <w:rPr>
-                      <w:rFonts w:cstheme="minorHAnsi"/>
-                      <w:sz w:val="20"/>
-                      <w:szCs w:val="20"/>
-                    </w:rPr>
-                  </w:pPr>
-                  <w:r>
-                    <w:rPr>
-                      <w:rFonts w:cstheme="minorHAnsi"/>
-                      <w:sz w:val="20"/>
-                      <w:szCs w:val="20"/>
-                    </w:rPr>
-                    <w:t>&lt;&lt;er_&gt;&gt;</w:t>
-                  </w:r>
-                </w:p>
-              </w:tc>
-              <w:tc>
-                <w:tcPr>
-                  <w:tcW w:w="6474" w:type="dxa"/>
-                  <w:tcBorders>
-                    <w:top w:val="nil"/>
-                    <w:left w:val="nil"/>
-                    <w:bottom w:val="nil"/>
-                    <w:right w:val="nil"/>
-                  </w:tcBorders>
-                </w:tcPr>
-                <w:p>
-                  <w:pPr>
-                    <w:rPr>
-                      <w:rStyle w:val="eop"/>
-                      <w:rFonts w:ascii="Arial" w:hAnsi="Arial" w:cs="Arial"/>
-                      <w:color w:val="000000"/>
-                      <w:sz w:val="20"/>
-                      <w:szCs w:val="20"/>
-                      <w:shd w:val="clear" w:color="auto" w:fill="FFFFFF"/>
-                    </w:rPr>
-                  </w:pPr>
-                </w:p>
-              </w:tc>
-            </w:tr>
-            <w:tr>
-              <w:tc>
-                <w:tcPr>
-                  <w:tcW w:w="2552" w:type="dxa"/>
-                  <w:tcBorders>
-                    <w:top w:val="nil"/>
-                    <w:left w:val="nil"/>
-                    <w:bottom w:val="nil"/>
-                    <w:right w:val="nil"/>
-                  </w:tcBorders>
-                  <w:hideMark/>
-                </w:tcPr>
-                <w:p>
-                  <w:pPr>
-                    <w:rPr>
-                      <w:rFonts w:cstheme="minorHAnsi"/>
-                      <w:sz w:val="20"/>
-                      <w:szCs w:val="20"/>
-                    </w:rPr>
-                  </w:pPr>
-                  <w:r>
-                    <w:rPr>
-                      <w:rFonts w:cstheme="minorHAnsi"/>
-                      <w:sz w:val="20"/>
-                      <w:szCs w:val="20"/>
-                    </w:rPr>
-                    <w:t>&lt;&lt;</w:t>
-                  </w:r>
-                  <w:proofErr w:type="spellStart"/>
-                  <w:r>
-                    <w:rPr>
-                      <w:rFonts w:cstheme="minorHAnsi"/>
-                      <w:sz w:val="20"/>
-                      <w:szCs w:val="20"/>
-                    </w:rPr>
-                    <w:t>cr</w:t>
-                  </w:r>
-                  <w:proofErr w:type="spellEnd"/>
-                  <w:proofErr w:type="gramStart"/>
-                  <w:r>
-                    <w:rPr>
-                      <w:rFonts w:cstheme="minorHAnsi"/>
-                      <w:sz w:val="20"/>
-                      <w:szCs w:val="20"/>
-                    </w:rPr>
-                    <w:t>_{</w:t>
-                  </w:r>
-                  <w:proofErr w:type="spellStart"/>
-                  <w:proofErr w:type="gramEnd"/>
-                  <w:r>
-                    <w:rPr>
-                      <w:rFonts w:cstheme="minorHAnsi"/>
-                      <w:sz w:val="20"/>
-                      <w:szCs w:val="20"/>
-                    </w:rPr>
-                    <w:t>commonDetails.</w:t>
-                  </w:r>
-                  <w:r>
-                    <w:rPr>
-                      <w:rFonts w:cstheme="minorHAnsi"/>
-                      <w:sz w:val="20"/>
-                      <w:szCs w:val="20"/>
-                    </w:rPr>
-                    <w:t>howToPay</w:t>
-                  </w:r>
-                  <w:proofErr w:type="spellEnd"/>
-                  <w:r>
-                    <w:rPr>
-                      <w:rFonts w:cstheme="minorHAnsi"/>
-                      <w:sz w:val="20"/>
-                      <w:szCs w:val="20"/>
-                    </w:rPr>
-                    <w:t>== ‘BY_SET_DATE’}&gt;&gt;</w:t>
-                  </w:r>
-                </w:p>
-              </w:tc>
-              <w:tc>
-                <w:tcPr>
-                  <w:tcW w:w="6474" w:type="dxa"/>
-                  <w:tcBorders>
-                    <w:top w:val="nil"/>
-                    <w:left w:val="nil"/>
-                    <w:bottom w:val="nil"/>
-                    <w:right w:val="nil"/>
-                  </w:tcBorders>
-                </w:tcPr>
-                <w:p>
-                  <w:pPr>
-                    <w:rPr>
-                      <w:rStyle w:val="eop"/>
-                      <w:rFonts w:ascii="Arial" w:hAnsi="Arial" w:cs="Arial"/>
-                      <w:color w:val="000000"/>
-                      <w:sz w:val="20"/>
-                      <w:szCs w:val="20"/>
-                      <w:shd w:val="clear" w:color="auto" w:fill="FFFFFF"/>
-                    </w:rPr>
-                  </w:pPr>
-                </w:p>
-              </w:tc>
-            </w:tr>
-            <w:tr>
-              <w:tc>
-                <w:tcPr>
-                  <w:tcW w:w="2552" w:type="dxa"/>
-                  <w:tcBorders>
-                    <w:top w:val="nil"/>
-                    <w:left w:val="nil"/>
-                    <w:bottom w:val="nil"/>
-                    <w:right w:val="nil"/>
-                  </w:tcBorders>
-                  <w:hideMark/>
-                </w:tcPr>
-                <w:p>
-                  <w:pPr>
-                    <w:rPr>
-                      <w:rFonts w:cstheme="minorHAnsi"/>
-                      <w:sz w:val="20"/>
-                      <w:szCs w:val="20"/>
-                    </w:rPr>
-                  </w:pPr>
-                  <w:r>
-                    <w:rPr>
-                      <w:rFonts w:ascii="GDSTransportWebsite" w:hAnsi="GDSTransportWebsite" w:cstheme="minorHAnsi"/>
-                      <w:b/>
-                      <w:bCs/>
-                    </w:rPr>
-                    <w:t>Final payment of</w:t>
-                  </w:r>
-                </w:p>
-              </w:tc>
-              <w:tc>
-                <w:tcPr>
-                  <w:tcW w:w="6474" w:type="dxa"/>
-                  <w:tcBorders>
-                    <w:top w:val="nil"/>
-                    <w:left w:val="nil"/>
-                    <w:bottom w:val="nil"/>
-                    <w:right w:val="nil"/>
-                  </w:tcBorders>
-                  <w:hideMark/>
-                </w:tcPr>
-                <w:p>
-                  <w:pPr>
-                    <w:rPr>
-                      <w:rStyle w:val="eop"/>
-                      <w:rFonts w:ascii="Arial" w:hAnsi="Arial" w:cs="Arial"/>
-                      <w:color w:val="000000"/>
-                      <w:sz w:val="20"/>
-                      <w:szCs w:val="20"/>
-                      <w:shd w:val="clear" w:color="auto" w:fill="FFFFFF"/>
-                    </w:rPr>
-                  </w:pPr>
-                  <w:r>
-                    <w:rPr>
-                      <w:rStyle w:val="eop"/>
-                      <w:rFonts w:ascii="Arial" w:hAnsi="Arial" w:cs="Arial"/>
-                      <w:color w:val="000000"/>
-                      <w:sz w:val="20"/>
-                      <w:szCs w:val="20"/>
-                      <w:shd w:val="clear" w:color="auto" w:fill="FFFFFF"/>
-                    </w:rPr>
-                    <w:t>£&lt;&lt;</w:t>
-                  </w:r>
-                  <w:proofErr w:type="spellStart"/>
-                  <w:r>
-                    <w:rPr>
-                      <w:rStyle w:val="eop"/>
-                      <w:rFonts w:ascii="Arial" w:hAnsi="Arial" w:cs="Arial"/>
-                      <w:color w:val="000000"/>
-                      <w:sz w:val="20"/>
-                      <w:szCs w:val="20"/>
-                      <w:shd w:val="clear" w:color="auto" w:fill="FFFFFF"/>
-                    </w:rPr>
-                    <w:t>commonDetails.</w:t>
-                  </w:r>
-                  <w:r>
-                    <w:rPr>
-                      <w:rStyle w:val="eop"/>
-                      <w:rFonts w:ascii="Arial" w:hAnsi="Arial" w:cs="Arial"/>
-                      <w:color w:val="000000"/>
-                      <w:sz w:val="20"/>
-                      <w:szCs w:val="20"/>
-                      <w:shd w:val="clear" w:color="auto" w:fill="FFFFFF"/>
-                    </w:rPr>
-                    <w:t>amountToPay</w:t>
-                  </w:r>
-                  <w:proofErr w:type="spellEnd"/>
-                  <w:r>
-                    <w:rPr>
-                      <w:rStyle w:val="eop"/>
-                      <w:rFonts w:ascii="Arial" w:hAnsi="Arial" w:cs="Arial"/>
-                      <w:color w:val="000000"/>
-                      <w:sz w:val="20"/>
-                      <w:szCs w:val="20"/>
-                      <w:shd w:val="clear" w:color="auto" w:fill="FFFFFF"/>
-                    </w:rPr>
-                    <w:t>&gt;&gt; no later than &lt;</w:t>
-                  </w:r>
-                  <w:proofErr w:type="gramStart"/>
-                  <w:r>
-                    <w:rPr>
-                      <w:rStyle w:val="eop"/>
-                      <w:rFonts w:ascii="Arial" w:hAnsi="Arial" w:cs="Arial"/>
-                      <w:color w:val="000000"/>
-                      <w:sz w:val="20"/>
-                      <w:szCs w:val="20"/>
-                      <w:shd w:val="clear" w:color="auto" w:fill="FFFFFF"/>
-                    </w:rPr>
-                    <w:t>&lt;{</w:t>
-                  </w:r>
-                  <w:proofErr w:type="spellStart"/>
-                  <w:proofErr w:type="gramEnd"/>
-                  <w:r>
-                    <w:rPr>
-                      <w:rStyle w:val="eop"/>
-                      <w:rFonts w:ascii="Arial" w:hAnsi="Arial" w:cs="Arial"/>
-                      <w:color w:val="000000"/>
-                      <w:sz w:val="20"/>
-                      <w:szCs w:val="20"/>
-                      <w:shd w:val="clear" w:color="auto" w:fill="FFFFFF"/>
-                    </w:rPr>
-                    <w:t>dateFormat</w:t>
-                  </w:r>
-                  <w:proofErr w:type="spellEnd"/>
-                  <w:r>
-                    <w:rPr>
-                      <w:rStyle w:val="eop"/>
-                      <w:rFonts w:ascii="Arial" w:hAnsi="Arial" w:cs="Arial"/>
-                      <w:color w:val="000000"/>
-                      <w:sz w:val="20"/>
-                      <w:szCs w:val="20"/>
-                      <w:shd w:val="clear" w:color="auto" w:fill="FFFFFF"/>
-                    </w:rPr>
-                    <w:t>(</w:t>
-                  </w:r>
-                  <w:proofErr w:type="spellStart"/>
-                  <w:r>
-                    <w:rPr>
-                      <w:rStyle w:val="eop"/>
-                      <w:rFonts w:ascii="Arial" w:hAnsi="Arial" w:cs="Arial"/>
-                      <w:color w:val="000000"/>
-                      <w:sz w:val="20"/>
-                      <w:szCs w:val="20"/>
-                      <w:shd w:val="clear" w:color="auto" w:fill="FFFFFF"/>
-                    </w:rPr>
-                    <w:t>commonDetails.</w:t>
-                  </w:r>
-                  <w:r>
-                    <w:rPr>
-                      <w:rStyle w:val="eop"/>
-                      <w:rFonts w:ascii="Arial" w:hAnsi="Arial" w:cs="Arial"/>
-                      <w:color w:val="000000"/>
-                      <w:sz w:val="20"/>
-                      <w:szCs w:val="20"/>
-                      <w:shd w:val="clear" w:color="auto" w:fill="FFFFFF"/>
-                    </w:rPr>
-                    <w:t>payBy</w:t>
-                  </w:r>
-                  <w:proofErr w:type="spellEnd"/>
-                  <w:r>
-                    <w:rPr>
-                      <w:rStyle w:val="eop"/>
-                      <w:rFonts w:ascii="Arial" w:hAnsi="Arial" w:cs="Arial"/>
-                      <w:color w:val="000000"/>
-                      <w:sz w:val="20"/>
-                      <w:szCs w:val="20"/>
-                      <w:shd w:val="clear" w:color="auto" w:fill="FFFFFF"/>
-                    </w:rPr>
-                    <w:t xml:space="preserve">, ‘dd MMMM </w:t>
-                  </w:r>
-                  <w:proofErr w:type="spellStart"/>
-                  <w:r>
-                    <w:rPr>
-                      <w:rStyle w:val="eop"/>
-                      <w:rFonts w:ascii="Arial" w:hAnsi="Arial" w:cs="Arial"/>
-                      <w:color w:val="000000"/>
-                      <w:sz w:val="20"/>
-                      <w:szCs w:val="20"/>
-                      <w:shd w:val="clear" w:color="auto" w:fill="FFFFFF"/>
-                    </w:rPr>
-                    <w:t>yyyy</w:t>
-                  </w:r>
-                  <w:proofErr w:type="spellEnd"/>
-                  <w:r>
-                    <w:rPr>
-                      <w:rStyle w:val="eop"/>
-                      <w:rFonts w:ascii="Arial" w:hAnsi="Arial" w:cs="Arial"/>
-                      <w:color w:val="000000"/>
-                      <w:sz w:val="20"/>
-                      <w:szCs w:val="20"/>
-                      <w:shd w:val="clear" w:color="auto" w:fill="FFFFFF"/>
-                    </w:rPr>
-                    <w:t>’, 'dd-MM-</w:t>
-                  </w:r>
-                  <w:proofErr w:type="spellStart"/>
-                  <w:r>
-                    <w:rPr>
-                      <w:rStyle w:val="eop"/>
-                      <w:rFonts w:ascii="Arial" w:hAnsi="Arial" w:cs="Arial"/>
-                      <w:color w:val="000000"/>
-                      <w:sz w:val="20"/>
-                      <w:szCs w:val="20"/>
-                      <w:shd w:val="clear" w:color="auto" w:fill="FFFFFF"/>
-                    </w:rPr>
-                    <w:t>yyyy</w:t>
-                  </w:r>
-                  <w:proofErr w:type="spellEnd"/>
-                  <w:r>
-                    <w:rPr>
-                      <w:rStyle w:val="eop"/>
-                      <w:rFonts w:ascii="Arial" w:hAnsi="Arial" w:cs="Arial"/>
-                      <w:color w:val="000000"/>
-                      <w:sz w:val="20"/>
-                      <w:szCs w:val="20"/>
-                      <w:shd w:val="clear" w:color="auto" w:fill="FFFFFF"/>
-                    </w:rPr>
-                    <w:t>')}&gt;&gt;</w:t>
-                  </w:r>
-                </w:p>
-              </w:tc>
-            </w:tr>
-            <w:tr>
-              <w:tc>
-                <w:tcPr>
-                  <w:tcW w:w="2552" w:type="dxa"/>
-                  <w:tcBorders>
-                    <w:top w:val="nil"/>
-                    <w:left w:val="nil"/>
-                    <w:bottom w:val="nil"/>
-                    <w:right w:val="nil"/>
-                  </w:tcBorders>
-                  <w:hideMark/>
-                </w:tcPr>
-                <w:p>
-                  <w:pPr>
-                    <w:rPr>
-                      <w:rFonts w:ascii="GDSTransportWebsite" w:hAnsi="GDSTransportWebsite" w:cstheme="minorHAnsi"/>
-                      <w:b/>
-                      <w:bCs/>
-                    </w:rPr>
-                  </w:pPr>
-                  <w:r>
-                    <w:rPr>
-                      <w:rFonts w:ascii="GDSTransportWebsite" w:hAnsi="GDSTransportWebsite" w:cstheme="minorHAnsi"/>
-                      <w:b/>
-                      <w:bCs/>
-                    </w:rPr>
-                    <w:t>Reason defendant cannot pay full amount immediately</w:t>
-                  </w:r>
-                </w:p>
-              </w:tc>
-              <w:tc>
-                <w:tcPr>
-                  <w:tcW w:w="6474" w:type="dxa"/>
-                  <w:tcBorders>
-                    <w:top w:val="nil"/>
-                    <w:left w:val="nil"/>
-                    <w:bottom w:val="nil"/>
-                    <w:right w:val="nil"/>
-                  </w:tcBorders>
-                  <w:hideMark/>
-                </w:tcPr>
-                <w:p>
-                  <w:pPr>
-                    <w:rPr>
-                      <w:rStyle w:val="eop"/>
-                      <w:rFonts w:ascii="Arial" w:hAnsi="Arial" w:cs="Arial"/>
-                      <w:color w:val="000000"/>
-                      <w:sz w:val="20"/>
-                      <w:szCs w:val="20"/>
-                      <w:shd w:val="clear" w:color="auto" w:fill="FFFFFF"/>
-                    </w:rPr>
-                  </w:pPr>
-                  <w:r>
-                    <w:rPr>
-                      <w:rStyle w:val="eop"/>
-                      <w:rFonts w:ascii="Arial" w:hAnsi="Arial" w:cs="Arial"/>
-                      <w:color w:val="000000"/>
-                      <w:sz w:val="20"/>
-                      <w:szCs w:val="20"/>
-                      <w:shd w:val="clear" w:color="auto" w:fill="FFFFFF"/>
-                    </w:rPr>
-                    <w:t>&lt;&lt;</w:t>
-                  </w:r>
-                  <w:proofErr w:type="spellStart"/>
-                  <w:r>
-                    <w:rPr>
-                      <w:rStyle w:val="eop"/>
-                      <w:rFonts w:ascii="Arial" w:hAnsi="Arial" w:cs="Arial"/>
-                      <w:color w:val="000000"/>
-                      <w:sz w:val="20"/>
-                      <w:szCs w:val="20"/>
-                      <w:shd w:val="clear" w:color="auto" w:fill="FFFFFF"/>
-                    </w:rPr>
-                    <w:t>commonDetails.</w:t>
-                  </w:r>
-                  <w:r>
-                    <w:rPr>
-                      <w:rStyle w:val="eop"/>
-                      <w:rFonts w:ascii="Arial" w:hAnsi="Arial" w:cs="Arial"/>
-                      <w:color w:val="000000"/>
-                      <w:sz w:val="20"/>
-                      <w:szCs w:val="20"/>
-                      <w:shd w:val="clear" w:color="auto" w:fill="FFFFFF"/>
-                    </w:rPr>
-                    <w:t>whyNotPayImmediately</w:t>
-                  </w:r>
-                  <w:proofErr w:type="spellEnd"/>
-                  <w:r>
-                    <w:rPr>
-                      <w:rStyle w:val="eop"/>
-                      <w:rFonts w:ascii="Arial" w:hAnsi="Arial" w:cs="Arial"/>
-                      <w:color w:val="000000"/>
-                      <w:sz w:val="20"/>
-                      <w:szCs w:val="20"/>
-                      <w:shd w:val="clear" w:color="auto" w:fill="FFFFFF"/>
-                    </w:rPr>
-                    <w:t>&gt;&gt;</w:t>
-                  </w:r>
-                </w:p>
-              </w:tc>
-            </w:tr>
-            <w:tr>
-              <w:tc>
-                <w:tcPr>
-                  <w:tcW w:w="2552" w:type="dxa"/>
-                  <w:tcBorders>
-                    <w:top w:val="nil"/>
-                    <w:left w:val="nil"/>
-                    <w:bottom w:val="nil"/>
-                    <w:right w:val="nil"/>
-                  </w:tcBorders>
-                  <w:hideMark/>
-                </w:tcPr>
-                <w:p>
-                  <w:pPr>
-                    <w:rPr>
-                      <w:rFonts w:cstheme="minorHAnsi"/>
-                      <w:sz w:val="20"/>
-                      <w:szCs w:val="20"/>
-                    </w:rPr>
-                  </w:pPr>
-                  <w:r>
-                    <w:rPr>
-                      <w:rFonts w:cstheme="minorHAnsi"/>
-                      <w:sz w:val="20"/>
-                      <w:szCs w:val="20"/>
-                    </w:rPr>
-                    <w:t>&lt;&lt;er_&gt;&gt;</w:t>
-                  </w:r>
-                </w:p>
-              </w:tc>
-              <w:tc>
-                <w:tcPr>
-                  <w:tcW w:w="6474" w:type="dxa"/>
-                  <w:tcBorders>
-                    <w:top w:val="nil"/>
-                    <w:left w:val="nil"/>
-                    <w:bottom w:val="nil"/>
-                    <w:right w:val="nil"/>
-                  </w:tcBorders>
-                </w:tcPr>
-                <w:p>
-                  <w:pPr>
-                    <w:rPr>
-                      <w:rStyle w:val="eop"/>
-                      <w:rFonts w:ascii="Arial" w:hAnsi="Arial" w:cs="Arial"/>
-                      <w:color w:val="000000"/>
-                      <w:sz w:val="20"/>
-                      <w:szCs w:val="20"/>
-                      <w:shd w:val="clear" w:color="auto" w:fill="FFFFFF"/>
-                    </w:rPr>
-                  </w:pPr>
-                </w:p>
-              </w:tc>
-            </w:tr>
-            <w:tr>
-              <w:tc>
-                <w:tcPr>
-                  <w:tcW w:w="2552" w:type="dxa"/>
-                  <w:tcBorders>
-                    <w:top w:val="nil"/>
-                    <w:left w:val="nil"/>
-                    <w:bottom w:val="nil"/>
-                    <w:right w:val="nil"/>
-                  </w:tcBorders>
-                  <w:hideMark/>
-                </w:tcPr>
-                <w:p>
-                  <w:pPr>
-                    <w:rPr>
-                      <w:rFonts w:cstheme="minorHAnsi"/>
-                      <w:sz w:val="20"/>
-                      <w:szCs w:val="20"/>
-                    </w:rPr>
-                  </w:pPr>
-                  <w:r>
-                    <w:rPr>
-                      <w:rFonts w:cstheme="minorHAnsi"/>
-                      <w:sz w:val="20"/>
-                      <w:szCs w:val="20"/>
-                    </w:rPr>
-                    <w:t>&lt;&lt;</w:t>
-                  </w:r>
-                  <w:proofErr w:type="spellStart"/>
-                  <w:r>
-                    <w:rPr>
-                      <w:rFonts w:cstheme="minorHAnsi"/>
-                      <w:sz w:val="20"/>
-                      <w:szCs w:val="20"/>
-                    </w:rPr>
-                    <w:t>cr</w:t>
-                  </w:r>
-                  <w:proofErr w:type="spellEnd"/>
-                  <w:proofErr w:type="gramStart"/>
-                  <w:r>
-                    <w:rPr>
-                      <w:rFonts w:cstheme="minorHAnsi"/>
-                      <w:sz w:val="20"/>
-                      <w:szCs w:val="20"/>
-                    </w:rPr>
-                    <w:t>_{</w:t>
-                  </w:r>
-                  <w:proofErr w:type="spellStart"/>
-                  <w:proofErr w:type="gramEnd"/>
-                  <w:r>
-                    <w:rPr>
-                      <w:rFonts w:cstheme="minorHAnsi"/>
-                      <w:sz w:val="20"/>
-                      <w:szCs w:val="20"/>
-                    </w:rPr>
-                    <w:t>commonDetails.</w:t>
-                  </w:r>
-                  <w:r>
-                    <w:rPr>
-                      <w:rFonts w:cstheme="minorHAnsi"/>
-                      <w:sz w:val="20"/>
-                      <w:szCs w:val="20"/>
-                    </w:rPr>
-                    <w:t>howToPay</w:t>
-                  </w:r>
-                  <w:proofErr w:type="spellEnd"/>
-                  <w:r>
-                    <w:rPr>
-                      <w:rFonts w:cstheme="minorHAnsi"/>
-                      <w:sz w:val="20"/>
-                      <w:szCs w:val="20"/>
-                    </w:rPr>
-                    <w:t>== ‘SUGGESTION_OF_REPAYMENT_PLAN’}&gt;&gt;</w:t>
-                  </w:r>
-                </w:p>
-              </w:tc>
-              <w:tc>
-                <w:tcPr>
-                  <w:tcW w:w="6474" w:type="dxa"/>
-                  <w:tcBorders>
-                    <w:top w:val="nil"/>
-                    <w:left w:val="nil"/>
-                    <w:bottom w:val="nil"/>
-                    <w:right w:val="nil"/>
-                  </w:tcBorders>
-                </w:tcPr>
-                <w:p>
-                  <w:pPr>
-                    <w:rPr>
-                      <w:rStyle w:val="eop"/>
-                      <w:rFonts w:ascii="Arial" w:hAnsi="Arial" w:cs="Arial"/>
-                      <w:color w:val="000000"/>
-                      <w:sz w:val="20"/>
-                      <w:szCs w:val="20"/>
-                      <w:shd w:val="clear" w:color="auto" w:fill="FFFFFF"/>
-                    </w:rPr>
-                  </w:pPr>
-                </w:p>
-              </w:tc>
-            </w:tr>
-            <w:tr>
-              <w:tc>
-                <w:tcPr>
-                  <w:tcW w:w="2552" w:type="dxa"/>
-                  <w:tcBorders>
-                    <w:top w:val="nil"/>
-                    <w:left w:val="nil"/>
-                    <w:bottom w:val="nil"/>
-                    <w:right w:val="nil"/>
-                  </w:tcBorders>
-                  <w:hideMark/>
-                </w:tcPr>
-                <w:p>
-                  <w:pPr>
-                    <w:rPr>
-                      <w:rFonts w:cstheme="minorHAnsi"/>
-                      <w:sz w:val="20"/>
-                      <w:szCs w:val="20"/>
-                    </w:rPr>
-                  </w:pPr>
-                  <w:r>
-                    <w:rPr>
-                      <w:rFonts w:ascii="GDSTransportWebsite" w:hAnsi="GDSTransportWebsite" w:cstheme="minorHAnsi"/>
-                      <w:b/>
-                      <w:bCs/>
-                    </w:rPr>
-                    <w:t>Final payment by</w:t>
-                  </w:r>
-                </w:p>
-              </w:tc>
-              <w:tc>
-                <w:tcPr>
-                  <w:tcW w:w="6474" w:type="dxa"/>
-                  <w:tcBorders>
-                    <w:top w:val="nil"/>
-                    <w:left w:val="nil"/>
-                    <w:bottom w:val="nil"/>
-                    <w:right w:val="nil"/>
-                  </w:tcBorders>
-                  <w:hideMark/>
-                </w:tcPr>
-                <w:p>
-                  <w:pPr>
-                    <w:rPr>
-                      <w:rStyle w:val="eop"/>
-                      <w:rFonts w:ascii="Arial" w:hAnsi="Arial" w:cs="Arial"/>
-                      <w:color w:val="000000"/>
-                      <w:sz w:val="20"/>
-                      <w:szCs w:val="20"/>
-                      <w:shd w:val="clear" w:color="auto" w:fill="FFFFFF"/>
-                    </w:rPr>
-                  </w:pPr>
-                  <w:r>
-                    <w:rPr>
-                      <w:rStyle w:val="eop"/>
-                      <w:rFonts w:ascii="Arial" w:hAnsi="Arial" w:cs="Arial"/>
-                      <w:color w:val="000000"/>
-                      <w:sz w:val="20"/>
-                      <w:szCs w:val="20"/>
-                      <w:shd w:val="clear" w:color="auto" w:fill="FFFFFF"/>
-                    </w:rPr>
-                    <w:t>&lt;</w:t>
-                  </w:r>
-                  <w:proofErr w:type="gramStart"/>
-                  <w:r>
-                    <w:rPr>
-                      <w:rStyle w:val="eop"/>
-                      <w:rFonts w:ascii="Arial" w:hAnsi="Arial" w:cs="Arial"/>
-                      <w:color w:val="000000"/>
-                      <w:sz w:val="20"/>
-                      <w:szCs w:val="20"/>
-                      <w:shd w:val="clear" w:color="auto" w:fill="FFFFFF"/>
-                    </w:rPr>
-                    <w:t>&lt;{</w:t>
-                  </w:r>
-                  <w:proofErr w:type="spellStart"/>
-                  <w:proofErr w:type="gramEnd"/>
-                  <w:r>
-                    <w:rPr>
-                      <w:rStyle w:val="eop"/>
-                      <w:rFonts w:ascii="Arial" w:hAnsi="Arial" w:cs="Arial"/>
-                      <w:color w:val="000000"/>
-                      <w:sz w:val="20"/>
-                      <w:szCs w:val="20"/>
-                      <w:shd w:val="clear" w:color="auto" w:fill="FFFFFF"/>
-                    </w:rPr>
-                    <w:t>dateFormat</w:t>
-                  </w:r>
-                  <w:proofErr w:type="spellEnd"/>
-                  <w:r>
-                    <w:rPr>
-                      <w:rStyle w:val="eop"/>
-                      <w:rFonts w:ascii="Arial" w:hAnsi="Arial" w:cs="Arial"/>
-                      <w:color w:val="000000"/>
-                      <w:sz w:val="20"/>
-                      <w:szCs w:val="20"/>
-                      <w:shd w:val="clear" w:color="auto" w:fill="FFFFFF"/>
-                    </w:rPr>
-                    <w:t>(</w:t>
-                  </w:r>
-                  <w:proofErr w:type="spellStart"/>
-                  <w:r>
-                    <w:rPr>
-                      <w:rStyle w:val="eop"/>
-                      <w:rFonts w:ascii="Arial" w:hAnsi="Arial" w:cs="Arial"/>
-                      <w:color w:val="000000"/>
-                      <w:sz w:val="20"/>
-                      <w:szCs w:val="20"/>
-                      <w:shd w:val="clear" w:color="auto" w:fill="FFFFFF"/>
-                    </w:rPr>
-                    <w:t>commonDetails.</w:t>
-                  </w:r>
-                  <w:r>
-                    <w:rPr>
-                      <w:rStyle w:val="eop"/>
-                      <w:rFonts w:ascii="Arial" w:hAnsi="Arial" w:cs="Arial"/>
-                      <w:color w:val="000000"/>
-                      <w:sz w:val="20"/>
-                      <w:szCs w:val="20"/>
-                      <w:shd w:val="clear" w:color="auto" w:fill="FFFFFF"/>
-                    </w:rPr>
-                    <w:t>repaymentPlan.firstRepaymentDate</w:t>
-                  </w:r>
-                  <w:proofErr w:type="spellEnd"/>
-                  <w:r>
-                    <w:rPr>
-                      <w:rStyle w:val="eop"/>
-                      <w:rFonts w:ascii="Arial" w:hAnsi="Arial" w:cs="Arial"/>
-                      <w:color w:val="000000"/>
-                      <w:sz w:val="20"/>
-                      <w:szCs w:val="20"/>
-                      <w:shd w:val="clear" w:color="auto" w:fill="FFFFFF"/>
-                    </w:rPr>
-                    <w:t xml:space="preserve">, ‘dd MMMM </w:t>
-                  </w:r>
-                  <w:proofErr w:type="spellStart"/>
-                  <w:r>
-                    <w:rPr>
-                      <w:rStyle w:val="eop"/>
-                      <w:rFonts w:ascii="Arial" w:hAnsi="Arial" w:cs="Arial"/>
-                      <w:color w:val="000000"/>
-                      <w:sz w:val="20"/>
-                      <w:szCs w:val="20"/>
-                      <w:shd w:val="clear" w:color="auto" w:fill="FFFFFF"/>
-                    </w:rPr>
-                    <w:t>yyyy</w:t>
-                  </w:r>
-                  <w:proofErr w:type="spellEnd"/>
-                  <w:r>
-                    <w:rPr>
-                      <w:rStyle w:val="eop"/>
-                      <w:rFonts w:ascii="Arial" w:hAnsi="Arial" w:cs="Arial"/>
-                      <w:color w:val="000000"/>
-                      <w:sz w:val="20"/>
-                      <w:szCs w:val="20"/>
-                      <w:shd w:val="clear" w:color="auto" w:fill="FFFFFF"/>
-                    </w:rPr>
-                    <w:t>’, '</w:t>
-                  </w:r>
-                  <w:proofErr w:type="spellStart"/>
-                  <w:r>
-                    <w:rPr>
-                      <w:rStyle w:val="eop"/>
-                      <w:rFonts w:ascii="Arial" w:hAnsi="Arial" w:cs="Arial"/>
-                      <w:color w:val="000000"/>
-                      <w:sz w:val="20"/>
-                      <w:szCs w:val="20"/>
-                      <w:shd w:val="clear" w:color="auto" w:fill="FFFFFF"/>
-                    </w:rPr>
-                    <w:t>yyyy</w:t>
-                  </w:r>
-                  <w:proofErr w:type="spellEnd"/>
-                  <w:r>
-                    <w:rPr>
-                      <w:rStyle w:val="eop"/>
-                      <w:rFonts w:ascii="Arial" w:hAnsi="Arial" w:cs="Arial"/>
-                      <w:color w:val="000000"/>
-                      <w:sz w:val="20"/>
-                      <w:szCs w:val="20"/>
-                      <w:shd w:val="clear" w:color="auto" w:fill="FFFFFF"/>
-                    </w:rPr>
-                    <w:t>-MM-dd')}&gt;&gt;</w:t>
-                  </w:r>
-                </w:p>
-              </w:tc>
-            </w:tr>
-            <w:tr>
-              <w:tc>
-                <w:tcPr>
-                  <w:tcW w:w="2552" w:type="dxa"/>
-                  <w:tcBorders>
-                    <w:top w:val="nil"/>
-                    <w:left w:val="nil"/>
-                    <w:bottom w:val="nil"/>
-                    <w:right w:val="nil"/>
-                  </w:tcBorders>
-                  <w:hideMark/>
-                </w:tcPr>
-                <w:p>
-                  <w:pPr>
-                    <w:rPr>
-                      <w:rFonts w:ascii="GDSTransportWebsite" w:hAnsi="GDSTransportWebsite" w:cstheme="minorHAnsi"/>
-                      <w:b/>
-                      <w:bCs/>
-                    </w:rPr>
-                  </w:pPr>
-                  <w:r>
-                    <w:rPr>
-                      <w:rFonts w:ascii="GDSTransportWebsite" w:hAnsi="GDSTransportWebsite" w:cstheme="minorHAnsi"/>
-                      <w:b/>
-                      <w:bCs/>
-                    </w:rPr>
-                    <w:t>Regular payments of</w:t>
-                  </w:r>
-                </w:p>
-              </w:tc>
-              <w:tc>
-                <w:tcPr>
-                  <w:tcW w:w="6474" w:type="dxa"/>
-                  <w:tcBorders>
-                    <w:top w:val="nil"/>
-                    <w:left w:val="nil"/>
-                    <w:bottom w:val="nil"/>
-                    <w:right w:val="nil"/>
-                  </w:tcBorders>
-                  <w:hideMark/>
-                </w:tcPr>
-                <w:p>
-                  <w:pPr>
-                    <w:rPr>
-                      <w:rStyle w:val="eop"/>
-                      <w:rFonts w:ascii="Arial" w:hAnsi="Arial" w:cs="Arial"/>
-                      <w:color w:val="000000"/>
-                      <w:sz w:val="20"/>
-                      <w:szCs w:val="20"/>
-                      <w:shd w:val="clear" w:color="auto" w:fill="FFFFFF"/>
-                    </w:rPr>
-                  </w:pPr>
-                  <w:proofErr w:type="gramStart"/>
-                  <w:r>
-                    <w:rPr>
-                      <w:rStyle w:val="eop"/>
-                      <w:rFonts w:ascii="Arial" w:hAnsi="Arial" w:cs="Arial"/>
-                      <w:color w:val="000000"/>
-                      <w:sz w:val="20"/>
-                      <w:szCs w:val="20"/>
-                      <w:shd w:val="clear" w:color="auto" w:fill="FFFFFF"/>
-                    </w:rPr>
-                    <w:t>£&lt;&lt;</w:t>
-                  </w:r>
-                  <w:proofErr w:type="spellStart"/>
-                  <w:r>
-                    <w:rPr>
-                      <w:rStyle w:val="eop"/>
-                      <w:rFonts w:ascii="Arial" w:hAnsi="Arial" w:cs="Arial"/>
-                      <w:color w:val="000000"/>
-                      <w:sz w:val="20"/>
-                      <w:szCs w:val="20"/>
-                      <w:shd w:val="clear" w:color="auto" w:fill="FFFFFF"/>
-                    </w:rPr>
-                    <w:t>commonDetails.</w:t>
-                  </w:r>
-                  <w:r>
-                    <w:rPr>
-                      <w:rStyle w:val="eop"/>
-                      <w:rFonts w:ascii="Arial" w:hAnsi="Arial" w:cs="Arial"/>
-                      <w:color w:val="000000"/>
-                      <w:sz w:val="20"/>
-                      <w:szCs w:val="20"/>
-                      <w:shd w:val="clear" w:color="auto" w:fill="FFFFFF"/>
-                    </w:rPr>
-                    <w:t>repaymentPlan.paymentAmount</w:t>
-                  </w:r>
-                  <w:proofErr w:type="spellEnd"/>
-                  <w:proofErr w:type="gramEnd"/>
-                  <w:r>
-                    <w:rPr>
-                      <w:rStyle w:val="eop"/>
-                      <w:rFonts w:ascii="Arial" w:hAnsi="Arial" w:cs="Arial"/>
-                      <w:color w:val="000000"/>
-                      <w:sz w:val="20"/>
-                      <w:szCs w:val="20"/>
-                      <w:shd w:val="clear" w:color="auto" w:fill="FFFFFF"/>
-                    </w:rPr>
-                    <w:t>&gt;&gt;</w:t>
-                  </w:r>
-                </w:p>
-              </w:tc>
-            </w:tr>
-            <w:tr>
-              <w:tc>
-                <w:tcPr>
-                  <w:tcW w:w="2552" w:type="dxa"/>
-                  <w:tcBorders>
-                    <w:top w:val="nil"/>
-                    <w:left w:val="nil"/>
-                    <w:bottom w:val="nil"/>
-                    <w:right w:val="nil"/>
-                  </w:tcBorders>
-                  <w:hideMark/>
-                </w:tcPr>
-                <w:p>
-                  <w:pPr>
-                    <w:rPr>
-                      <w:rFonts w:ascii="GDSTransportWebsite" w:hAnsi="GDSTransportWebsite" w:cstheme="minorHAnsi"/>
-                      <w:b/>
-                      <w:bCs/>
-                    </w:rPr>
-                  </w:pPr>
-                  <w:r>
-                    <w:rPr>
-                      <w:rFonts w:ascii="GDSTransportWebsite" w:hAnsi="GDSTransportWebsite" w:cstheme="minorHAnsi"/>
-                      <w:b/>
-                      <w:bCs/>
-                    </w:rPr>
-                    <w:t>Frequency of payments</w:t>
-                  </w:r>
-                </w:p>
-              </w:tc>
-              <w:tc>
-                <w:tcPr>
-                  <w:tcW w:w="6474" w:type="dxa"/>
-                  <w:tcBorders>
-                    <w:top w:val="nil"/>
-                    <w:left w:val="nil"/>
-                    <w:bottom w:val="nil"/>
-                    <w:right w:val="nil"/>
-                  </w:tcBorders>
-                  <w:hideMark/>
-                </w:tcPr>
-                <w:p>
-                  <w:pPr>
-                    <w:rPr>
-                      <w:rStyle w:val="eop"/>
-                      <w:rFonts w:ascii="Arial" w:hAnsi="Arial" w:cs="Arial"/>
-                      <w:color w:val="000000"/>
-                      <w:sz w:val="20"/>
-                      <w:szCs w:val="20"/>
-                      <w:shd w:val="clear" w:color="auto" w:fill="FFFFFF"/>
-                    </w:rPr>
-                  </w:pPr>
-                  <w:proofErr w:type="gramStart"/>
-                  <w:r>
-                    <w:rPr>
-                      <w:rStyle w:val="eop"/>
-                      <w:rFonts w:ascii="Arial" w:hAnsi="Arial" w:cs="Arial"/>
-                      <w:color w:val="000000"/>
-                      <w:sz w:val="20"/>
-                      <w:szCs w:val="20"/>
-                      <w:shd w:val="clear" w:color="auto" w:fill="FFFFFF"/>
-                    </w:rPr>
-                    <w:t>&lt;&lt;</w:t>
-                  </w:r>
-                  <w:proofErr w:type="spellStart"/>
-                  <w:r>
-                    <w:rPr>
-                      <w:rStyle w:val="eop"/>
-                      <w:rFonts w:ascii="Arial" w:hAnsi="Arial" w:cs="Arial"/>
-                      <w:color w:val="000000"/>
-                      <w:sz w:val="20"/>
-                      <w:szCs w:val="20"/>
-                      <w:shd w:val="clear" w:color="auto" w:fill="FFFFFF"/>
-                    </w:rPr>
-                    <w:t>commonDetails.</w:t>
-                  </w:r>
-                  <w:r>
-                    <w:rPr>
-                      <w:rStyle w:val="eop"/>
-                      <w:rFonts w:ascii="Arial" w:hAnsi="Arial" w:cs="Arial"/>
-                      <w:color w:val="000000"/>
-                      <w:sz w:val="20"/>
-                      <w:szCs w:val="20"/>
-                      <w:shd w:val="clear" w:color="auto" w:fill="FFFFFF"/>
-                    </w:rPr>
-                    <w:t>repaymentPlan.paymentFrequencyDisplay</w:t>
-                  </w:r>
-                  <w:proofErr w:type="spellEnd"/>
-                  <w:proofErr w:type="gramEnd"/>
-                  <w:r>
-                    <w:rPr>
-                      <w:rStyle w:val="eop"/>
-                      <w:rFonts w:ascii="Arial" w:hAnsi="Arial" w:cs="Arial"/>
-                      <w:color w:val="000000"/>
-                      <w:sz w:val="20"/>
-                      <w:szCs w:val="20"/>
-                      <w:shd w:val="clear" w:color="auto" w:fill="FFFFFF"/>
-                    </w:rPr>
-                    <w:t>&gt;&gt;</w:t>
-                  </w:r>
-                </w:p>
-              </w:tc>
-            </w:tr>
-            <w:tr>
-              <w:tc>
-                <w:tcPr>
-                  <w:tcW w:w="2552" w:type="dxa"/>
-                  <w:tcBorders>
-                    <w:top w:val="nil"/>
-                    <w:left w:val="nil"/>
-                    <w:bottom w:val="nil"/>
-                    <w:right w:val="nil"/>
-                  </w:tcBorders>
-                  <w:hideMark/>
-                </w:tcPr>
-                <w:p>
-                  <w:pPr>
-                    <w:rPr>
-                      <w:rFonts w:ascii="GDSTransportWebsite" w:hAnsi="GDSTransportWebsite" w:cstheme="minorHAnsi"/>
-                      <w:b/>
-                      <w:bCs/>
-                    </w:rPr>
-                  </w:pPr>
-                  <w:r>
-                    <w:rPr>
-                      <w:rFonts w:ascii="GDSTransportWebsite" w:hAnsi="GDSTransportWebsite" w:cstheme="minorHAnsi"/>
-                      <w:b/>
-                      <w:bCs/>
-                    </w:rPr>
-                    <w:t>Final payment by</w:t>
-                  </w:r>
-                </w:p>
-              </w:tc>
-              <w:tc>
-                <w:tcPr>
-                  <w:tcW w:w="6474" w:type="dxa"/>
-                  <w:tcBorders>
-                    <w:top w:val="nil"/>
-                    <w:left w:val="nil"/>
-                    <w:bottom w:val="nil"/>
-                    <w:right w:val="nil"/>
-                  </w:tcBorders>
-                  <w:hideMark/>
-                </w:tcPr>
-                <w:p>
-                  <w:pPr>
-                    <w:rPr>
-                      <w:rStyle w:val="eop"/>
-                      <w:rFonts w:ascii="Arial" w:hAnsi="Arial" w:cs="Arial"/>
-                      <w:color w:val="000000"/>
-                      <w:sz w:val="20"/>
-                      <w:szCs w:val="20"/>
-                      <w:shd w:val="clear" w:color="auto" w:fill="FFFFFF"/>
-                    </w:rPr>
-                  </w:pPr>
-                  <w:r>
-                    <w:rPr>
-                      <w:rStyle w:val="eop"/>
-                      <w:rFonts w:ascii="Arial" w:hAnsi="Arial" w:cs="Arial"/>
-                      <w:color w:val="000000"/>
-                      <w:sz w:val="20"/>
-                      <w:szCs w:val="20"/>
-                      <w:shd w:val="clear" w:color="auto" w:fill="FFFFFF"/>
-                    </w:rPr>
-                    <w:t>&lt;</w:t>
-                  </w:r>
-                  <w:proofErr w:type="gramStart"/>
-                  <w:r>
-                    <w:rPr>
-                      <w:rStyle w:val="eop"/>
-                      <w:rFonts w:ascii="Arial" w:hAnsi="Arial" w:cs="Arial"/>
-                      <w:color w:val="000000"/>
-                      <w:sz w:val="20"/>
-                      <w:szCs w:val="20"/>
-                      <w:shd w:val="clear" w:color="auto" w:fill="FFFFFF"/>
-                    </w:rPr>
-                    <w:t>&lt;{</w:t>
-                  </w:r>
-                  <w:proofErr w:type="spellStart"/>
-                  <w:proofErr w:type="gramEnd"/>
-                  <w:r>
-                    <w:rPr>
-                      <w:rStyle w:val="eop"/>
-                      <w:rFonts w:ascii="Arial" w:hAnsi="Arial" w:cs="Arial"/>
-                      <w:color w:val="000000"/>
-                      <w:sz w:val="20"/>
-                      <w:szCs w:val="20"/>
-                      <w:shd w:val="clear" w:color="auto" w:fill="FFFFFF"/>
-                    </w:rPr>
-                    <w:t>dateFormat</w:t>
-                  </w:r>
-                  <w:proofErr w:type="spellEnd"/>
-                  <w:r>
-                    <w:rPr>
-                      <w:rStyle w:val="eop"/>
-                      <w:rFonts w:ascii="Arial" w:hAnsi="Arial" w:cs="Arial"/>
-                      <w:color w:val="000000"/>
-                      <w:sz w:val="20"/>
-                      <w:szCs w:val="20"/>
-                      <w:shd w:val="clear" w:color="auto" w:fill="FFFFFF"/>
-                    </w:rPr>
-                    <w:t>(</w:t>
-                  </w:r>
-                  <w:proofErr w:type="spellStart"/>
-                  <w:r>
-                    <w:rPr>
-                      <w:rStyle w:val="eop"/>
-                      <w:rFonts w:ascii="Arial" w:hAnsi="Arial" w:cs="Arial"/>
-                      <w:color w:val="000000"/>
-                      <w:sz w:val="20"/>
-                      <w:szCs w:val="20"/>
-                      <w:shd w:val="clear" w:color="auto" w:fill="FFFFFF"/>
-                    </w:rPr>
-                    <w:t>commonDetails.</w:t>
-                  </w:r>
-                  <w:r>
-                    <w:rPr>
-                      <w:rStyle w:val="eop"/>
-                      <w:rFonts w:ascii="Arial" w:hAnsi="Arial" w:cs="Arial"/>
-                      <w:color w:val="000000"/>
-                      <w:sz w:val="20"/>
-                      <w:szCs w:val="20"/>
-                      <w:shd w:val="clear" w:color="auto" w:fill="FFFFFF"/>
-                    </w:rPr>
-                    <w:t>payBy</w:t>
-                  </w:r>
-                  <w:proofErr w:type="spellEnd"/>
-                  <w:r>
-                    <w:rPr>
-                      <w:rStyle w:val="eop"/>
-                      <w:rFonts w:ascii="Arial" w:hAnsi="Arial" w:cs="Arial"/>
-                      <w:color w:val="000000"/>
-                      <w:sz w:val="20"/>
-                      <w:szCs w:val="20"/>
-                      <w:shd w:val="clear" w:color="auto" w:fill="FFFFFF"/>
-                    </w:rPr>
-                    <w:t xml:space="preserve">, ‘dd MMMM </w:t>
-                  </w:r>
-                  <w:proofErr w:type="spellStart"/>
-                  <w:r>
-                    <w:rPr>
-                      <w:rStyle w:val="eop"/>
-                      <w:rFonts w:ascii="Arial" w:hAnsi="Arial" w:cs="Arial"/>
-                      <w:color w:val="000000"/>
-                      <w:sz w:val="20"/>
-                      <w:szCs w:val="20"/>
-                      <w:shd w:val="clear" w:color="auto" w:fill="FFFFFF"/>
-                    </w:rPr>
-                    <w:t>yyyy</w:t>
-                  </w:r>
-                  <w:proofErr w:type="spellEnd"/>
-                  <w:r>
-                    <w:rPr>
-                      <w:rStyle w:val="eop"/>
-                      <w:rFonts w:ascii="Arial" w:hAnsi="Arial" w:cs="Arial"/>
-                      <w:color w:val="000000"/>
-                      <w:sz w:val="20"/>
-                      <w:szCs w:val="20"/>
-                      <w:shd w:val="clear" w:color="auto" w:fill="FFFFFF"/>
-                    </w:rPr>
-                    <w:t>’, 'dd-MM-</w:t>
-                  </w:r>
-                  <w:proofErr w:type="spellStart"/>
-                  <w:r>
-                    <w:rPr>
-                      <w:rStyle w:val="eop"/>
-                      <w:rFonts w:ascii="Arial" w:hAnsi="Arial" w:cs="Arial"/>
-                      <w:color w:val="000000"/>
-                      <w:sz w:val="20"/>
-                      <w:szCs w:val="20"/>
-                      <w:shd w:val="clear" w:color="auto" w:fill="FFFFFF"/>
-                    </w:rPr>
-                    <w:t>yyyy</w:t>
-                  </w:r>
-                  <w:proofErr w:type="spellEnd"/>
-                  <w:r>
-                    <w:rPr>
-                      <w:rStyle w:val="eop"/>
-                      <w:rFonts w:ascii="Arial" w:hAnsi="Arial" w:cs="Arial"/>
-                      <w:color w:val="000000"/>
-                      <w:sz w:val="20"/>
-                      <w:szCs w:val="20"/>
-                      <w:shd w:val="clear" w:color="auto" w:fill="FFFFFF"/>
-                    </w:rPr>
-                    <w:t>')}&gt;&gt;</w:t>
-                  </w:r>
-                </w:p>
-              </w:tc>
-            </w:tr>
-            <w:tr>
-              <w:tc>
-                <w:tcPr>
-                  <w:tcW w:w="2552" w:type="dxa"/>
-                  <w:tcBorders>
-                    <w:top w:val="nil"/>
-                    <w:left w:val="nil"/>
-                    <w:bottom w:val="nil"/>
-                    <w:right w:val="nil"/>
-                  </w:tcBorders>
-                  <w:hideMark/>
-                </w:tcPr>
-                <w:p>
-                  <w:pPr>
-                    <w:rPr>
-                      <w:rFonts w:ascii="GDSTransportWebsite" w:hAnsi="GDSTransportWebsite" w:cstheme="minorHAnsi"/>
-                      <w:b/>
-                      <w:bCs/>
-                    </w:rPr>
-                  </w:pPr>
-                  <w:r>
-                    <w:rPr>
-                      <w:rFonts w:ascii="GDSTransportWebsite" w:hAnsi="GDSTransportWebsite" w:cstheme="minorHAnsi"/>
-                      <w:b/>
-                      <w:bCs/>
-                    </w:rPr>
-                    <w:t>Reason defendant cannot pay full amount immediately</w:t>
-                  </w:r>
-                </w:p>
-              </w:tc>
-              <w:tc>
-                <w:tcPr>
-                  <w:tcW w:w="6474" w:type="dxa"/>
-                  <w:tcBorders>
-                    <w:top w:val="nil"/>
-                    <w:left w:val="nil"/>
-                    <w:bottom w:val="nil"/>
-                    <w:right w:val="nil"/>
-                  </w:tcBorders>
-                  <w:hideMark/>
-                </w:tcPr>
-                <w:p>
-                  <w:pPr>
-                    <w:rPr>
-                      <w:rStyle w:val="eop"/>
-                      <w:rFonts w:ascii="Arial" w:hAnsi="Arial" w:cs="Arial"/>
-                      <w:color w:val="000000"/>
-                      <w:sz w:val="20"/>
-                      <w:szCs w:val="20"/>
-                      <w:shd w:val="clear" w:color="auto" w:fill="FFFFFF"/>
-                    </w:rPr>
-                  </w:pPr>
-                  <w:r>
-                    <w:rPr>
-                      <w:rStyle w:val="eop"/>
-                      <w:rFonts w:ascii="Arial" w:hAnsi="Arial" w:cs="Arial"/>
-                      <w:color w:val="000000"/>
-                      <w:sz w:val="20"/>
-                      <w:szCs w:val="20"/>
-                      <w:shd w:val="clear" w:color="auto" w:fill="FFFFFF"/>
-                    </w:rPr>
-                    <w:t>&lt;&lt;</w:t>
-                  </w:r>
-                  <w:proofErr w:type="spellStart"/>
-                  <w:r>
-                    <w:rPr>
-                      <w:rStyle w:val="eop"/>
-                      <w:rFonts w:ascii="Arial" w:hAnsi="Arial" w:cs="Arial"/>
-                      <w:color w:val="000000"/>
-                      <w:sz w:val="20"/>
-                      <w:szCs w:val="20"/>
-                      <w:shd w:val="clear" w:color="auto" w:fill="FFFFFF"/>
-                    </w:rPr>
-                    <w:t>commonDetails.</w:t>
-                  </w:r>
-                  <w:r>
-                    <w:rPr>
-                      <w:rStyle w:val="eop"/>
-                      <w:rFonts w:ascii="Arial" w:hAnsi="Arial" w:cs="Arial"/>
-                      <w:color w:val="000000"/>
-                      <w:sz w:val="20"/>
-                      <w:szCs w:val="20"/>
-                      <w:shd w:val="clear" w:color="auto" w:fill="FFFFFF"/>
-                    </w:rPr>
-                    <w:t>whyNotPayImmediately</w:t>
-                  </w:r>
-                  <w:proofErr w:type="spellEnd"/>
-                  <w:r>
-                    <w:rPr>
-                      <w:rStyle w:val="eop"/>
-                      <w:rFonts w:ascii="Arial" w:hAnsi="Arial" w:cs="Arial"/>
-                      <w:color w:val="000000"/>
-                      <w:sz w:val="20"/>
-                      <w:szCs w:val="20"/>
-                      <w:shd w:val="clear" w:color="auto" w:fill="FFFFFF"/>
-                    </w:rPr>
-                    <w:t>&gt;&gt;</w:t>
-                  </w:r>
-                </w:p>
-              </w:tc>
-            </w:tr>
-            <w:tr>
-              <w:tc>
-                <w:tcPr>
-                  <w:tcW w:w="2552" w:type="dxa"/>
-                  <w:tcBorders>
-                    <w:top w:val="nil"/>
-                    <w:left w:val="nil"/>
-                    <w:bottom w:val="nil"/>
-                    <w:right w:val="nil"/>
-                  </w:tcBorders>
-                  <w:hideMark/>
-                </w:tcPr>
-                <w:p>
-                  <w:pPr>
-                    <w:rPr>
-                      <w:rFonts w:cstheme="minorHAnsi"/>
-                    </w:rPr>
-                  </w:pPr>
-                  <w:r>
-                    <w:rPr>
-                      <w:rFonts w:cstheme="minorHAnsi"/>
-                    </w:rPr>
-                    <w:t>&lt;&lt;er_&gt;&gt;</w:t>
-                  </w:r>
-                </w:p>
-              </w:tc>
-              <w:tc>
-                <w:tcPr>
-                  <w:tcW w:w="6474" w:type="dxa"/>
-                  <w:tcBorders>
-                    <w:top w:val="nil"/>
-                    <w:left w:val="nil"/>
-                    <w:bottom w:val="nil"/>
-                    <w:right w:val="nil"/>
-                  </w:tcBorders>
-                </w:tcPr>
-                <w:p>
-                  <w:pPr>
-                    <w:rPr>
-                      <w:rStyle w:val="eop"/>
-                      <w:rFonts w:ascii="Arial" w:hAnsi="Arial" w:cs="Arial"/>
-                      <w:color w:val="000000"/>
-                      <w:sz w:val="20"/>
-                      <w:szCs w:val="20"/>
-                      <w:shd w:val="clear" w:color="auto" w:fill="FFFFFF"/>
-                    </w:rPr>
-                  </w:pPr>
-                </w:p>
-              </w:tc>
-            </w:tr>
-          </w:tbl>
-          <w:p>
-            <w:r>
-              <w:t>&lt;&lt;es_&gt;&gt;</w:t>
-            </w:r>
-          </w:p>
           <w:p>
             <w:pPr>
               <w:spacing w:before="80"/>
@@ -5934,7 +4026,6 @@
           <w:color w:val="0A0A0A"/>
           <w:shd w:val="clear" w:color="auto" w:fill="FFFFFF"/>
         </w:rPr>
-        <w:lastRenderedPageBreak/>
         <w:t>The defendant</w:t>
       </w:r>
       <w:r>
@@ -6186,7 +4277,9 @@
       </w:pPr>
     </w:p>
     <w:sectPr>
-      <w:footerReference w:type="default" r:id="rId13"/>
+      <w:footerReference w:type="even" r:id="rId13"/>
+      <w:footerReference w:type="default" r:id="rId14"/>
+      <w:footerReference w:type="first" r:id="rId15"/>
       <w:pgSz w:w="12240" w:h="15840"/>
       <w:pgMar w:top="1134" w:right="1134" w:bottom="1134" w:left="1134" w:header="720" w:footer="720" w:gutter="0"/>
       <w:cols w:space="720"/>
@@ -6215,6 +4308,134 @@
 </file>
 
 <file path=word/footer1.xml><?xml version="1.0" encoding="utf-8"?>
+<w:ftr xmlns:wpc="http://schemas.microsoft.com/office/word/2010/wordprocessingCanvas" xmlns:cx="http://schemas.microsoft.com/office/drawing/2014/chartex" xmlns:cx1="http://schemas.microsoft.com/office/drawing/2015/9/8/chartex" xmlns:cx2="http://schemas.microsoft.com/office/drawing/2015/10/21/chartex" xmlns:cx3="http://schemas.microsoft.com/office/drawing/2016/5/9/chartex" xmlns:cx4="http://schemas.microsoft.com/office/drawing/2016/5/10/chartex" xmlns:cx5="http://schemas.microsoft.com/office/drawing/2016/5/11/chartex" xmlns:cx6="http://schemas.microsoft.com/office/drawing/2016/5/12/chartex" xmlns:cx7="http://schemas.microsoft.com/office/drawing/2016/5/13/chartex" xmlns:cx8="http://schemas.microsoft.com/office/drawing/2016/5/14/chartex" xmlns:mc="http://schemas.openxmlformats.org/markup-compatibility/2006" xmlns:aink="http://schemas.microsoft.com/office/drawing/2016/ink" xmlns:am3d="http://schemas.microsoft.com/office/drawing/2017/model3d" xmlns:o="urn:schemas-microsoft-com:office:office" xmlns:oel="http://schemas.microsoft.com/office/2019/extlst" xmlns:r="http://schemas.openxmlformats.org/officeDocument/2006/relationships" xmlns:m="http://schemas.openxmlformats.org/officeDocument/2006/math" xmlns:v="urn:schemas-microsoft-com:vml" xmlns:wp14="http://schemas.microsoft.com/office/word/2010/wordprocessingDrawing" xmlns:wp="http://schemas.openxmlformats.org/drawingml/2006/wordprocessingDrawing" xmlns:w10="urn:schemas-microsoft-com:office:word" xmlns:w="http://schemas.openxmlformats.org/wordprocessingml/2006/main" xmlns:w14="http://schemas.microsoft.com/office/word/2010/wordml" xmlns:w15="http://schemas.microsoft.com/office/word/2012/wordml" xmlns:w16cex="http://schemas.microsoft.com/office/word/2018/wordml/cex" xmlns:w16cid="http://schemas.microsoft.com/office/word/2016/wordml/cid" xmlns:w16="http://schemas.microsoft.com/office/word/2018/wordml" xmlns:w16sdtdh="http://schemas.microsoft.com/office/word/2020/wordml/sdtdatahash" xmlns:w16se="http://schemas.microsoft.com/office/word/2015/wordml/symex" xmlns:wpg="http://schemas.microsoft.com/office/word/2010/wordprocessingGroup" xmlns:wpi="http://schemas.microsoft.com/office/word/2010/wordprocessingInk" xmlns:wne="http://schemas.microsoft.com/office/word/2006/wordml" xmlns:wps="http://schemas.microsoft.com/office/word/2010/wordprocessingShape" mc:Ignorable="w14 w15 w16se w16cid w16 w16cex w16sdtdh wp14">
+  <w:p>
+    <w:pPr>
+      <w:pStyle w:val="Footer"/>
+    </w:pPr>
+    <w:r>
+      <w:rPr>
+        <w:noProof/>
+      </w:rPr>
+      <mc:AlternateContent>
+        <mc:Choice Requires="wps">
+          <w:drawing>
+            <wp:anchor distT="0" distB="0" distL="0" distR="0" simplePos="0" relativeHeight="251659264" behindDoc="0" locked="0" layoutInCell="1" allowOverlap="1" wp14:anchorId="6A46D3A7" wp14:editId="6DB5C3C2">
+              <wp:simplePos x="635" y="635"/>
+              <wp:positionH relativeFrom="leftMargin">
+                <wp:align>left</wp:align>
+              </wp:positionH>
+              <wp:positionV relativeFrom="paragraph">
+                <wp:posOffset>635</wp:posOffset>
+              </wp:positionV>
+              <wp:extent cx="443865" cy="443865"/>
+              <wp:effectExtent l="0" t="0" r="6350" b="2540"/>
+              <wp:wrapSquare wrapText="bothSides"/>
+              <wp:docPr id="3" name="Text Box 3" descr="Classification: Controlled">
+                <a:extLst xmlns:a="http://schemas.openxmlformats.org/drawingml/2006/main">
+                  <a:ext uri="{5AE41FA2-C0FF-4470-9BD4-5FADCA87CBE2}">
+                    <aclsh:classification xmlns:aclsh="http://schemas.microsoft.com/office/drawing/2020/classificationShape" classificationOutcomeType="ftr"/>
+                  </a:ext>
+                </a:extLst>
+              </wp:docPr>
+              <wp:cNvGraphicFramePr/>
+              <a:graphic xmlns:a="http://schemas.openxmlformats.org/drawingml/2006/main">
+                <a:graphicData uri="http://schemas.microsoft.com/office/word/2010/wordprocessingShape">
+                  <wps:wsp>
+                    <wps:cNvSpPr txBox="1"/>
+                    <wps:spPr>
+                      <a:xfrm>
+                        <a:off x="0" y="0"/>
+                        <a:ext cx="443865" cy="443865"/>
+                      </a:xfrm>
+                      <a:prstGeom prst="rect">
+                        <a:avLst/>
+                      </a:prstGeom>
+                      <a:noFill/>
+                      <a:ln>
+                        <a:noFill/>
+                      </a:ln>
+                    </wps:spPr>
+                    <wps:txbx>
+                      <w:txbxContent>
+                        <w:p>
+                          <w:pPr>
+                            <w:rPr>
+                              <w:rFonts w:ascii="Calibri" w:eastAsia="Calibri" w:hAnsi="Calibri" w:cs="Calibri"/>
+                              <w:noProof/>
+                              <w:color w:val="FF0000"/>
+                              <w:sz w:val="12"/>
+                              <w:szCs w:val="12"/>
+                            </w:rPr>
+                          </w:pPr>
+                          <w:r>
+                            <w:rPr>
+                              <w:rFonts w:ascii="Calibri" w:eastAsia="Calibri" w:hAnsi="Calibri" w:cs="Calibri"/>
+                              <w:noProof/>
+                              <w:color w:val="FF0000"/>
+                              <w:sz w:val="12"/>
+                              <w:szCs w:val="12"/>
+                            </w:rPr>
+                            <w:t>Classification: Controlled</w:t>
+                          </w:r>
+                        </w:p>
+                      </w:txbxContent>
+                    </wps:txbx>
+                    <wps:bodyPr rot="0" spcFirstLastPara="0" vertOverflow="overflow" horzOverflow="overflow" vert="horz" wrap="none" lIns="63500" tIns="0" rIns="0" bIns="0" numCol="1" spcCol="0" rtlCol="0" fromWordArt="0" anchor="t" anchorCtr="0" forceAA="0" compatLnSpc="1">
+                      <a:prstTxWarp prst="textNoShape">
+                        <a:avLst/>
+                      </a:prstTxWarp>
+                      <a:spAutoFit/>
+                    </wps:bodyPr>
+                  </wps:wsp>
+                </a:graphicData>
+              </a:graphic>
+            </wp:anchor>
+          </w:drawing>
+        </mc:Choice>
+        <mc:Fallback>
+          <w:pict>
+            <v:shapetype w14:anchorId="6A46D3A7" id="_x0000_t202" coordsize="21600,21600" o:spt="202" path="m,l,21600r21600,l21600,xe">
+              <v:stroke joinstyle="miter"/>
+              <v:path gradientshapeok="t" o:connecttype="rect"/>
+            </v:shapetype>
+            <v:shape id="Text Box 3" o:spid="_x0000_s1026" type="#_x0000_t202" alt="Classification: Controlled" style="position:absolute;margin-left:0;margin-top:.05pt;width:34.95pt;height:34.95pt;z-index:251659264;visibility:visible;mso-wrap-style:none;mso-wrap-distance-left:0;mso-wrap-distance-top:0;mso-wrap-distance-right:0;mso-wrap-distance-bottom:0;mso-position-horizontal:left;mso-position-horizontal-relative:left-margin-area;mso-position-vertical:absolute;mso-position-vertical-relative:text;v-text-anchor:top" o:gfxdata="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" filled="f" stroked="f">
+              <v:textbox style="mso-fit-shape-to-text:t" inset="5pt,0,0,0">
+                <w:txbxContent>
+                  <w:p>
+                    <w:pPr>
+                      <w:rPr>
+                        <w:rFonts w:ascii="Calibri" w:eastAsia="Calibri" w:hAnsi="Calibri" w:cs="Calibri"/>
+                        <w:noProof/>
+                        <w:color w:val="FF0000"/>
+                        <w:sz w:val="12"/>
+                        <w:szCs w:val="12"/>
+                      </w:rPr>
+                    </w:pPr>
+                    <w:r>
+                      <w:rPr>
+                        <w:rFonts w:ascii="Calibri" w:eastAsia="Calibri" w:hAnsi="Calibri" w:cs="Calibri"/>
+                        <w:noProof/>
+                        <w:color w:val="FF0000"/>
+                        <w:sz w:val="12"/>
+                        <w:szCs w:val="12"/>
+                      </w:rPr>
+                      <w:t>Classification: Controlled</w:t>
+                    </w:r>
+                  </w:p>
+                </w:txbxContent>
+              </v:textbox>
+              <w10:wrap type="square" anchorx="margin"/>
+            </v:shape>
+          </w:pict>
+        </mc:Fallback>
+      </mc:AlternateContent>
+    </w:r>
+  </w:p>
+</w:ftr>
+</file>
+
+<file path=word/footer2.xml><?xml version="1.0" encoding="utf-8"?>
 <w:ftr xmlns:wpc="http://schemas.microsoft.com/office/word/2010/wordprocessingCanvas" xmlns:cx="http://schemas.microsoft.com/office/drawing/2014/chartex" xmlns:cx1="http://schemas.microsoft.com/office/drawing/2015/9/8/chartex" xmlns:cx2="http://schemas.microsoft.com/office/drawing/2015/10/21/chartex" xmlns:cx3="http://schemas.microsoft.com/office/drawing/2016/5/9/chartex" xmlns:cx4="http://schemas.microsoft.com/office/drawing/2016/5/10/chartex" xmlns:cx5="http://schemas.microsoft.com/office/drawing/2016/5/11/chartex" xmlns:cx6="http://schemas.microsoft.com/office/drawing/2016/5/12/chartex" xmlns:cx7="http://schemas.microsoft.com/office/drawing/2016/5/13/chartex" xmlns:cx8="http://schemas.microsoft.com/office/drawing/2016/5/14/chartex" xmlns:mc="http://schemas.openxmlformats.org/markup-compatibility/2006" xmlns:aink="http://schemas.microsoft.com/office/drawing/2016/ink" xmlns:am3d="http://schemas.microsoft.com/office/drawing/2017/model3d" xmlns:o="urn:schemas-microsoft-com:office:office" xmlns:oel="http://schemas.microsoft.com/office/2019/extlst" xmlns:r="http://schemas.openxmlformats.org/officeDocument/2006/relationships" xmlns:m="http://schemas.openxmlformats.org/officeDocument/2006/math" xmlns:v="urn:schemas-microsoft-com:vml" xmlns:wp14="http://schemas.microsoft.com/office/word/2010/wordprocessingDrawing" xmlns:wp="http://schemas.openxmlformats.org/drawingml/2006/wordprocessingDrawing" xmlns:w10="urn:schemas-microsoft-com:office:word" xmlns:w="http://schemas.openxmlformats.org/wordprocessingml/2006/main" xmlns:w14="http://schemas.microsoft.com/office/word/2010/wordml" xmlns:w15="http://schemas.microsoft.com/office/word/2012/wordml" xmlns:w16cex="http://schemas.microsoft.com/office/word/2018/wordml/cex" xmlns:w16cid="http://schemas.microsoft.com/office/word/2016/wordml/cid" xmlns:w16="http://schemas.microsoft.com/office/word/2018/wordml" xmlns:w16sdtdh="http://schemas.microsoft.com/office/word/2020/wordml/sdtdatahash" xmlns:w16se="http://schemas.microsoft.com/office/word/2015/wordml/symex" xmlns:wpg="http://schemas.microsoft.com/office/word/2010/wordprocessingGroup" xmlns:wpi="http://schemas.microsoft.com/office/word/2010/wordprocessingInk" xmlns:wne="http://schemas.microsoft.com/office/word/2006/wordml" xmlns:wps="http://schemas.microsoft.com/office/word/2010/wordprocessingShape" mc:Ignorable="w14 w15 w16se w16cid w16 w16cex w16sdtdh wp14">
   <w:tbl>
     <w:tblPr>
@@ -6250,6 +4471,128 @@
               <w:szCs w:val="16"/>
             </w:rPr>
           </w:pPr>
+          <w:r>
+            <w:rPr>
+              <w:rFonts w:ascii="GDSTransportWebsite" w:hAnsi="GDSTransportWebsite"/>
+              <w:noProof/>
+              <w:color w:val="515151"/>
+              <w:sz w:val="16"/>
+              <w:szCs w:val="16"/>
+            </w:rPr>
+            <mc:AlternateContent>
+              <mc:Choice Requires="wps">
+                <w:drawing>
+                  <wp:anchor distT="0" distB="0" distL="0" distR="0" simplePos="0" relativeHeight="251660288" behindDoc="0" locked="0" layoutInCell="1" allowOverlap="1" wp14:anchorId="7579611E" wp14:editId="7E0D58BD">
+                    <wp:simplePos x="790575" y="9248775"/>
+                    <wp:positionH relativeFrom="leftMargin">
+                      <wp:align>left</wp:align>
+                    </wp:positionH>
+                    <wp:positionV relativeFrom="paragraph">
+                      <wp:posOffset>635</wp:posOffset>
+                    </wp:positionV>
+                    <wp:extent cx="443865" cy="443865"/>
+                    <wp:effectExtent l="0" t="0" r="6350" b="2540"/>
+                    <wp:wrapSquare wrapText="bothSides"/>
+                    <wp:docPr id="5" name="Text Box 5" descr="Classification: Controlled">
+                      <a:extLst xmlns:a="http://schemas.openxmlformats.org/drawingml/2006/main">
+                        <a:ext uri="{5AE41FA2-C0FF-4470-9BD4-5FADCA87CBE2}">
+                          <aclsh:classification xmlns:aclsh="http://schemas.microsoft.com/office/drawing/2020/classificationShape" classificationOutcomeType="ftr"/>
+                        </a:ext>
+                      </a:extLst>
+                    </wp:docPr>
+                    <wp:cNvGraphicFramePr/>
+                    <a:graphic xmlns:a="http://schemas.openxmlformats.org/drawingml/2006/main">
+                      <a:graphicData uri="http://schemas.microsoft.com/office/word/2010/wordprocessingShape">
+                        <wps:wsp>
+                          <wps:cNvSpPr txBox="1"/>
+                          <wps:spPr>
+                            <a:xfrm>
+                              <a:off x="0" y="0"/>
+                              <a:ext cx="443865" cy="443865"/>
+                            </a:xfrm>
+                            <a:prstGeom prst="rect">
+                              <a:avLst/>
+                            </a:prstGeom>
+                            <a:noFill/>
+                            <a:ln>
+                              <a:noFill/>
+                            </a:ln>
+                          </wps:spPr>
+                          <wps:txbx>
+                            <w:txbxContent>
+                              <w:p>
+                                <w:pPr>
+                                  <w:rPr>
+                                    <w:rFonts w:ascii="Calibri" w:eastAsia="Calibri" w:hAnsi="Calibri" w:cs="Calibri"/>
+                                    <w:noProof/>
+                                    <w:color w:val="FF0000"/>
+                                    <w:sz w:val="12"/>
+                                    <w:szCs w:val="12"/>
+                                  </w:rPr>
+                                </w:pPr>
+                                <w:r>
+                                  <w:rPr>
+                                    <w:rFonts w:ascii="Calibri" w:eastAsia="Calibri" w:hAnsi="Calibri" w:cs="Calibri"/>
+                                    <w:noProof/>
+                                    <w:color w:val="FF0000"/>
+                                    <w:sz w:val="12"/>
+                                    <w:szCs w:val="12"/>
+                                  </w:rPr>
+                                  <w:t>Classification: Controlled</w:t>
+                                </w:r>
+                              </w:p>
+                            </w:txbxContent>
+                          </wps:txbx>
+                          <wps:bodyPr rot="0" spcFirstLastPara="0" vertOverflow="overflow" horzOverflow="overflow" vert="horz" wrap="none" lIns="63500" tIns="0" rIns="0" bIns="0" numCol="1" spcCol="0" rtlCol="0" fromWordArt="0" anchor="t" anchorCtr="0" forceAA="0" compatLnSpc="1">
+                            <a:prstTxWarp prst="textNoShape">
+                              <a:avLst/>
+                            </a:prstTxWarp>
+                            <a:spAutoFit/>
+                          </wps:bodyPr>
+                        </wps:wsp>
+                      </a:graphicData>
+                    </a:graphic>
+                  </wp:anchor>
+                </w:drawing>
+              </mc:Choice>
+              <mc:Fallback>
+                <w:pict>
+                  <v:shapetype w14:anchorId="7579611E" id="_x0000_t202" coordsize="21600,21600" o:spt="202" path="m,l,21600r21600,l21600,xe">
+                    <v:stroke joinstyle="miter"/>
+                    <v:path gradientshapeok="t" o:connecttype="rect"/>
+                  </v:shapetype>
+                  <v:shape id="Text Box 5" o:spid="_x0000_s1027" type="#_x0000_t202" alt="Classification: Controlled" style="position:absolute;margin-left:0;margin-top:.05pt;width:34.95pt;height:34.95pt;z-index:251660288;visibility:visible;mso-wrap-style:none;mso-wrap-distance-left:0;mso-wrap-distance-top:0;mso-wrap-distance-right:0;mso-wrap-distance-bottom:0;mso-position-horizontal:left;mso-position-horizontal-relative:left-margin-area;mso-position-vertical:absolute;mso-position-vertical-relative:text;v-text-anchor:top" o:gfxdata="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" filled="f" stroked="f">
+                    <v:textbox style="mso-fit-shape-to-text:t" inset="5pt,0,0,0">
+                      <w:txbxContent>
+                        <w:p>
+                          <w:pPr>
+                            <w:rPr>
+                              <w:rFonts w:ascii="Calibri" w:eastAsia="Calibri" w:hAnsi="Calibri" w:cs="Calibri"/>
+                              <w:noProof/>
+                              <w:color w:val="FF0000"/>
+                              <w:sz w:val="12"/>
+                              <w:szCs w:val="12"/>
+                            </w:rPr>
+                          </w:pPr>
+                          <w:r>
+                            <w:rPr>
+                              <w:rFonts w:ascii="Calibri" w:eastAsia="Calibri" w:hAnsi="Calibri" w:cs="Calibri"/>
+                              <w:noProof/>
+                              <w:color w:val="FF0000"/>
+                              <w:sz w:val="12"/>
+                              <w:szCs w:val="12"/>
+                            </w:rPr>
+                            <w:t>Classification: Controlled</w:t>
+                          </w:r>
+                        </w:p>
+                      </w:txbxContent>
+                    </v:textbox>
+                    <w10:wrap type="square" anchorx="margin"/>
+                  </v:shape>
+                </w:pict>
+              </mc:Fallback>
+            </mc:AlternateContent>
+          </w:r>
           <w:r>
             <w:rPr>
               <w:rFonts w:ascii="GDSTransportWebsite" w:hAnsi="GDSTransportWebsite"/>
@@ -6418,6 +4761,134 @@
 </w:ftr>
 </file>
 
+<file path=word/footer3.xml><?xml version="1.0" encoding="utf-8"?>
+<w:ftr xmlns:wpc="http://schemas.microsoft.com/office/word/2010/wordprocessingCanvas" xmlns:cx="http://schemas.microsoft.com/office/drawing/2014/chartex" xmlns:cx1="http://schemas.microsoft.com/office/drawing/2015/9/8/chartex" xmlns:cx2="http://schemas.microsoft.com/office/drawing/2015/10/21/chartex" xmlns:cx3="http://schemas.microsoft.com/office/drawing/2016/5/9/chartex" xmlns:cx4="http://schemas.microsoft.com/office/drawing/2016/5/10/chartex" xmlns:cx5="http://schemas.microsoft.com/office/drawing/2016/5/11/chartex" xmlns:cx6="http://schemas.microsoft.com/office/drawing/2016/5/12/chartex" xmlns:cx7="http://schemas.microsoft.com/office/drawing/2016/5/13/chartex" xmlns:cx8="http://schemas.microsoft.com/office/drawing/2016/5/14/chartex" xmlns:mc="http://schemas.openxmlformats.org/markup-compatibility/2006" xmlns:aink="http://schemas.microsoft.com/office/drawing/2016/ink" xmlns:am3d="http://schemas.microsoft.com/office/drawing/2017/model3d" xmlns:o="urn:schemas-microsoft-com:office:office" xmlns:oel="http://schemas.microsoft.com/office/2019/extlst" xmlns:r="http://schemas.openxmlformats.org/officeDocument/2006/relationships" xmlns:m="http://schemas.openxmlformats.org/officeDocument/2006/math" xmlns:v="urn:schemas-microsoft-com:vml" xmlns:wp14="http://schemas.microsoft.com/office/word/2010/wordprocessingDrawing" xmlns:wp="http://schemas.openxmlformats.org/drawingml/2006/wordprocessingDrawing" xmlns:w10="urn:schemas-microsoft-com:office:word" xmlns:w="http://schemas.openxmlformats.org/wordprocessingml/2006/main" xmlns:w14="http://schemas.microsoft.com/office/word/2010/wordml" xmlns:w15="http://schemas.microsoft.com/office/word/2012/wordml" xmlns:w16cex="http://schemas.microsoft.com/office/word/2018/wordml/cex" xmlns:w16cid="http://schemas.microsoft.com/office/word/2016/wordml/cid" xmlns:w16="http://schemas.microsoft.com/office/word/2018/wordml" xmlns:w16sdtdh="http://schemas.microsoft.com/office/word/2020/wordml/sdtdatahash" xmlns:w16se="http://schemas.microsoft.com/office/word/2015/wordml/symex" xmlns:wpg="http://schemas.microsoft.com/office/word/2010/wordprocessingGroup" xmlns:wpi="http://schemas.microsoft.com/office/word/2010/wordprocessingInk" xmlns:wne="http://schemas.microsoft.com/office/word/2006/wordml" xmlns:wps="http://schemas.microsoft.com/office/word/2010/wordprocessingShape" mc:Ignorable="w14 w15 w16se w16cid w16 w16cex w16sdtdh wp14">
+  <w:p>
+    <w:pPr>
+      <w:pStyle w:val="Footer"/>
+    </w:pPr>
+    <w:r>
+      <w:rPr>
+        <w:noProof/>
+      </w:rPr>
+      <mc:AlternateContent>
+        <mc:Choice Requires="wps">
+          <w:drawing>
+            <wp:anchor distT="0" distB="0" distL="0" distR="0" simplePos="0" relativeHeight="251658240" behindDoc="0" locked="0" layoutInCell="1" allowOverlap="1" wp14:anchorId="7445C947" wp14:editId="366783FC">
+              <wp:simplePos x="635" y="635"/>
+              <wp:positionH relativeFrom="leftMargin">
+                <wp:align>left</wp:align>
+              </wp:positionH>
+              <wp:positionV relativeFrom="paragraph">
+                <wp:posOffset>635</wp:posOffset>
+              </wp:positionV>
+              <wp:extent cx="443865" cy="443865"/>
+              <wp:effectExtent l="0" t="0" r="6350" b="2540"/>
+              <wp:wrapSquare wrapText="bothSides"/>
+              <wp:docPr id="2" name="Text Box 2" descr="Classification: Controlled">
+                <a:extLst xmlns:a="http://schemas.openxmlformats.org/drawingml/2006/main">
+                  <a:ext uri="{5AE41FA2-C0FF-4470-9BD4-5FADCA87CBE2}">
+                    <aclsh:classification xmlns:aclsh="http://schemas.microsoft.com/office/drawing/2020/classificationShape" classificationOutcomeType="ftr"/>
+                  </a:ext>
+                </a:extLst>
+              </wp:docPr>
+              <wp:cNvGraphicFramePr/>
+              <a:graphic xmlns:a="http://schemas.openxmlformats.org/drawingml/2006/main">
+                <a:graphicData uri="http://schemas.microsoft.com/office/word/2010/wordprocessingShape">
+                  <wps:wsp>
+                    <wps:cNvSpPr txBox="1"/>
+                    <wps:spPr>
+                      <a:xfrm>
+                        <a:off x="0" y="0"/>
+                        <a:ext cx="443865" cy="443865"/>
+                      </a:xfrm>
+                      <a:prstGeom prst="rect">
+                        <a:avLst/>
+                      </a:prstGeom>
+                      <a:noFill/>
+                      <a:ln>
+                        <a:noFill/>
+                      </a:ln>
+                    </wps:spPr>
+                    <wps:txbx>
+                      <w:txbxContent>
+                        <w:p>
+                          <w:pPr>
+                            <w:rPr>
+                              <w:rFonts w:ascii="Calibri" w:eastAsia="Calibri" w:hAnsi="Calibri" w:cs="Calibri"/>
+                              <w:noProof/>
+                              <w:color w:val="FF0000"/>
+                              <w:sz w:val="12"/>
+                              <w:szCs w:val="12"/>
+                            </w:rPr>
+                          </w:pPr>
+                          <w:r>
+                            <w:rPr>
+                              <w:rFonts w:ascii="Calibri" w:eastAsia="Calibri" w:hAnsi="Calibri" w:cs="Calibri"/>
+                              <w:noProof/>
+                              <w:color w:val="FF0000"/>
+                              <w:sz w:val="12"/>
+                              <w:szCs w:val="12"/>
+                            </w:rPr>
+                            <w:t>Classification: Controlled</w:t>
+                          </w:r>
+                        </w:p>
+                      </w:txbxContent>
+                    </wps:txbx>
+                    <wps:bodyPr rot="0" spcFirstLastPara="0" vertOverflow="overflow" horzOverflow="overflow" vert="horz" wrap="none" lIns="63500" tIns="0" rIns="0" bIns="0" numCol="1" spcCol="0" rtlCol="0" fromWordArt="0" anchor="t" anchorCtr="0" forceAA="0" compatLnSpc="1">
+                      <a:prstTxWarp prst="textNoShape">
+                        <a:avLst/>
+                      </a:prstTxWarp>
+                      <a:spAutoFit/>
+                    </wps:bodyPr>
+                  </wps:wsp>
+                </a:graphicData>
+              </a:graphic>
+            </wp:anchor>
+          </w:drawing>
+        </mc:Choice>
+        <mc:Fallback>
+          <w:pict>
+            <v:shapetype w14:anchorId="7445C947" id="_x0000_t202" coordsize="21600,21600" o:spt="202" path="m,l,21600r21600,l21600,xe">
+              <v:stroke joinstyle="miter"/>
+              <v:path gradientshapeok="t" o:connecttype="rect"/>
+            </v:shapetype>
+            <v:shape id="Text Box 2" o:spid="_x0000_s1028" type="#_x0000_t202" alt="Classification: Controlled" style="position:absolute;margin-left:0;margin-top:.05pt;width:34.95pt;height:34.95pt;z-index:251658240;visibility:visible;mso-wrap-style:none;mso-wrap-distance-left:0;mso-wrap-distance-top:0;mso-wrap-distance-right:0;mso-wrap-distance-bottom:0;mso-position-horizontal:left;mso-position-horizontal-relative:left-margin-area;mso-position-vertical:absolute;mso-position-vertical-relative:text;v-text-anchor:top" o:gfxdata="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" filled="f" stroked="f">
+              <v:textbox style="mso-fit-shape-to-text:t" inset="5pt,0,0,0">
+                <w:txbxContent>
+                  <w:p>
+                    <w:pPr>
+                      <w:rPr>
+                        <w:rFonts w:ascii="Calibri" w:eastAsia="Calibri" w:hAnsi="Calibri" w:cs="Calibri"/>
+                        <w:noProof/>
+                        <w:color w:val="FF0000"/>
+                        <w:sz w:val="12"/>
+                        <w:szCs w:val="12"/>
+                      </w:rPr>
+                    </w:pPr>
+                    <w:r>
+                      <w:rPr>
+                        <w:rFonts w:ascii="Calibri" w:eastAsia="Calibri" w:hAnsi="Calibri" w:cs="Calibri"/>
+                        <w:noProof/>
+                        <w:color w:val="FF0000"/>
+                        <w:sz w:val="12"/>
+                        <w:szCs w:val="12"/>
+                      </w:rPr>
+                      <w:t>Classification: Controlled</w:t>
+                    </w:r>
+                  </w:p>
+                </w:txbxContent>
+              </v:textbox>
+              <w10:wrap type="square" anchorx="margin"/>
+            </v:shape>
+          </w:pict>
+        </mc:Fallback>
+      </mc:AlternateContent>
+    </w:r>
+  </w:p>
+</w:ftr>
+</file>
+
 <file path=word/footnotes.xml><?xml version="1.0" encoding="utf-8"?>
 <w:footnotes xmlns:wpc="http://schemas.microsoft.com/office/word/2010/wordprocessingCanvas" xmlns:cx="http://schemas.microsoft.com/office/drawing/2014/chartex" xmlns:cx1="http://schemas.microsoft.com/office/drawing/2015/9/8/chartex" xmlns:cx2="http://schemas.microsoft.com/office/drawing/2015/10/21/chartex" xmlns:cx3="http://schemas.microsoft.com/office/drawing/2016/5/9/chartex" xmlns:cx4="http://schemas.microsoft.com/office/drawing/2016/5/10/chartex" xmlns:cx5="http://schemas.microsoft.com/office/drawing/2016/5/11/chartex" xmlns:cx6="http://schemas.microsoft.com/office/drawing/2016/5/12/chartex" xmlns:cx7="http://schemas.microsoft.com/office/drawing/2016/5/13/chartex" xmlns:cx8="http://schemas.microsoft.com/office/drawing/2016/5/14/chartex" xmlns:mc="http://schemas.openxmlformats.org/markup-compatibility/2006" xmlns:aink="http://schemas.microsoft.com/office/drawing/2016/ink" xmlns:am3d="http://schemas.microsoft.com/office/drawing/2017/model3d" xmlns:o="urn:schemas-microsoft-com:office:office" xmlns:oel="http://schemas.microsoft.com/office/2019/extlst" xmlns:r="http://schemas.openxmlformats.org/officeDocument/2006/relationships" xmlns:m="http://schemas.openxmlformats.org/officeDocument/2006/math" xmlns:v="urn:schemas-microsoft-com:vml" xmlns:wp14="http://schemas.microsoft.com/office/word/2010/wordprocessingDrawing" xmlns:wp="http://schemas.openxmlformats.org/drawingml/2006/wordprocessingDrawing" xmlns:w10="urn:schemas-microsoft-com:office:word" xmlns:w="http://schemas.openxmlformats.org/wordprocessingml/2006/main" xmlns:w14="http://schemas.microsoft.com/office/word/2010/wordml" xmlns:w15="http://schemas.microsoft.com/office/word/2012/wordml" xmlns:w16cex="http://schemas.microsoft.com/office/word/2018/wordml/cex" xmlns:w16cid="http://schemas.microsoft.com/office/word/2016/wordml/cid" xmlns:w16="http://schemas.microsoft.com/office/word/2018/wordml" xmlns:w16sdtdh="http://schemas.microsoft.com/office/word/2020/wordml/sdtdatahash" xmlns:w16se="http://schemas.microsoft.com/office/word/2015/wordml/symex" xmlns:wpg="http://schemas.microsoft.com/office/word/2010/wordprocessingGroup" xmlns:wpi="http://schemas.microsoft.com/office/word/2010/wordprocessingInk" xmlns:wne="http://schemas.microsoft.com/office/word/2006/wordml" xmlns:wps="http://schemas.microsoft.com/office/word/2010/wordprocessingShape" mc:Ignorable="w14 w15 w16se w16cid w16 w16cex w16sdtdh wp14">
   <w:footnote w:type="separator" w:id="-1">
@@ -9661,97 +8132,97 @@
       </w:rPr>
     </w:lvl>
   </w:abstractNum>
-  <w:num w:numId="1" w16cid:durableId="1411345833">
+  <w:num w:numId="1" w16cid:durableId="50423841">
     <w:abstractNumId w:val="0"/>
   </w:num>
-  <w:num w:numId="2" w16cid:durableId="1691837397">
+  <w:num w:numId="2" w16cid:durableId="880244022">
     <w:abstractNumId w:val="8"/>
   </w:num>
-  <w:num w:numId="3" w16cid:durableId="194076107">
+  <w:num w:numId="3" w16cid:durableId="42676508">
     <w:abstractNumId w:val="7"/>
   </w:num>
-  <w:num w:numId="4" w16cid:durableId="1079642503">
+  <w:num w:numId="4" w16cid:durableId="2137872962">
     <w:abstractNumId w:val="4"/>
   </w:num>
-  <w:num w:numId="5" w16cid:durableId="131796384">
+  <w:num w:numId="5" w16cid:durableId="1373000515">
     <w:abstractNumId w:val="9"/>
   </w:num>
-  <w:num w:numId="6" w16cid:durableId="220754959">
+  <w:num w:numId="6" w16cid:durableId="634799874">
     <w:abstractNumId w:val="10"/>
   </w:num>
-  <w:num w:numId="7" w16cid:durableId="115878768">
+  <w:num w:numId="7" w16cid:durableId="1567641515">
     <w:abstractNumId w:val="16"/>
   </w:num>
-  <w:num w:numId="8" w16cid:durableId="234172416">
+  <w:num w:numId="8" w16cid:durableId="566495676">
     <w:abstractNumId w:val="22"/>
   </w:num>
-  <w:num w:numId="9" w16cid:durableId="322241662">
+  <w:num w:numId="9" w16cid:durableId="15354221">
     <w:abstractNumId w:val="5"/>
   </w:num>
-  <w:num w:numId="10" w16cid:durableId="954404618">
+  <w:num w:numId="10" w16cid:durableId="346908767">
     <w:abstractNumId w:val="29"/>
   </w:num>
-  <w:num w:numId="11" w16cid:durableId="670916337">
+  <w:num w:numId="11" w16cid:durableId="786580061">
     <w:abstractNumId w:val="11"/>
   </w:num>
-  <w:num w:numId="12" w16cid:durableId="1088573237">
+  <w:num w:numId="12" w16cid:durableId="1033582215">
     <w:abstractNumId w:val="6"/>
   </w:num>
-  <w:num w:numId="13" w16cid:durableId="739526117">
+  <w:num w:numId="13" w16cid:durableId="1043361258">
     <w:abstractNumId w:val="13"/>
   </w:num>
-  <w:num w:numId="14" w16cid:durableId="1903560802">
+  <w:num w:numId="14" w16cid:durableId="769811048">
     <w:abstractNumId w:val="17"/>
   </w:num>
-  <w:num w:numId="15" w16cid:durableId="1254316184">
+  <w:num w:numId="15" w16cid:durableId="752051369">
     <w:abstractNumId w:val="24"/>
   </w:num>
-  <w:num w:numId="16" w16cid:durableId="1716419446">
+  <w:num w:numId="16" w16cid:durableId="1434395000">
     <w:abstractNumId w:val="19"/>
   </w:num>
-  <w:num w:numId="17" w16cid:durableId="74325735">
+  <w:num w:numId="17" w16cid:durableId="1152940190">
     <w:abstractNumId w:val="28"/>
   </w:num>
-  <w:num w:numId="18" w16cid:durableId="879826112">
+  <w:num w:numId="18" w16cid:durableId="357320740">
     <w:abstractNumId w:val="27"/>
   </w:num>
-  <w:num w:numId="19" w16cid:durableId="1600524935">
+  <w:num w:numId="19" w16cid:durableId="149491398">
     <w:abstractNumId w:val="1"/>
   </w:num>
-  <w:num w:numId="20" w16cid:durableId="1620381608">
+  <w:num w:numId="20" w16cid:durableId="61030015">
     <w:abstractNumId w:val="26"/>
   </w:num>
-  <w:num w:numId="21" w16cid:durableId="2027554383">
+  <w:num w:numId="21" w16cid:durableId="496771923">
     <w:abstractNumId w:val="3"/>
   </w:num>
-  <w:num w:numId="22" w16cid:durableId="845944909">
+  <w:num w:numId="22" w16cid:durableId="176701955">
     <w:abstractNumId w:val="15"/>
   </w:num>
-  <w:num w:numId="23" w16cid:durableId="554505931">
+  <w:num w:numId="23" w16cid:durableId="1896970272">
     <w:abstractNumId w:val="2"/>
   </w:num>
-  <w:num w:numId="24" w16cid:durableId="1209218388">
+  <w:num w:numId="24" w16cid:durableId="355235621">
     <w:abstractNumId w:val="12"/>
   </w:num>
-  <w:num w:numId="25" w16cid:durableId="1389722105">
+  <w:num w:numId="25" w16cid:durableId="1489244185">
     <w:abstractNumId w:val="30"/>
   </w:num>
-  <w:num w:numId="26" w16cid:durableId="757600837">
+  <w:num w:numId="26" w16cid:durableId="1659724116">
     <w:abstractNumId w:val="20"/>
   </w:num>
-  <w:num w:numId="27" w16cid:durableId="487944473">
+  <w:num w:numId="27" w16cid:durableId="2025664130">
     <w:abstractNumId w:val="14"/>
   </w:num>
-  <w:num w:numId="28" w16cid:durableId="1020469156">
+  <w:num w:numId="28" w16cid:durableId="1203635914">
     <w:abstractNumId w:val="21"/>
   </w:num>
-  <w:num w:numId="29" w16cid:durableId="164518401">
+  <w:num w:numId="29" w16cid:durableId="1656295615">
     <w:abstractNumId w:val="25"/>
   </w:num>
-  <w:num w:numId="30" w16cid:durableId="2144616852">
+  <w:num w:numId="30" w16cid:durableId="826016366">
     <w:abstractNumId w:val="18"/>
   </w:num>
-  <w:num w:numId="31" w16cid:durableId="100034339">
+  <w:num w:numId="31" w16cid:durableId="514152087">
     <w:abstractNumId w:val="23"/>
   </w:num>
 </w:numbering>
@@ -9835,7 +8306,6 @@
     <w:lsdException w:name="Table Web 2" w:semiHidden="1" w:unhideWhenUsed="1"/>
     <w:lsdException w:name="Table Web 3" w:semiHidden="1" w:unhideWhenUsed="1"/>
     <w:lsdException w:name="Balloon Text" w:semiHidden="1" w:unhideWhenUsed="1"/>
-    <w:lsdException w:name="Table Grid" w:uiPriority="39"/>
     <w:lsdException w:name="Table Theme" w:semiHidden="1" w:unhideWhenUsed="1"/>
     <w:lsdException w:name="Placeholder Text" w:semiHidden="1" w:uiPriority="99"/>
     <w:lsdException w:name="No Spacing" w:uiPriority="1" w:qFormat="1"/>
@@ -10414,7 +8884,6 @@
   <w:style w:type="table" w:styleId="TableGrid">
     <w:name w:val="Table Grid"/>
     <w:basedOn w:val="TableNormal"/>
-    <w:uiPriority w:val="39"/>
     <w:rsid w:val="006561DC"/>
     <w:tblPr>
       <w:tblBorders>
@@ -10638,16 +9107,6 @@
       <w:bCs/>
       <w:lang w:eastAsia="en-US"/>
     </w:rPr>
-  </w:style>
-  <w:style w:type="character" w:customStyle="1" w:styleId="eop">
-    <w:name w:val="eop"/>
-    <w:basedOn w:val="DefaultParagraphFont"/>
-    <w:rsid w:val="00C21363"/>
-  </w:style>
-  <w:style w:type="character" w:customStyle="1" w:styleId="normaltextrun">
-    <w:name w:val="normaltextrun"/>
-    <w:basedOn w:val="DefaultParagraphFont"/>
-    <w:rsid w:val="001F6B40"/>
   </w:style>
 </w:styles>
 </file>
@@ -10948,15 +9407,6 @@
 </file>
 
 <file path=customXml/item1.xml><?xml version="1.0" encoding="utf-8"?>
-<?mso-contentType ?>
-<FormTemplates xmlns="http://schemas.microsoft.com/sharepoint/v3/contenttype/forms">
-  <Display>DocumentLibraryForm</Display>
-  <Edit>DocumentLibraryForm</Edit>
-  <New>DocumentLibraryForm</New>
-</FormTemplates>
-</file>
-
-<file path=customXml/item2.xml><?xml version="1.0" encoding="utf-8"?>
 <p:properties xmlns:p="http://schemas.microsoft.com/office/2006/metadata/properties" xmlns:xsi="http://www.w3.org/2001/XMLSchema-instance" xmlns:pc="http://schemas.microsoft.com/office/infopath/2007/PartnerControls">
   <documentManagement>
     <Stage xmlns="f336f4fe-8719-4ea2-b5d6-29b3a580aeb4">In Approval</Stage>
@@ -10974,11 +9424,11 @@
 </p:properties>
 </file>
 
-<file path=customXml/item3.xml><?xml version="1.0" encoding="utf-8"?>
+<file path=customXml/item2.xml><?xml version="1.0" encoding="utf-8"?>
 <b:Sources xmlns:b="http://schemas.openxmlformats.org/officeDocument/2006/bibliography" xmlns="http://schemas.openxmlformats.org/officeDocument/2006/bibliography" SelectedStyle="\APASixthEditionOfficeOnline.xsl" StyleName="APA" Version="6"/>
 </file>
 
-<file path=customXml/item4.xml><?xml version="1.0" encoding="utf-8"?>
+<file path=customXml/item3.xml><?xml version="1.0" encoding="utf-8"?>
 <ct:contentTypeSchema xmlns:ct="http://schemas.microsoft.com/office/2006/metadata/contentType" xmlns:ma="http://schemas.microsoft.com/office/2006/metadata/properties/metaAttributes" ct:_="" ma:_="" ma:contentTypeName="_CtTemplate" ma:contentTypeID="0x01010064A5FDCCFB03F540B94405305D7DE14F00A4F8B82F7CEF57469A8FE5CEAB7A0EE0" ma:contentTypeVersion="55" ma:contentTypeDescription="Part of Template Management with Site Columns representing custom attributes." ma:contentTypeScope="" ma:versionID="e48abcd8da7fe05ec90dabdfbb8c2749">
   <xsd:schema xmlns:xsd="http://www.w3.org/2001/XMLSchema" xmlns:xs="http://www.w3.org/2001/XMLSchema" xmlns:p="http://schemas.microsoft.com/office/2006/metadata/properties" xmlns:ns2="f336f4fe-8719-4ea2-b5d6-29b3a580aeb4" xmlns:ns3="b57b892a-dd61-4bba-b372-a8d93da2c7e6" targetNamespace="http://schemas.microsoft.com/office/2006/metadata/properties" ma:root="true" ma:fieldsID="4c733adc908683170864ffc34cec60fa" ns2:_="" ns3:_="">
     <xsd:import namespace="f336f4fe-8719-4ea2-b5d6-29b3a580aeb4"/>
@@ -11300,15 +9750,16 @@
 </ct:contentTypeSchema>
 </file>
 
-<file path=customXml/itemProps1.xml><?xml version="1.0" encoding="utf-8"?>
-<ds:datastoreItem xmlns:ds="http://schemas.openxmlformats.org/officeDocument/2006/customXml" ds:itemID="{B979ABCF-6006-4211-8C04-D08E1C55C8F9}">
-  <ds:schemaRefs>
-    <ds:schemaRef ds:uri="http://schemas.microsoft.com/sharepoint/v3/contenttype/forms"/>
-  </ds:schemaRefs>
-</ds:datastoreItem>
+<file path=customXml/item4.xml><?xml version="1.0" encoding="utf-8"?>
+<?mso-contentType ?>
+<FormTemplates xmlns="http://schemas.microsoft.com/sharepoint/v3/contenttype/forms">
+  <Display>DocumentLibraryForm</Display>
+  <Edit>DocumentLibraryForm</Edit>
+  <New>DocumentLibraryForm</New>
+</FormTemplates>
 </file>
 
-<file path=customXml/itemProps2.xml><?xml version="1.0" encoding="utf-8"?>
+<file path=customXml/itemProps1.xml><?xml version="1.0" encoding="utf-8"?>
 <ds:datastoreItem xmlns:ds="http://schemas.openxmlformats.org/officeDocument/2006/customXml" ds:itemID="{167D3FB0-0D1A-4A81-8A96-EE2F37F3B125}">
   <ds:schemaRefs>
     <ds:schemaRef ds:uri="http://schemas.microsoft.com/office/2006/metadata/properties"/>
@@ -11318,7 +9769,7 @@
 </ds:datastoreItem>
 </file>
 
-<file path=customXml/itemProps3.xml><?xml version="1.0" encoding="utf-8"?>
+<file path=customXml/itemProps2.xml><?xml version="1.0" encoding="utf-8"?>
 <ds:datastoreItem xmlns:ds="http://schemas.openxmlformats.org/officeDocument/2006/customXml" ds:itemID="{5C627932-C981-4CFE-9BA8-667150120D32}">
   <ds:schemaRefs>
     <ds:schemaRef ds:uri="http://schemas.openxmlformats.org/officeDocument/2006/bibliography"/>
@@ -11326,27 +9777,20 @@
 </ds:datastoreItem>
 </file>
 
+<file path=customXml/itemProps3.xml><?xml version="1.0" encoding="utf-8"?>
+<ds:datastoreItem xmlns:ds="http://schemas.openxmlformats.org/officeDocument/2006/customXml" ds:itemID="{392D0FB6-F5F8-4A3B-B59F-074A1EA4A310}"/>
+</file>
+
 <file path=customXml/itemProps4.xml><?xml version="1.0" encoding="utf-8"?>
-<ds:datastoreItem xmlns:ds="http://schemas.openxmlformats.org/officeDocument/2006/customXml" ds:itemID="{392D0FB6-F5F8-4A3B-B59F-074A1EA4A310}">
+<ds:datastoreItem xmlns:ds="http://schemas.openxmlformats.org/officeDocument/2006/customXml" ds:itemID="{B979ABCF-6006-4211-8C04-D08E1C55C8F9}">
   <ds:schemaRefs>
-    <ds:schemaRef ds:uri="http://schemas.microsoft.com/office/2006/metadata/contentType"/>
-    <ds:schemaRef ds:uri="http://schemas.microsoft.com/office/2006/metadata/properties/metaAttributes"/>
-    <ds:schemaRef ds:uri="http://www.w3.org/2001/XMLSchema"/>
-    <ds:schemaRef ds:uri="http://schemas.microsoft.com/office/2006/metadata/properties"/>
-    <ds:schemaRef ds:uri="f336f4fe-8719-4ea2-b5d6-29b3a580aeb4"/>
-    <ds:schemaRef ds:uri="b57b892a-dd61-4bba-b372-a8d93da2c7e6"/>
-    <ds:schemaRef ds:uri="http://schemas.microsoft.com/office/2006/documentManagement/types"/>
-    <ds:schemaRef ds:uri="http://schemas.microsoft.com/office/infopath/2007/PartnerControls"/>
-    <ds:schemaRef ds:uri="http://schemas.openxmlformats.org/package/2006/metadata/core-properties"/>
-    <ds:schemaRef ds:uri="http://purl.org/dc/elements/1.1/"/>
-    <ds:schemaRef ds:uri="http://purl.org/dc/terms/"/>
-    <ds:schemaRef ds:uri="http://schemas.microsoft.com/internal/obd"/>
+    <ds:schemaRef ds:uri="http://schemas.microsoft.com/sharepoint/v3/contenttype/forms"/>
   </ds:schemaRefs>
 </ds:datastoreItem>
 </file>
 
 <file path=docMetadata/LabelInfo.xml><?xml version="1.0" encoding="utf-8"?>
 <clbl:labelList xmlns:clbl="http://schemas.microsoft.com/office/2020/mipLabelMetadata">
-  <clbl:label id="{fa22dce2-39a9-4bf4-a557-7a50b593b56a}" enabled="1" method="Privileged" siteId="{3e0088dc-0629-4ae6-aa8c-813e7a296f50}" contentBits="0" removed="0"/>
+  <clbl:label id="{95c71a0f-75e1-4c8f-90e2-641c9351dd98}" enabled="1" method="Standard" siteId="{3e0088dc-0629-4ae6-aa8c-813e7a296f50}" contentBits="2" removed="0"/>
 </clbl:labelList>
 </file>
</xml_diff>

<commit_message>
add getCarmMediationFields method and removing classification from doc
</commit_message>
<xml_diff>
--- a/docker/docmosis/templates/CV-SPC-HRN-ENG-01361.docx
+++ b/docker/docmosis/templates/CV-SPC-HRN-ENG-01361.docx
@@ -6280,45 +6280,6 @@
               <w:szCs w:val="16"/>
             </w:rPr>
           </w:pPr>
-          <w:r>
-            <w:rPr>
-              <w:noProof/>
-            </w:rPr>
-            <w:pict w14:anchorId="00D4A2A7">
-              <v:shapetype id="_x0000_t202" coordsize="21600,21600" o:spt="202" path="m,l,21600r21600,l21600,xe">
-                <v:stroke joinstyle="miter"/>
-                <v:path gradientshapeok="t" o:connecttype="rect"/>
-              </v:shapetype>
-              <v:shape id="Text Box 5" o:spid="_x0000_s1026" type="#_x0000_t202" alt="Classification: Controlled" style="position:absolute;margin-left:0;margin-top:.05pt;width:34.95pt;height:34.95pt;z-index:251660288;visibility:visible;mso-wrap-style:none;mso-wrap-distance-left:0;mso-wrap-distance-top:0;mso-wrap-distance-right:0;mso-wrap-distance-bottom:0;mso-position-horizontal:left;mso-position-horizontal-relative:left-margin-area;mso-position-vertical:absolute;mso-position-vertical-relative:text;v-text-anchor:top" o:gfxdata="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" filled="f" stroked="f">
-                <v:textbox style="mso-fit-shape-to-text:t" inset="5pt,0,0,0">
-                  <w:txbxContent>
-                    <w:p>
-                      <w:pPr>
-                        <w:rPr>
-                          <w:rFonts w:ascii="Calibri" w:eastAsia="Calibri" w:hAnsi="Calibri" w:cs="Calibri"/>
-                          <w:noProof/>
-                          <w:color w:val="FF0000"/>
-                          <w:sz w:val="12"/>
-                          <w:szCs w:val="12"/>
-                        </w:rPr>
-                      </w:pPr>
-                      <w:r>
-                        <w:rPr>
-                          <w:rFonts w:ascii="Calibri" w:eastAsia="Calibri" w:hAnsi="Calibri" w:cs="Calibri"/>
-                          <w:noProof/>
-                          <w:color w:val="FF0000"/>
-                          <w:sz w:val="12"/>
-                          <w:szCs w:val="12"/>
-                        </w:rPr>
-                        <w:t>Classification: Controlled</w:t>
-                      </w:r>
-                    </w:p>
-                  </w:txbxContent>
-                </v:textbox>
-                <w10:wrap type="square" anchorx="margin"/>
-              </v:shape>
-            </w:pict>
-          </w:r>
           <w:r>
             <w:rPr>
               <w:rFonts w:ascii="GDSTransportWebsite" w:hAnsi="GDSTransportWebsite"/>
@@ -11061,37 +11022,6 @@
 </file>
 
 <file path=customXml/item1.xml><?xml version="1.0" encoding="utf-8"?>
-<p:properties xmlns:p="http://schemas.microsoft.com/office/2006/metadata/properties" xmlns:xsi="http://www.w3.org/2001/XMLSchema-instance" xmlns:pc="http://schemas.microsoft.com/office/infopath/2007/PartnerControls">
-  <documentManagement>
-    <Stage xmlns="f336f4fe-8719-4ea2-b5d6-29b3a580aeb4">In Approval</Stage>
-    <Next_x0020_Stage xmlns="f336f4fe-8719-4ea2-b5d6-29b3a580aeb4">SendApproval</Next_x0020_Stage>
-    <Admin_x0020_Action xmlns="f336f4fe-8719-4ea2-b5d6-29b3a580aeb4" xsi:nil="true"/>
-    <Template_x0020_Category xmlns="f336f4fe-8719-4ea2-b5d6-29b3a580aeb4">Hearing Requirements Notice - HRN</Template_x0020_Category>
-    <Action xmlns="f336f4fe-8719-4ea2-b5d6-29b3a580aeb4" xsi:nil="true"/>
-    <Purpose1 xmlns="f336f4fe-8719-4ea2-b5d6-29b3a580aeb4">Directions Questionnaire</Purpose1>
-    <Template_x0020_Language xmlns="f336f4fe-8719-4ea2-b5d6-29b3a580aeb4">English - ENG</Template_x0020_Language>
-    <Rename xmlns="f336f4fe-8719-4ea2-b5d6-29b3a580aeb4">true</Rename>
-    <Tornado_x0020_Filename xmlns="f336f4fe-8719-4ea2-b5d6-29b3a580aeb4" xsi:nil="true"/>
-    <Approval_x0020_Request_x0020_Comment xmlns="f336f4fe-8719-4ea2-b5d6-29b3a580aeb4">Hi , We need approval for these document changed under https://tools.hmcts.net/jira/browse/CIV-8879</Approval_x0020_Request_x0020_Comment>
-    <Publication_x0020_Date xmlns="f336f4fe-8719-4ea2-b5d6-29b3a580aeb4">2020-12-09T00:00:00+00:00</Publication_x0020_Date>
-  </documentManagement>
-</p:properties>
-</file>
-
-<file path=customXml/item2.xml><?xml version="1.0" encoding="utf-8"?>
-<b:Sources xmlns:b="http://schemas.openxmlformats.org/officeDocument/2006/bibliography" xmlns="http://schemas.openxmlformats.org/officeDocument/2006/bibliography" SelectedStyle="\APASixthEditionOfficeOnline.xsl" StyleName="APA" Version="6"/>
-</file>
-
-<file path=customXml/item3.xml><?xml version="1.0" encoding="utf-8"?>
-<?mso-contentType ?>
-<FormTemplates xmlns="http://schemas.microsoft.com/sharepoint/v3/contenttype/forms">
-  <Display>DocumentLibraryForm</Display>
-  <Edit>DocumentLibraryForm</Edit>
-  <New>DocumentLibraryForm</New>
-</FormTemplates>
-</file>
-
-<file path=customXml/item4.xml><?xml version="1.0" encoding="utf-8"?>
 <ct:contentTypeSchema xmlns:ct="http://schemas.microsoft.com/office/2006/metadata/contentType" xmlns:ma="http://schemas.microsoft.com/office/2006/metadata/properties/metaAttributes" ct:_="" ma:_="" ma:contentTypeName="_CtTemplate" ma:contentTypeID="0x01010064A5FDCCFB03F540B94405305D7DE14F00A4F8B82F7CEF57469A8FE5CEAB7A0EE0" ma:contentTypeVersion="55" ma:contentTypeDescription="Part of Template Management with Site Columns representing custom attributes." ma:contentTypeScope="" ma:versionID="e48abcd8da7fe05ec90dabdfbb8c2749">
   <xsd:schema xmlns:xsd="http://www.w3.org/2001/XMLSchema" xmlns:xs="http://www.w3.org/2001/XMLSchema" xmlns:p="http://schemas.microsoft.com/office/2006/metadata/properties" xmlns:ns2="f336f4fe-8719-4ea2-b5d6-29b3a580aeb4" xmlns:ns3="b57b892a-dd61-4bba-b372-a8d93da2c7e6" targetNamespace="http://schemas.microsoft.com/office/2006/metadata/properties" ma:root="true" ma:fieldsID="4c733adc908683170864ffc34cec60fa" ns2:_="" ns3:_="">
     <xsd:import namespace="f336f4fe-8719-4ea2-b5d6-29b3a580aeb4"/>
@@ -11413,33 +11343,38 @@
 </ct:contentTypeSchema>
 </file>
 
-<file path=customXml/itemProps1.xml><?xml version="1.0" encoding="utf-8"?>
-<ds:datastoreItem xmlns:ds="http://schemas.openxmlformats.org/officeDocument/2006/customXml" ds:itemID="{167D3FB0-0D1A-4A81-8A96-EE2F37F3B125}">
-  <ds:schemaRefs>
-    <ds:schemaRef ds:uri="http://schemas.microsoft.com/office/2006/metadata/properties"/>
-    <ds:schemaRef ds:uri="http://schemas.microsoft.com/office/infopath/2007/PartnerControls"/>
-    <ds:schemaRef ds:uri="f336f4fe-8719-4ea2-b5d6-29b3a580aeb4"/>
-  </ds:schemaRefs>
-</ds:datastoreItem>
+<file path=customXml/item2.xml><?xml version="1.0" encoding="utf-8"?>
+<?mso-contentType ?>
+<FormTemplates xmlns="http://schemas.microsoft.com/sharepoint/v3/contenttype/forms">
+  <Display>DocumentLibraryForm</Display>
+  <Edit>DocumentLibraryForm</Edit>
+  <New>DocumentLibraryForm</New>
+</FormTemplates>
 </file>
 
-<file path=customXml/itemProps2.xml><?xml version="1.0" encoding="utf-8"?>
-<ds:datastoreItem xmlns:ds="http://schemas.openxmlformats.org/officeDocument/2006/customXml" ds:itemID="{5C627932-C981-4CFE-9BA8-667150120D32}">
-  <ds:schemaRefs>
-    <ds:schemaRef ds:uri="http://schemas.openxmlformats.org/officeDocument/2006/bibliography"/>
-  </ds:schemaRefs>
-</ds:datastoreItem>
+<file path=customXml/item3.xml><?xml version="1.0" encoding="utf-8"?>
+<b:Sources xmlns:b="http://schemas.openxmlformats.org/officeDocument/2006/bibliography" xmlns="http://schemas.openxmlformats.org/officeDocument/2006/bibliography" SelectedStyle="\APASixthEditionOfficeOnline.xsl" StyleName="APA" Version="6"/>
 </file>
 
-<file path=customXml/itemProps3.xml><?xml version="1.0" encoding="utf-8"?>
-<ds:datastoreItem xmlns:ds="http://schemas.openxmlformats.org/officeDocument/2006/customXml" ds:itemID="{B979ABCF-6006-4211-8C04-D08E1C55C8F9}">
-  <ds:schemaRefs>
-    <ds:schemaRef ds:uri="http://schemas.microsoft.com/sharepoint/v3/contenttype/forms"/>
-  </ds:schemaRefs>
-</ds:datastoreItem>
+<file path=customXml/item4.xml><?xml version="1.0" encoding="utf-8"?>
+<p:properties xmlns:p="http://schemas.microsoft.com/office/2006/metadata/properties" xmlns:xsi="http://www.w3.org/2001/XMLSchema-instance" xmlns:pc="http://schemas.microsoft.com/office/infopath/2007/PartnerControls">
+  <documentManagement>
+    <Stage xmlns="f336f4fe-8719-4ea2-b5d6-29b3a580aeb4">In Approval</Stage>
+    <Next_x0020_Stage xmlns="f336f4fe-8719-4ea2-b5d6-29b3a580aeb4">SendApproval</Next_x0020_Stage>
+    <Admin_x0020_Action xmlns="f336f4fe-8719-4ea2-b5d6-29b3a580aeb4" xsi:nil="true"/>
+    <Template_x0020_Category xmlns="f336f4fe-8719-4ea2-b5d6-29b3a580aeb4">Hearing Requirements Notice - HRN</Template_x0020_Category>
+    <Action xmlns="f336f4fe-8719-4ea2-b5d6-29b3a580aeb4" xsi:nil="true"/>
+    <Purpose1 xmlns="f336f4fe-8719-4ea2-b5d6-29b3a580aeb4">Directions Questionnaire</Purpose1>
+    <Template_x0020_Language xmlns="f336f4fe-8719-4ea2-b5d6-29b3a580aeb4">English - ENG</Template_x0020_Language>
+    <Rename xmlns="f336f4fe-8719-4ea2-b5d6-29b3a580aeb4">true</Rename>
+    <Tornado_x0020_Filename xmlns="f336f4fe-8719-4ea2-b5d6-29b3a580aeb4" xsi:nil="true"/>
+    <Approval_x0020_Request_x0020_Comment xmlns="f336f4fe-8719-4ea2-b5d6-29b3a580aeb4">Hi , We need approval for these document changed under https://tools.hmcts.net/jira/browse/CIV-8879</Approval_x0020_Request_x0020_Comment>
+    <Publication_x0020_Date xmlns="f336f4fe-8719-4ea2-b5d6-29b3a580aeb4">2020-12-09T00:00:00+00:00</Publication_x0020_Date>
+  </documentManagement>
+</p:properties>
 </file>
 
-<file path=customXml/itemProps4.xml><?xml version="1.0" encoding="utf-8"?>
+<file path=customXml/itemProps1.xml><?xml version="1.0" encoding="utf-8"?>
 <ds:datastoreItem xmlns:ds="http://schemas.openxmlformats.org/officeDocument/2006/customXml" ds:itemID="{392D0FB6-F5F8-4A3B-B59F-074A1EA4A310}">
   <ds:schemaRefs>
     <ds:schemaRef ds:uri="http://schemas.microsoft.com/office/2006/metadata/contentType"/>
@@ -11458,6 +11393,32 @@
 </ds:datastoreItem>
 </file>
 
+<file path=customXml/itemProps2.xml><?xml version="1.0" encoding="utf-8"?>
+<ds:datastoreItem xmlns:ds="http://schemas.openxmlformats.org/officeDocument/2006/customXml" ds:itemID="{B979ABCF-6006-4211-8C04-D08E1C55C8F9}">
+  <ds:schemaRefs>
+    <ds:schemaRef ds:uri="http://schemas.microsoft.com/sharepoint/v3/contenttype/forms"/>
+  </ds:schemaRefs>
+</ds:datastoreItem>
+</file>
+
+<file path=customXml/itemProps3.xml><?xml version="1.0" encoding="utf-8"?>
+<ds:datastoreItem xmlns:ds="http://schemas.openxmlformats.org/officeDocument/2006/customXml" ds:itemID="{5C627932-C981-4CFE-9BA8-667150120D32}">
+  <ds:schemaRefs>
+    <ds:schemaRef ds:uri="http://schemas.openxmlformats.org/officeDocument/2006/bibliography"/>
+  </ds:schemaRefs>
+</ds:datastoreItem>
+</file>
+
+<file path=customXml/itemProps4.xml><?xml version="1.0" encoding="utf-8"?>
+<ds:datastoreItem xmlns:ds="http://schemas.openxmlformats.org/officeDocument/2006/customXml" ds:itemID="{167D3FB0-0D1A-4A81-8A96-EE2F37F3B125}">
+  <ds:schemaRefs>
+    <ds:schemaRef ds:uri="http://schemas.microsoft.com/office/2006/metadata/properties"/>
+    <ds:schemaRef ds:uri="http://schemas.microsoft.com/office/infopath/2007/PartnerControls"/>
+    <ds:schemaRef ds:uri="f336f4fe-8719-4ea2-b5d6-29b3a580aeb4"/>
+  </ds:schemaRefs>
+</ds:datastoreItem>
+</file>
+
 <file path=docMetadata/LabelInfo.xml><?xml version="1.0" encoding="utf-8"?>
 <clbl:labelList xmlns:clbl="http://schemas.microsoft.com/office/2020/mipLabelMetadata">
   <clbl:label id="{fa22dce2-39a9-4bf4-a557-7a50b593b56a}" enabled="1" method="Privileged" siteId="{3e0088dc-0629-4ae6-aa8c-813e7a296f50}" contentBits="0" removed="0"/>

</xml_diff>